<commit_message>
full fonts cleaner call convention
</commit_message>
<xml_diff>
--- a/docs/_book/Control-Challenges--Solutions.docx
+++ b/docs/_book/Control-Challenges--Solutions.docx
@@ -1510,7 +1510,7 @@
         <w:rPr>
           <w:rStyle w:val="NormalTok"/>
         </w:rPr>
-        <w:t xml:space="preserve">ϵ </w:t>
+        <w:t xml:space="preserve">ε </w:t>
       </w:r>
       <w:r>
         <w:rPr>
@@ -1630,7 +1630,7 @@
         <w:rPr>
           <w:rStyle w:val="NormalTok"/>
         </w:rPr>
-        <w:t xml:space="preserve"> ϵ, pp </w:t>
+        <w:t xml:space="preserve"> ε, pp </w:t>
       </w:r>
       <w:r>
         <w:rPr>
@@ -1642,7 +1642,7 @@
         <w:rPr>
           <w:rStyle w:val="NormalTok"/>
         </w:rPr>
-        <w:t xml:space="preserve"> ϵ, pp];</w:t>
+        <w:t xml:space="preserve"> ε, pp];</w:t>
       </w:r>
       <w:r>
         <w:br/>
@@ -3632,7 +3632,25 @@
         <w:rPr>
           <w:rStyle w:val="NormalTok"/>
         </w:rPr>
-        <w:t xml:space="preserve">(fmu, (</w:t>
+        <w:t xml:space="preserve">(</w:t>
+      </w:r>
+      <w:r>
+        <w:br/>
+      </w:r>
+      <w:r>
+        <w:rPr>
+          <w:rStyle w:val="NormalTok"/>
+        </w:rPr>
+        <w:t xml:space="preserve">    fmu, </w:t>
+      </w:r>
+      <w:r>
+        <w:br/>
+      </w:r>
+      <w:r>
+        <w:rPr>
+          <w:rStyle w:val="NormalTok"/>
+        </w:rPr>
+        <w:t xml:space="preserve">    (</w:t>
       </w:r>
       <w:r>
         <w:rPr>
@@ -3713,7 +3731,40 @@
         <w:rPr>
           <w:rStyle w:val="NormalTok"/>
         </w:rPr>
-        <w:t xml:space="preserve">]);</w:t>
+        <w:t xml:space="preserve">],</w:t>
+      </w:r>
+      <w:r>
+        <w:br/>
+      </w:r>
+      <w:r>
+        <w:rPr>
+          <w:rStyle w:val="NormalTok"/>
+        </w:rPr>
+        <w:t xml:space="preserve">    showProgress </w:t>
+      </w:r>
+      <w:r>
+        <w:rPr>
+          <w:rStyle w:val="OperatorTok"/>
+        </w:rPr>
+        <w:t xml:space="preserve">=</w:t>
+      </w:r>
+      <w:r>
+        <w:rPr>
+          <w:rStyle w:val="NormalTok"/>
+        </w:rPr>
+        <w:t xml:space="preserve"> </w:t>
+      </w:r>
+      <w:r>
+        <w:rPr>
+          <w:rStyle w:val="ConstantTok"/>
+        </w:rPr>
+        <w:t xml:space="preserve">false</w:t>
+      </w:r>
+      <w:r>
+        <w:rPr>
+          <w:rStyle w:val="NormalTok"/>
+        </w:rPr>
+        <w:t xml:space="preserve">);</w:t>
       </w:r>
       <w:r>
         <w:br/>
@@ -3780,17 +3831,6 @@
           <w:rStyle w:val="NormalTok"/>
         </w:rPr>
         <w:t xml:space="preserve">)</w:t>
-      </w:r>
-    </w:p>
-    <w:p>
-      <w:pPr>
-        <w:pStyle w:val="SourceCode"/>
-      </w:pPr>
-      <w:r>
-        <w:rPr>
-          <w:rStyle w:val="VerbatimChar"/>
-        </w:rPr>
-        <w:t xml:space="preserve">Simulating ME-FMU ...   0%|█                             |  ETA: N/ASimulating ME-FMU ... 100%|██████████████████████████████| Time: 0:00:10</w:t>
       </w:r>
     </w:p>
     <w:p>
@@ -3807,7 +3847,7 @@
               <a:graphicData uri="http://schemas.openxmlformats.org/drawingml/2006/picture">
                 <pic:pic>
                   <pic:nvPicPr>
-                    <pic:cNvPr descr="solution_01_01_files/figure-docx/cell-9-output-2.svg" id="48" name="Picture"/>
+                    <pic:cNvPr descr="solution_01_01_files/figure-docx/cell-9-output-1.svg" id="48" name="Picture"/>
                     <pic:cNvPicPr>
                       <a:picLocks noChangeArrowheads="1" noChangeAspect="1"/>
                     </pic:cNvPicPr>

</xml_diff>

<commit_message>
the stuff you do for windows/linux interoperability
</commit_message>
<xml_diff>
--- a/docs/_book/Control-Challenges--Solutions.docx
+++ b/docs/_book/Control-Challenges--Solutions.docx
@@ -1561,7 +1561,7 @@
         <w:rPr>
           <w:rStyle w:val="FloatTok"/>
         </w:rPr>
-        <w:t xml:space="preserve">15</w:t>
+        <w:t xml:space="preserve">15.0</w:t>
       </w:r>
       <w:r>
         <w:rPr>
@@ -2490,58 +2490,325 @@
         <w:rPr>
           <w:rStyle w:val="FloatTok"/>
         </w:rPr>
+        <w:t xml:space="preserve">1.0</w:t>
+      </w:r>
+      <w:r>
+        <w:rPr>
+          <w:rStyle w:val="NormalTok"/>
+        </w:rPr>
+        <w:t xml:space="preserve"> </w:t>
+      </w:r>
+      <w:r>
+        <w:rPr>
+          <w:rStyle w:val="FloatTok"/>
+        </w:rPr>
+        <w:t xml:space="preserve">0.0</w:t>
+      </w:r>
+      <w:r>
+        <w:rPr>
+          <w:rStyle w:val="NormalTok"/>
+        </w:rPr>
+        <w:t xml:space="preserve"> </w:t>
+      </w:r>
+      <w:r>
+        <w:rPr>
+          <w:rStyle w:val="FloatTok"/>
+        </w:rPr>
+        <w:t xml:space="preserve">0.0</w:t>
+      </w:r>
+      <w:r>
+        <w:rPr>
+          <w:rStyle w:val="NormalTok"/>
+        </w:rPr>
+        <w:t xml:space="preserve">], </w:t>
+      </w:r>
+      <w:r>
+        <w:rPr>
+          <w:rStyle w:val="FloatTok"/>
+        </w:rPr>
+        <w:t xml:space="preserve">0.0</w:t>
+      </w:r>
+      <w:r>
+        <w:rPr>
+          <w:rStyle w:val="NormalTok"/>
+        </w:rPr>
+        <w:t xml:space="preserve">)</w:t>
+      </w:r>
+      <w:r>
+        <w:br/>
+      </w:r>
+      <w:r>
+        <w:rPr>
+          <w:rStyle w:val="NormalTok"/>
+        </w:rPr>
+        <w:t xml:space="preserve">ctrl </w:t>
+      </w:r>
+      <w:r>
+        <w:rPr>
+          <w:rStyle w:val="OperatorTok"/>
+        </w:rPr>
+        <w:t xml:space="preserve">=</w:t>
+      </w:r>
+      <w:r>
+        <w:rPr>
+          <w:rStyle w:val="NormalTok"/>
+        </w:rPr>
+        <w:t xml:space="preserve"> </w:t>
+      </w:r>
+      <w:r>
+        <w:rPr>
+          <w:rStyle w:val="KeywordTok"/>
+        </w:rPr>
+        <w:t xml:space="preserve">function</w:t>
+      </w:r>
+      <w:r>
+        <w:rPr>
+          <w:rStyle w:val="NormalTok"/>
+        </w:rPr>
+        <w:t xml:space="preserve"> (x, t)</w:t>
+      </w:r>
+      <w:r>
+        <w:br/>
+      </w:r>
+      <w:r>
+        <w:rPr>
+          <w:rStyle w:val="NormalTok"/>
+        </w:rPr>
+        <w:t xml:space="preserve">    y </w:t>
+      </w:r>
+      <w:r>
+        <w:rPr>
+          <w:rStyle w:val="OperatorTok"/>
+        </w:rPr>
+        <w:t xml:space="preserve">=</w:t>
+      </w:r>
+      <w:r>
+        <w:rPr>
+          <w:rStyle w:val="NormalTok"/>
+        </w:rPr>
+        <w:t xml:space="preserve"> (sysreal.C</w:t>
+      </w:r>
+      <w:r>
+        <w:rPr>
+          <w:rStyle w:val="OperatorTok"/>
+        </w:rPr>
+        <w:t xml:space="preserve">*</w:t>
+      </w:r>
+      <w:r>
+        <w:rPr>
+          <w:rStyle w:val="NormalTok"/>
+        </w:rPr>
+        <w:t xml:space="preserve">x)[] </w:t>
+      </w:r>
+      <w:r>
+        <w:rPr>
+          <w:rStyle w:val="CommentTok"/>
+        </w:rPr>
+        <w:t xml:space="preserve"># measurement</w:t>
+      </w:r>
+      <w:r>
+        <w:br/>
+      </w:r>
+      <w:r>
+        <w:rPr>
+          <w:rStyle w:val="NormalTok"/>
+        </w:rPr>
+        <w:t xml:space="preserve">    d </w:t>
+      </w:r>
+      <w:r>
+        <w:rPr>
+          <w:rStyle w:val="OperatorTok"/>
+        </w:rPr>
+        <w:t xml:space="preserve">=</w:t>
+      </w:r>
+      <w:r>
+        <w:rPr>
+          <w:rStyle w:val="NormalTok"/>
+        </w:rPr>
+        <w:t xml:space="preserve"> </w:t>
+      </w:r>
+      <w:r>
+        <w:rPr>
+          <w:rStyle w:val="FloatTok"/>
+        </w:rPr>
+        <w:t xml:space="preserve">0</w:t>
+      </w:r>
+      <w:r>
+        <w:rPr>
+          <w:rStyle w:val="NormalTok"/>
+        </w:rPr>
+        <w:t xml:space="preserve"> </w:t>
+      </w:r>
+      <w:r>
+        <w:rPr>
+          <w:rStyle w:val="OperatorTok"/>
+        </w:rPr>
+        <w:t xml:space="preserve">*</w:t>
+      </w:r>
+      <w:r>
+        <w:rPr>
+          <w:rStyle w:val="NormalTok"/>
+        </w:rPr>
+        <w:t xml:space="preserve"> [</w:t>
+      </w:r>
+      <w:r>
+        <w:rPr>
+          <w:rStyle w:val="FloatTok"/>
+        </w:rPr>
+        <w:t xml:space="preserve">1.0</w:t>
+      </w:r>
+      <w:r>
+        <w:rPr>
+          <w:rStyle w:val="NormalTok"/>
+        </w:rPr>
+        <w:t xml:space="preserve">]        </w:t>
+      </w:r>
+      <w:r>
+        <w:rPr>
+          <w:rStyle w:val="CommentTok"/>
+        </w:rPr>
+        <w:t xml:space="preserve"># disturbance</w:t>
+      </w:r>
+      <w:r>
+        <w:br/>
+      </w:r>
+      <w:r>
+        <w:rPr>
+          <w:rStyle w:val="NormalTok"/>
+        </w:rPr>
+        <w:t xml:space="preserve">    r </w:t>
+      </w:r>
+      <w:r>
+        <w:rPr>
+          <w:rStyle w:val="OperatorTok"/>
+        </w:rPr>
+        <w:t xml:space="preserve">=</w:t>
+      </w:r>
+      <w:r>
+        <w:rPr>
+          <w:rStyle w:val="NormalTok"/>
+        </w:rPr>
+        <w:t xml:space="preserve"> </w:t>
+      </w:r>
+      <w:r>
+        <w:rPr>
+          <w:rStyle w:val="FloatTok"/>
+        </w:rPr>
+        <w:t xml:space="preserve">2</w:t>
+      </w:r>
+      <w:r>
+        <w:rPr>
+          <w:rStyle w:val="NormalTok"/>
+        </w:rPr>
+        <w:t xml:space="preserve"> </w:t>
+      </w:r>
+      <w:r>
+        <w:rPr>
+          <w:rStyle w:val="OperatorTok"/>
+        </w:rPr>
+        <w:t xml:space="preserve">*</w:t>
+      </w:r>
+      <w:r>
+        <w:rPr>
+          <w:rStyle w:val="NormalTok"/>
+        </w:rPr>
+        <w:t xml:space="preserve"> (t </w:t>
+      </w:r>
+      <w:r>
+        <w:rPr>
+          <w:rStyle w:val="OperatorTok"/>
+        </w:rPr>
+        <w:t xml:space="preserve">&gt;=</w:t>
+      </w:r>
+      <w:r>
+        <w:rPr>
+          <w:rStyle w:val="NormalTok"/>
+        </w:rPr>
+        <w:t xml:space="preserve"> </w:t>
+      </w:r>
+      <w:r>
+        <w:rPr>
+          <w:rStyle w:val="FloatTok"/>
+        </w:rPr>
         <w:t xml:space="preserve">1</w:t>
       </w:r>
       <w:r>
         <w:rPr>
           <w:rStyle w:val="NormalTok"/>
         </w:rPr>
-        <w:t xml:space="preserve"> </w:t>
-      </w:r>
-      <w:r>
-        <w:rPr>
-          <w:rStyle w:val="FloatTok"/>
-        </w:rPr>
-        <w:t xml:space="preserve">0</w:t>
-      </w:r>
-      <w:r>
-        <w:rPr>
-          <w:rStyle w:val="NormalTok"/>
-        </w:rPr>
-        <w:t xml:space="preserve"> </w:t>
-      </w:r>
-      <w:r>
-        <w:rPr>
-          <w:rStyle w:val="FloatTok"/>
-        </w:rPr>
-        <w:t xml:space="preserve">0</w:t>
-      </w:r>
-      <w:r>
-        <w:rPr>
-          <w:rStyle w:val="NormalTok"/>
-        </w:rPr>
-        <w:t xml:space="preserve">], </w:t>
-      </w:r>
-      <w:r>
-        <w:rPr>
-          <w:rStyle w:val="FloatTok"/>
-        </w:rPr>
-        <w:t xml:space="preserve">0</w:t>
-      </w:r>
-      <w:r>
-        <w:rPr>
-          <w:rStyle w:val="NormalTok"/>
-        </w:rPr>
-        <w:t xml:space="preserve">)</w:t>
-      </w:r>
-      <w:r>
-        <w:br/>
-      </w:r>
-      <w:r>
-        <w:rPr>
-          <w:rStyle w:val="NormalTok"/>
-        </w:rPr>
-        <w:t xml:space="preserve">ctrl </w:t>
+        <w:t xml:space="preserve">) </w:t>
+      </w:r>
+      <w:r>
+        <w:rPr>
+          <w:rStyle w:val="CommentTok"/>
+        </w:rPr>
+        <w:t xml:space="preserve"># reference</w:t>
+      </w:r>
+      <w:r>
+        <w:br/>
+      </w:r>
+      <w:r>
+        <w:rPr>
+          <w:rStyle w:val="NormalTok"/>
+        </w:rPr>
+        <w:t xml:space="preserve">    </w:t>
+      </w:r>
+      <w:r>
+        <w:rPr>
+          <w:rStyle w:val="CommentTok"/>
+        </w:rPr>
+        <w:t xml:space="preserve"># u = pid(r, y) # control signal</w:t>
+      </w:r>
+      <w:r>
+        <w:br/>
+      </w:r>
+      <w:r>
+        <w:rPr>
+          <w:rStyle w:val="NormalTok"/>
+        </w:rPr>
+        <w:t xml:space="preserve">    </w:t>
+      </w:r>
+      <w:r>
+        <w:rPr>
+          <w:rStyle w:val="CommentTok"/>
+        </w:rPr>
+        <w:t xml:space="preserve"># u + d # Plant input is control signal + disturbance</w:t>
+      </w:r>
+      <w:r>
+        <w:br/>
+      </w:r>
+      <w:r>
+        <w:rPr>
+          <w:rStyle w:val="NormalTok"/>
+        </w:rPr>
+        <w:t xml:space="preserve">    </w:t>
+      </w:r>
+      <w:r>
+        <w:rPr>
+          <w:rStyle w:val="CommentTok"/>
+        </w:rPr>
+        <w:t xml:space="preserve"># u =1</w:t>
+      </w:r>
+      <w:r>
+        <w:br/>
+      </w:r>
+      <w:r>
+        <w:rPr>
+          <w:rStyle w:val="NormalTok"/>
+        </w:rPr>
+        <w:t xml:space="preserve">    </w:t>
+      </w:r>
+      <w:r>
+        <w:rPr>
+          <w:rStyle w:val="ConstantTok"/>
+        </w:rPr>
+        <w:t xml:space="preserve">e</w:t>
+      </w:r>
+      <w:r>
+        <w:rPr>
+          <w:rStyle w:val="NormalTok"/>
+        </w:rPr>
+        <w:t xml:space="preserve"> </w:t>
       </w:r>
       <w:r>
         <w:rPr>
@@ -2553,28 +2820,76 @@
         <w:rPr>
           <w:rStyle w:val="NormalTok"/>
         </w:rPr>
-        <w:t xml:space="preserve"> </w:t>
-      </w:r>
-      <w:r>
-        <w:rPr>
-          <w:rStyle w:val="KeywordTok"/>
-        </w:rPr>
-        <w:t xml:space="preserve">function</w:t>
-      </w:r>
-      <w:r>
-        <w:rPr>
-          <w:rStyle w:val="NormalTok"/>
-        </w:rPr>
-        <w:t xml:space="preserve"> (x, t)</w:t>
-      </w:r>
-      <w:r>
-        <w:br/>
-      </w:r>
-      <w:r>
-        <w:rPr>
-          <w:rStyle w:val="NormalTok"/>
-        </w:rPr>
-        <w:t xml:space="preserve">    y </w:t>
+        <w:t xml:space="preserve"> x </w:t>
+      </w:r>
+      <w:r>
+        <w:rPr>
+          <w:rStyle w:val="OperatorTok"/>
+        </w:rPr>
+        <w:t xml:space="preserve">-</w:t>
+      </w:r>
+      <w:r>
+        <w:rPr>
+          <w:rStyle w:val="NormalTok"/>
+        </w:rPr>
+        <w:t xml:space="preserve"> [r; </w:t>
+      </w:r>
+      <w:r>
+        <w:rPr>
+          <w:rStyle w:val="FloatTok"/>
+        </w:rPr>
+        <w:t xml:space="preserve">0.0</w:t>
+      </w:r>
+      <w:r>
+        <w:rPr>
+          <w:rStyle w:val="NormalTok"/>
+        </w:rPr>
+        <w:t xml:space="preserve">; </w:t>
+      </w:r>
+      <w:r>
+        <w:rPr>
+          <w:rStyle w:val="FloatTok"/>
+        </w:rPr>
+        <w:t xml:space="preserve">0.0</w:t>
+      </w:r>
+      <w:r>
+        <w:rPr>
+          <w:rStyle w:val="NormalTok"/>
+        </w:rPr>
+        <w:t xml:space="preserve">]</w:t>
+      </w:r>
+      <w:r>
+        <w:br/>
+      </w:r>
+      <w:r>
+        <w:rPr>
+          <w:rStyle w:val="NormalTok"/>
+        </w:rPr>
+        <w:t xml:space="preserve">    </w:t>
+      </w:r>
+      <w:r>
+        <w:rPr>
+          <w:rStyle w:val="ConstantTok"/>
+        </w:rPr>
+        <w:t xml:space="preserve">e</w:t>
+      </w:r>
+      <w:r>
+        <w:rPr>
+          <w:rStyle w:val="NormalTok"/>
+        </w:rPr>
+        <w:t xml:space="preserve">[</w:t>
+      </w:r>
+      <w:r>
+        <w:rPr>
+          <w:rStyle w:val="FloatTok"/>
+        </w:rPr>
+        <w:t xml:space="preserve">3</w:t>
+      </w:r>
+      <w:r>
+        <w:rPr>
+          <w:rStyle w:val="NormalTok"/>
+        </w:rPr>
+        <w:t xml:space="preserve">] </w:t>
       </w:r>
       <w:r>
         <w:rPr>
@@ -2586,7 +2901,58 @@
         <w:rPr>
           <w:rStyle w:val="NormalTok"/>
         </w:rPr>
-        <w:t xml:space="preserve"> (sysreal.C</w:t>
+        <w:t xml:space="preserve"> </w:t>
+      </w:r>
+      <w:r>
+        <w:rPr>
+          <w:rStyle w:val="FloatTok"/>
+        </w:rPr>
+        <w:t xml:space="preserve">0.0</w:t>
+      </w:r>
+      <w:r>
+        <w:rPr>
+          <w:rStyle w:val="NormalTok"/>
+        </w:rPr>
+        <w:t xml:space="preserve"> </w:t>
+      </w:r>
+      <w:r>
+        <w:rPr>
+          <w:rStyle w:val="CommentTok"/>
+        </w:rPr>
+        <w:t xml:space="preserve"># torque not observable, just ignore it in the final feedback</w:t>
+      </w:r>
+      <w:r>
+        <w:br/>
+      </w:r>
+      <w:r>
+        <w:rPr>
+          <w:rStyle w:val="NormalTok"/>
+        </w:rPr>
+        <w:t xml:space="preserve">    u </w:t>
+      </w:r>
+      <w:r>
+        <w:rPr>
+          <w:rStyle w:val="OperatorTok"/>
+        </w:rPr>
+        <w:t xml:space="preserve">=</w:t>
+      </w:r>
+      <w:r>
+        <w:rPr>
+          <w:rStyle w:val="NormalTok"/>
+        </w:rPr>
+        <w:t xml:space="preserve"> </w:t>
+      </w:r>
+      <w:r>
+        <w:rPr>
+          <w:rStyle w:val="OperatorTok"/>
+        </w:rPr>
+        <w:t xml:space="preserve">-</w:t>
+      </w:r>
+      <w:r>
+        <w:rPr>
+          <w:rStyle w:val="NormalTok"/>
+        </w:rPr>
+        <w:t xml:space="preserve">L </w:t>
       </w:r>
       <w:r>
         <w:rPr>
@@ -2598,22 +2964,40 @@
         <w:rPr>
           <w:rStyle w:val="NormalTok"/>
         </w:rPr>
-        <w:t xml:space="preserve">x)[] </w:t>
-      </w:r>
-      <w:r>
-        <w:rPr>
-          <w:rStyle w:val="CommentTok"/>
-        </w:rPr>
-        <w:t xml:space="preserve"># measurement</w:t>
-      </w:r>
-      <w:r>
-        <w:br/>
-      </w:r>
-      <w:r>
-        <w:rPr>
-          <w:rStyle w:val="NormalTok"/>
-        </w:rPr>
-        <w:t xml:space="preserve">    d </w:t>
+        <w:t xml:space="preserve"> </w:t>
+      </w:r>
+      <w:r>
+        <w:rPr>
+          <w:rStyle w:val="ConstantTok"/>
+        </w:rPr>
+        <w:t xml:space="preserve">e</w:t>
+      </w:r>
+      <w:r>
+        <w:rPr>
+          <w:rStyle w:val="NormalTok"/>
+        </w:rPr>
+        <w:t xml:space="preserve"> </w:t>
+      </w:r>
+      <w:r>
+        <w:rPr>
+          <w:rStyle w:val="OperatorTok"/>
+        </w:rPr>
+        <w:t xml:space="preserve">+</w:t>
+      </w:r>
+      <w:r>
+        <w:rPr>
+          <w:rStyle w:val="NormalTok"/>
+        </w:rPr>
+        <w:t xml:space="preserve"> d</w:t>
+      </w:r>
+      <w:r>
+        <w:br/>
+      </w:r>
+      <w:r>
+        <w:rPr>
+          <w:rStyle w:val="NormalTok"/>
+        </w:rPr>
+        <w:t xml:space="preserve">    u </w:t>
       </w:r>
       <w:r>
         <w:rPr>
@@ -2625,202 +3009,19 @@
         <w:rPr>
           <w:rStyle w:val="NormalTok"/>
         </w:rPr>
-        <w:t xml:space="preserve"> </w:t>
-      </w:r>
-      <w:r>
-        <w:rPr>
-          <w:rStyle w:val="FloatTok"/>
-        </w:rPr>
-        <w:t xml:space="preserve">0</w:t>
-      </w:r>
-      <w:r>
-        <w:rPr>
-          <w:rStyle w:val="NormalTok"/>
-        </w:rPr>
-        <w:t xml:space="preserve"> </w:t>
-      </w:r>
-      <w:r>
-        <w:rPr>
-          <w:rStyle w:val="OperatorTok"/>
-        </w:rPr>
-        <w:t xml:space="preserve">*</w:t>
-      </w:r>
-      <w:r>
-        <w:rPr>
-          <w:rStyle w:val="NormalTok"/>
-        </w:rPr>
         <w:t xml:space="preserve"> [</w:t>
       </w:r>
       <w:r>
         <w:rPr>
-          <w:rStyle w:val="FloatTok"/>
-        </w:rPr>
-        <w:t xml:space="preserve">1.0</w:t>
-      </w:r>
-      <w:r>
-        <w:rPr>
-          <w:rStyle w:val="NormalTok"/>
-        </w:rPr>
-        <w:t xml:space="preserve">]        </w:t>
-      </w:r>
-      <w:r>
-        <w:rPr>
-          <w:rStyle w:val="CommentTok"/>
-        </w:rPr>
-        <w:t xml:space="preserve"># disturbance</w:t>
-      </w:r>
-      <w:r>
-        <w:br/>
-      </w:r>
-      <w:r>
-        <w:rPr>
-          <w:rStyle w:val="NormalTok"/>
-        </w:rPr>
-        <w:t xml:space="preserve">    r </w:t>
-      </w:r>
-      <w:r>
-        <w:rPr>
-          <w:rStyle w:val="OperatorTok"/>
-        </w:rPr>
-        <w:t xml:space="preserve">=</w:t>
-      </w:r>
-      <w:r>
-        <w:rPr>
-          <w:rStyle w:val="NormalTok"/>
-        </w:rPr>
-        <w:t xml:space="preserve"> </w:t>
-      </w:r>
-      <w:r>
-        <w:rPr>
-          <w:rStyle w:val="FloatTok"/>
-        </w:rPr>
-        <w:t xml:space="preserve">2</w:t>
-      </w:r>
-      <w:r>
-        <w:rPr>
-          <w:rStyle w:val="NormalTok"/>
-        </w:rPr>
-        <w:t xml:space="preserve"> </w:t>
-      </w:r>
-      <w:r>
-        <w:rPr>
-          <w:rStyle w:val="OperatorTok"/>
-        </w:rPr>
-        <w:t xml:space="preserve">*</w:t>
-      </w:r>
-      <w:r>
-        <w:rPr>
-          <w:rStyle w:val="NormalTok"/>
-        </w:rPr>
-        <w:t xml:space="preserve"> (t </w:t>
-      </w:r>
-      <w:r>
-        <w:rPr>
-          <w:rStyle w:val="OperatorTok"/>
-        </w:rPr>
-        <w:t xml:space="preserve">&gt;=</w:t>
-      </w:r>
-      <w:r>
-        <w:rPr>
-          <w:rStyle w:val="NormalTok"/>
-        </w:rPr>
-        <w:t xml:space="preserve"> </w:t>
-      </w:r>
-      <w:r>
-        <w:rPr>
-          <w:rStyle w:val="FloatTok"/>
-        </w:rPr>
-        <w:t xml:space="preserve">1</w:t>
-      </w:r>
-      <w:r>
-        <w:rPr>
-          <w:rStyle w:val="NormalTok"/>
-        </w:rPr>
-        <w:t xml:space="preserve">) </w:t>
-      </w:r>
-      <w:r>
-        <w:rPr>
-          <w:rStyle w:val="CommentTok"/>
-        </w:rPr>
-        <w:t xml:space="preserve"># reference</w:t>
-      </w:r>
-      <w:r>
-        <w:br/>
-      </w:r>
-      <w:r>
-        <w:rPr>
-          <w:rStyle w:val="NormalTok"/>
-        </w:rPr>
-        <w:t xml:space="preserve">    </w:t>
-      </w:r>
-      <w:r>
-        <w:rPr>
-          <w:rStyle w:val="CommentTok"/>
-        </w:rPr>
-        <w:t xml:space="preserve"># u = pid(r, y) # control signal</w:t>
-      </w:r>
-      <w:r>
-        <w:br/>
-      </w:r>
-      <w:r>
-        <w:rPr>
-          <w:rStyle w:val="NormalTok"/>
-        </w:rPr>
-        <w:t xml:space="preserve">    </w:t>
-      </w:r>
-      <w:r>
-        <w:rPr>
-          <w:rStyle w:val="CommentTok"/>
-        </w:rPr>
-        <w:t xml:space="preserve"># u + d # Plant input is control signal + disturbance</w:t>
-      </w:r>
-      <w:r>
-        <w:br/>
-      </w:r>
-      <w:r>
-        <w:rPr>
-          <w:rStyle w:val="NormalTok"/>
-        </w:rPr>
-        <w:t xml:space="preserve">    </w:t>
-      </w:r>
-      <w:r>
-        <w:rPr>
-          <w:rStyle w:val="CommentTok"/>
-        </w:rPr>
-        <w:t xml:space="preserve"># u =1</w:t>
-      </w:r>
-      <w:r>
-        <w:br/>
-      </w:r>
-      <w:r>
-        <w:rPr>
-          <w:rStyle w:val="NormalTok"/>
-        </w:rPr>
-        <w:t xml:space="preserve">    </w:t>
-      </w:r>
-      <w:r>
-        <w:rPr>
-          <w:rStyle w:val="ConstantTok"/>
-        </w:rPr>
-        <w:t xml:space="preserve">e</w:t>
-      </w:r>
-      <w:r>
-        <w:rPr>
-          <w:rStyle w:val="NormalTok"/>
-        </w:rPr>
-        <w:t xml:space="preserve"> </w:t>
-      </w:r>
-      <w:r>
-        <w:rPr>
-          <w:rStyle w:val="OperatorTok"/>
-        </w:rPr>
-        <w:t xml:space="preserve">=</w:t>
-      </w:r>
-      <w:r>
-        <w:rPr>
-          <w:rStyle w:val="NormalTok"/>
-        </w:rPr>
-        <w:t xml:space="preserve"> x </w:t>
+          <w:rStyle w:val="FunctionTok"/>
+        </w:rPr>
+        <w:t xml:space="preserve">maximum</w:t>
+      </w:r>
+      <w:r>
+        <w:rPr>
+          <w:rStyle w:val="NormalTok"/>
+        </w:rPr>
+        <w:t xml:space="preserve">([</w:t>
       </w:r>
       <w:r>
         <w:rPr>
@@ -2830,192 +3031,21 @@
       </w:r>
       <w:r>
         <w:rPr>
-          <w:rStyle w:val="NormalTok"/>
-        </w:rPr>
-        <w:t xml:space="preserve"> [r; </w:t>
-      </w:r>
-      <w:r>
-        <w:rPr>
-          <w:rStyle w:val="FloatTok"/>
-        </w:rPr>
-        <w:t xml:space="preserve">0</w:t>
-      </w:r>
-      <w:r>
-        <w:rPr>
-          <w:rStyle w:val="NormalTok"/>
-        </w:rPr>
-        <w:t xml:space="preserve">; </w:t>
-      </w:r>
-      <w:r>
-        <w:rPr>
-          <w:rStyle w:val="FloatTok"/>
-        </w:rPr>
-        <w:t xml:space="preserve">0</w:t>
-      </w:r>
-      <w:r>
-        <w:rPr>
-          <w:rStyle w:val="NormalTok"/>
-        </w:rPr>
-        <w:t xml:space="preserve">]</w:t>
-      </w:r>
-      <w:r>
-        <w:br/>
-      </w:r>
-      <w:r>
-        <w:rPr>
-          <w:rStyle w:val="NormalTok"/>
-        </w:rPr>
-        <w:t xml:space="preserve">    </w:t>
-      </w:r>
-      <w:r>
-        <w:rPr>
-          <w:rStyle w:val="ConstantTok"/>
-        </w:rPr>
-        <w:t xml:space="preserve">e</w:t>
-      </w:r>
-      <w:r>
-        <w:rPr>
-          <w:rStyle w:val="NormalTok"/>
-        </w:rPr>
-        <w:t xml:space="preserve">[</w:t>
-      </w:r>
-      <w:r>
-        <w:rPr>
-          <w:rStyle w:val="FloatTok"/>
-        </w:rPr>
-        <w:t xml:space="preserve">3</w:t>
-      </w:r>
-      <w:r>
-        <w:rPr>
-          <w:rStyle w:val="NormalTok"/>
-        </w:rPr>
-        <w:t xml:space="preserve">] </w:t>
-      </w:r>
-      <w:r>
-        <w:rPr>
-          <w:rStyle w:val="OperatorTok"/>
-        </w:rPr>
-        <w:t xml:space="preserve">=</w:t>
-      </w:r>
-      <w:r>
-        <w:rPr>
-          <w:rStyle w:val="NormalTok"/>
-        </w:rPr>
-        <w:t xml:space="preserve"> </w:t>
-      </w:r>
-      <w:r>
-        <w:rPr>
-          <w:rStyle w:val="FloatTok"/>
-        </w:rPr>
-        <w:t xml:space="preserve">0</w:t>
-      </w:r>
-      <w:r>
-        <w:rPr>
-          <w:rStyle w:val="NormalTok"/>
-        </w:rPr>
-        <w:t xml:space="preserve"> </w:t>
-      </w:r>
-      <w:r>
-        <w:rPr>
-          <w:rStyle w:val="CommentTok"/>
-        </w:rPr>
-        <w:t xml:space="preserve"># torque not observable, just ignore it in the final feedback</w:t>
-      </w:r>
-      <w:r>
-        <w:br/>
-      </w:r>
-      <w:r>
-        <w:rPr>
-          <w:rStyle w:val="NormalTok"/>
-        </w:rPr>
-        <w:t xml:space="preserve">    u </w:t>
-      </w:r>
-      <w:r>
-        <w:rPr>
-          <w:rStyle w:val="OperatorTok"/>
-        </w:rPr>
-        <w:t xml:space="preserve">=</w:t>
-      </w:r>
-      <w:r>
-        <w:rPr>
-          <w:rStyle w:val="NormalTok"/>
-        </w:rPr>
-        <w:t xml:space="preserve"> </w:t>
-      </w:r>
-      <w:r>
-        <w:rPr>
-          <w:rStyle w:val="OperatorTok"/>
-        </w:rPr>
-        <w:t xml:space="preserve">-</w:t>
-      </w:r>
-      <w:r>
-        <w:rPr>
-          <w:rStyle w:val="NormalTok"/>
-        </w:rPr>
-        <w:t xml:space="preserve">L </w:t>
-      </w:r>
-      <w:r>
-        <w:rPr>
-          <w:rStyle w:val="OperatorTok"/>
-        </w:rPr>
-        <w:t xml:space="preserve">*</w:t>
-      </w:r>
-      <w:r>
-        <w:rPr>
-          <w:rStyle w:val="NormalTok"/>
-        </w:rPr>
-        <w:t xml:space="preserve"> </w:t>
-      </w:r>
-      <w:r>
-        <w:rPr>
-          <w:rStyle w:val="ConstantTok"/>
-        </w:rPr>
-        <w:t xml:space="preserve">e</w:t>
-      </w:r>
-      <w:r>
-        <w:rPr>
-          <w:rStyle w:val="NormalTok"/>
-        </w:rPr>
-        <w:t xml:space="preserve"> </w:t>
-      </w:r>
-      <w:r>
-        <w:rPr>
-          <w:rStyle w:val="OperatorTok"/>
-        </w:rPr>
-        <w:t xml:space="preserve">+</w:t>
-      </w:r>
-      <w:r>
-        <w:rPr>
-          <w:rStyle w:val="NormalTok"/>
-        </w:rPr>
-        <w:t xml:space="preserve"> d</w:t>
-      </w:r>
-      <w:r>
-        <w:br/>
-      </w:r>
-      <w:r>
-        <w:rPr>
-          <w:rStyle w:val="NormalTok"/>
-        </w:rPr>
-        <w:t xml:space="preserve">    u </w:t>
-      </w:r>
-      <w:r>
-        <w:rPr>
-          <w:rStyle w:val="OperatorTok"/>
-        </w:rPr>
-        <w:t xml:space="preserve">=</w:t>
-      </w:r>
-      <w:r>
-        <w:rPr>
-          <w:rStyle w:val="NormalTok"/>
-        </w:rPr>
-        <w:t xml:space="preserve"> [</w:t>
+          <w:rStyle w:val="FloatTok"/>
+        </w:rPr>
+        <w:t xml:space="preserve">20.0</w:t>
+      </w:r>
+      <w:r>
+        <w:rPr>
+          <w:rStyle w:val="NormalTok"/>
+        </w:rPr>
+        <w:t xml:space="preserve"> </w:t>
       </w:r>
       <w:r>
         <w:rPr>
           <w:rStyle w:val="FunctionTok"/>
         </w:rPr>
-        <w:t xml:space="preserve">maximum</w:t>
+        <w:t xml:space="preserve">minimum</w:t>
       </w:r>
       <w:r>
         <w:rPr>
@@ -3025,39 +3055,9 @@
       </w:r>
       <w:r>
         <w:rPr>
-          <w:rStyle w:val="OperatorTok"/>
-        </w:rPr>
-        <w:t xml:space="preserve">-</w:t>
-      </w:r>
-      <w:r>
-        <w:rPr>
-          <w:rStyle w:val="FloatTok"/>
-        </w:rPr>
-        <w:t xml:space="preserve">20</w:t>
-      </w:r>
-      <w:r>
-        <w:rPr>
-          <w:rStyle w:val="NormalTok"/>
-        </w:rPr>
-        <w:t xml:space="preserve"> </w:t>
-      </w:r>
-      <w:r>
-        <w:rPr>
-          <w:rStyle w:val="FunctionTok"/>
-        </w:rPr>
-        <w:t xml:space="preserve">minimum</w:t>
-      </w:r>
-      <w:r>
-        <w:rPr>
-          <w:rStyle w:val="NormalTok"/>
-        </w:rPr>
-        <w:t xml:space="preserve">([</w:t>
-      </w:r>
-      <w:r>
-        <w:rPr>
-          <w:rStyle w:val="FloatTok"/>
-        </w:rPr>
-        <w:t xml:space="preserve">20</w:t>
+          <w:rStyle w:val="FloatTok"/>
+        </w:rPr>
+        <w:t xml:space="preserve">20.0</w:t>
       </w:r>
       <w:r>
         <w:rPr>
@@ -3593,7 +3593,7 @@
         <w:rPr>
           <w:rStyle w:val="StringTok"/>
         </w:rPr>
-        <w:t xml:space="preserve">"../modelica/ControlChallenges/ControlChallenges.BlockOnSlope_Challenges.Examples.WithFriction.fmu"</w:t>
+        <w:t xml:space="preserve">raw"..\modelica\ControlChallenges\ControlChallenges.BlockOnSlope_Challenges.Examples.WithFriction.fmu"</w:t>
       </w:r>
       <w:r>
         <w:rPr>

</xml_diff>

<commit_message>
fmu: right name fmu: with Linux Inside for real font: Inter
</commit_message>
<xml_diff>
--- a/docs/_book/Control-Challenges--Solutions.docx
+++ b/docs/_book/Control-Challenges--Solutions.docx
@@ -106,162 +106,6 @@
         </w:rPr>
         <w:t xml:space="preserve">()</w:t>
       </w:r>
-      <w:r>
-        <w:br/>
-      </w:r>
-      <w:r>
-        <w:rPr>
-          <w:rStyle w:val="NormalTok"/>
-        </w:rPr>
-        <w:t xml:space="preserve">fmuPath </w:t>
-      </w:r>
-      <w:r>
-        <w:rPr>
-          <w:rStyle w:val="OperatorTok"/>
-        </w:rPr>
-        <w:t xml:space="preserve">=</w:t>
-      </w:r>
-      <w:r>
-        <w:rPr>
-          <w:rStyle w:val="NormalTok"/>
-        </w:rPr>
-        <w:t xml:space="preserve"> </w:t>
-      </w:r>
-      <w:r>
-        <w:rPr>
-          <w:rStyle w:val="FunctionTok"/>
-        </w:rPr>
-        <w:t xml:space="preserve">abspath</w:t>
-      </w:r>
-      <w:r>
-        <w:rPr>
-          <w:rStyle w:val="NormalTok"/>
-        </w:rPr>
-        <w:t xml:space="preserve">(</w:t>
-      </w:r>
-      <w:r>
-        <w:rPr>
-          <w:rStyle w:val="FunctionTok"/>
-        </w:rPr>
-        <w:t xml:space="preserve">joinpath</w:t>
-      </w:r>
-      <w:r>
-        <w:rPr>
-          <w:rStyle w:val="NormalTok"/>
-        </w:rPr>
-        <w:t xml:space="preserve">(</w:t>
-      </w:r>
-      <w:r>
-        <w:rPr>
-          <w:rStyle w:val="PreprocessorTok"/>
-        </w:rPr>
-        <w:t xml:space="preserve">@__DIR__</w:t>
-      </w:r>
-      <w:r>
-        <w:rPr>
-          <w:rStyle w:val="NormalTok"/>
-        </w:rPr>
-        <w:t xml:space="preserve">,</w:t>
-      </w:r>
-      <w:r>
-        <w:br/>
-      </w:r>
-      <w:r>
-        <w:rPr>
-          <w:rStyle w:val="NormalTok"/>
-        </w:rPr>
-        <w:t xml:space="preserve">    </w:t>
-      </w:r>
-      <w:r>
-        <w:rPr>
-          <w:rStyle w:val="StringTok"/>
-        </w:rPr>
-        <w:t xml:space="preserve">".."</w:t>
-      </w:r>
-      <w:r>
-        <w:rPr>
-          <w:rStyle w:val="NormalTok"/>
-        </w:rPr>
-        <w:t xml:space="preserve">,</w:t>
-      </w:r>
-      <w:r>
-        <w:br/>
-      </w:r>
-      <w:r>
-        <w:rPr>
-          <w:rStyle w:val="NormalTok"/>
-        </w:rPr>
-        <w:t xml:space="preserve">    </w:t>
-      </w:r>
-      <w:r>
-        <w:rPr>
-          <w:rStyle w:val="StringTok"/>
-        </w:rPr>
-        <w:t xml:space="preserve">"modelica"</w:t>
-      </w:r>
-      <w:r>
-        <w:rPr>
-          <w:rStyle w:val="NormalTok"/>
-        </w:rPr>
-        <w:t xml:space="preserve">,</w:t>
-      </w:r>
-      <w:r>
-        <w:br/>
-      </w:r>
-      <w:r>
-        <w:rPr>
-          <w:rStyle w:val="NormalTok"/>
-        </w:rPr>
-        <w:t xml:space="preserve">    </w:t>
-      </w:r>
-      <w:r>
-        <w:rPr>
-          <w:rStyle w:val="StringTok"/>
-        </w:rPr>
-        <w:t xml:space="preserve">"ControlChallenges"</w:t>
-      </w:r>
-      <w:r>
-        <w:rPr>
-          <w:rStyle w:val="NormalTok"/>
-        </w:rPr>
-        <w:t xml:space="preserve">,</w:t>
-      </w:r>
-      <w:r>
-        <w:br/>
-      </w:r>
-      <w:r>
-        <w:rPr>
-          <w:rStyle w:val="NormalTok"/>
-        </w:rPr>
-        <w:t xml:space="preserve">    </w:t>
-      </w:r>
-      <w:r>
-        <w:rPr>
-          <w:rStyle w:val="StringTok"/>
-        </w:rPr>
-        <w:t xml:space="preserve">"ControlChallenges.BlockOnSlope_Challenges.Examples.WithFriction.fmu"</w:t>
-      </w:r>
-      <w:r>
-        <w:rPr>
-          <w:rStyle w:val="NormalTok"/>
-        </w:rPr>
-        <w:t xml:space="preserve">))</w:t>
-      </w:r>
-      <w:r>
-        <w:br/>
-      </w:r>
-      <w:r>
-        <w:rPr>
-          <w:rStyle w:val="FunctionTok"/>
-        </w:rPr>
-        <w:t xml:space="preserve">isfile</w:t>
-      </w:r>
-      <w:r>
-        <w:rPr>
-          <w:rStyle w:val="NormalTok"/>
-        </w:rPr>
-        <w:t xml:space="preserve">(fmuPath)</w:t>
-      </w:r>
     </w:p>
     <w:p>
       <w:pPr>
@@ -271,12 +115,194 @@
         <w:rPr>
           <w:rStyle w:val="VerbatimChar"/>
         </w:rPr>
-        <w:t xml:space="preserve">true</w:t>
+        <w:t xml:space="preserve">"G:\\ControlChallengesSolutions\\docs"</w:t>
+      </w:r>
+    </w:p>
+    <w:p>
+      <w:pPr>
+        <w:pStyle w:val="SourceCode"/>
+      </w:pPr>
+      <w:r>
+        <w:rPr>
+          <w:rStyle w:val="NormalTok"/>
+        </w:rPr>
+        <w:t xml:space="preserve">fmuPath </w:t>
+      </w:r>
+      <w:r>
+        <w:rPr>
+          <w:rStyle w:val="OperatorTok"/>
+        </w:rPr>
+        <w:t xml:space="preserve">=</w:t>
+      </w:r>
+      <w:r>
+        <w:rPr>
+          <w:rStyle w:val="NormalTok"/>
+        </w:rPr>
+        <w:t xml:space="preserve"> </w:t>
+      </w:r>
+      <w:r>
+        <w:rPr>
+          <w:rStyle w:val="FunctionTok"/>
+        </w:rPr>
+        <w:t xml:space="preserve">abspath</w:t>
+      </w:r>
+      <w:r>
+        <w:rPr>
+          <w:rStyle w:val="NormalTok"/>
+        </w:rPr>
+        <w:t xml:space="preserve">(</w:t>
+      </w:r>
+      <w:r>
+        <w:rPr>
+          <w:rStyle w:val="FunctionTok"/>
+        </w:rPr>
+        <w:t xml:space="preserve">joinpath</w:t>
+      </w:r>
+      <w:r>
+        <w:rPr>
+          <w:rStyle w:val="NormalTok"/>
+        </w:rPr>
+        <w:t xml:space="preserve">(</w:t>
+      </w:r>
+      <w:r>
+        <w:rPr>
+          <w:rStyle w:val="PreprocessorTok"/>
+        </w:rPr>
+        <w:t xml:space="preserve">@__DIR__</w:t>
+      </w:r>
+      <w:r>
+        <w:rPr>
+          <w:rStyle w:val="NormalTok"/>
+        </w:rPr>
+        <w:t xml:space="preserve">,</w:t>
+      </w:r>
+      <w:r>
+        <w:br/>
+      </w:r>
+      <w:r>
+        <w:rPr>
+          <w:rStyle w:val="NormalTok"/>
+        </w:rPr>
+        <w:t xml:space="preserve">    </w:t>
+      </w:r>
+      <w:r>
+        <w:rPr>
+          <w:rStyle w:val="StringTok"/>
+        </w:rPr>
+        <w:t xml:space="preserve">".."</w:t>
+      </w:r>
+      <w:r>
+        <w:rPr>
+          <w:rStyle w:val="NormalTok"/>
+        </w:rPr>
+        <w:t xml:space="preserve">,</w:t>
+      </w:r>
+      <w:r>
+        <w:br/>
+      </w:r>
+      <w:r>
+        <w:rPr>
+          <w:rStyle w:val="NormalTok"/>
+        </w:rPr>
+        <w:t xml:space="preserve">    </w:t>
+      </w:r>
+      <w:r>
+        <w:rPr>
+          <w:rStyle w:val="StringTok"/>
+        </w:rPr>
+        <w:t xml:space="preserve">"modelica"</w:t>
+      </w:r>
+      <w:r>
+        <w:rPr>
+          <w:rStyle w:val="NormalTok"/>
+        </w:rPr>
+        <w:t xml:space="preserve">,</w:t>
+      </w:r>
+      <w:r>
+        <w:br/>
+      </w:r>
+      <w:r>
+        <w:rPr>
+          <w:rStyle w:val="NormalTok"/>
+        </w:rPr>
+        <w:t xml:space="preserve">    </w:t>
+      </w:r>
+      <w:r>
+        <w:rPr>
+          <w:rStyle w:val="StringTok"/>
+        </w:rPr>
+        <w:t xml:space="preserve">"ControlChallenges"</w:t>
+      </w:r>
+      <w:r>
+        <w:rPr>
+          <w:rStyle w:val="NormalTok"/>
+        </w:rPr>
+        <w:t xml:space="preserve">,</w:t>
+      </w:r>
+      <w:r>
+        <w:br/>
+      </w:r>
+      <w:r>
+        <w:rPr>
+          <w:rStyle w:val="NormalTok"/>
+        </w:rPr>
+        <w:t xml:space="preserve">    </w:t>
+      </w:r>
+      <w:r>
+        <w:rPr>
+          <w:rStyle w:val="StringTok"/>
+        </w:rPr>
+        <w:t xml:space="preserve">"ControlChallenges.BlockOnSlope_Challenges.BlockOnSlope"</w:t>
+      </w:r>
+      <w:r>
+        <w:rPr>
+          <w:rStyle w:val="NormalTok"/>
+        </w:rPr>
+        <w:t xml:space="preserve">))</w:t>
+      </w:r>
+    </w:p>
+    <w:p>
+      <w:pPr>
+        <w:pStyle w:val="SourceCode"/>
+      </w:pPr>
+      <w:r>
+        <w:rPr>
+          <w:rStyle w:val="VerbatimChar"/>
+        </w:rPr>
+        <w:t xml:space="preserve">"G:\\ControlChallengesSolutions\\modelica\\ControlChallenges\\ControlChallenges.BlockOnSlope_Challenges.BlockOnSlope"</w:t>
+      </w:r>
+    </w:p>
+    <w:p>
+      <w:pPr>
+        <w:pStyle w:val="SourceCode"/>
+      </w:pPr>
+      <w:r>
+        <w:rPr>
+          <w:rStyle w:val="FunctionTok"/>
+        </w:rPr>
+        <w:t xml:space="preserve">isfile</w:t>
+      </w:r>
+      <w:r>
+        <w:rPr>
+          <w:rStyle w:val="NormalTok"/>
+        </w:rPr>
+        <w:t xml:space="preserve">(fmuPath)</w:t>
+      </w:r>
+    </w:p>
+    <w:p>
+      <w:pPr>
+        <w:pStyle w:val="SourceCode"/>
+      </w:pPr>
+      <w:r>
+        <w:rPr>
+          <w:rStyle w:val="VerbatimChar"/>
+        </w:rPr>
+        <w:t xml:space="preserve">false</w:t>
       </w:r>
     </w:p>
     <w:bookmarkEnd w:id="21"/>
     <w:bookmarkEnd w:id="22"/>
-    <w:bookmarkStart w:id="51" w:name="block-with-friction"/>
+    <w:bookmarkStart w:id="43" w:name="block-with-friction"/>
     <w:p>
       <w:pPr>
         <w:pStyle w:val="Heading1"/>
@@ -1484,7 +1510,7 @@
       </w:r>
     </w:p>
     <w:bookmarkEnd w:id="36"/>
-    <w:bookmarkStart w:id="45" w:name="pole-placement"/>
+    <w:bookmarkStart w:id="37" w:name="pole-placement"/>
     <w:p>
       <w:pPr>
         <w:pStyle w:val="Heading2"/>
@@ -2082,7 +2108,7 @@
         <w:rPr>
           <w:rStyle w:val="FunctionTok"/>
         </w:rPr>
-        <w:t xml:space="preserve">display</w:t>
+        <w:t xml:space="preserve">plot!</w:t>
       </w:r>
       <w:r>
         <w:rPr>
@@ -2148,34 +2174,19 @@
         <w:rPr>
           <w:rStyle w:val="NormalTok"/>
         </w:rPr>
-        <w:t xml:space="preserve">))</w:t>
-      </w:r>
-      <w:r>
-        <w:br/>
+        <w:t xml:space="preserve">), </w:t>
       </w:r>
       <w:r>
         <w:rPr>
           <w:rStyle w:val="FunctionTok"/>
         </w:rPr>
-        <w:t xml:space="preserve">display</w:t>
-      </w:r>
-      <w:r>
-        <w:rPr>
-          <w:rStyle w:val="NormalTok"/>
-        </w:rPr>
-        <w:t xml:space="preserve">(</w:t>
-      </w:r>
-      <w:r>
-        <w:rPr>
-          <w:rStyle w:val="FunctionTok"/>
-        </w:rPr>
         <w:t xml:space="preserve">pzmap</w:t>
       </w:r>
       <w:r>
         <w:rPr>
           <w:rStyle w:val="NormalTok"/>
         </w:rPr>
-        <w:t xml:space="preserve">(closedLoop))</w:t>
+        <w:t xml:space="preserve">(closedLoop));</w:t>
       </w:r>
     </w:p>
     <w:p>
@@ -2194,28 +2205,1729 @@
         <w:pStyle w:val="FirstParagraph"/>
       </w:pPr>
       <w:r>
+        <w:t xml:space="preserve">We can compare this to the open-loop response in</w:t>
+      </w:r>
+      <w:r>
+        <w:t xml:space="preserve"> </w:t>
+      </w:r>
+      <w:hyperlink w:anchor="fig-bode">
+        <w:r>
+          <w:rPr>
+            <w:rStyle w:val="Hyperlink"/>
+          </w:rPr>
+          <w:t xml:space="preserve">Figure 2.1</w:t>
+        </w:r>
+      </w:hyperlink>
+      <w:r>
+        <w:t xml:space="preserve">. We can see that we achieve unitary gain throughout the whole low-frequency range.</w:t>
+      </w:r>
+    </w:p>
+    <w:p>
+      <w:pPr>
+        <w:pStyle w:val="BodyText"/>
+      </w:pPr>
+      <w:r>
+        <w:t xml:space="preserve">We can convert the pole placement controller into the standard PD gain form.</w:t>
+      </w:r>
+    </w:p>
+    <w:p>
+      <w:pPr>
+        <w:pStyle w:val="SourceCode"/>
+      </w:pPr>
+      <w:r>
+        <w:rPr>
+          <w:rStyle w:val="NormalTok"/>
+        </w:rPr>
+        <w:t xml:space="preserve">K </w:t>
+      </w:r>
+      <w:r>
+        <w:rPr>
+          <w:rStyle w:val="OperatorTok"/>
+        </w:rPr>
+        <w:t xml:space="preserve">=</w:t>
+      </w:r>
+      <w:r>
+        <w:rPr>
+          <w:rStyle w:val="NormalTok"/>
+        </w:rPr>
+        <w:t xml:space="preserve"> L[</w:t>
+      </w:r>
+      <w:r>
+        <w:rPr>
+          <w:rStyle w:val="FloatTok"/>
+        </w:rPr>
+        <w:t xml:space="preserve">1</w:t>
+      </w:r>
+      <w:r>
+        <w:rPr>
+          <w:rStyle w:val="NormalTok"/>
+        </w:rPr>
+        <w:t xml:space="preserve">];</w:t>
+      </w:r>
+      <w:r>
+        <w:br/>
+      </w:r>
+      <w:r>
+        <w:rPr>
+          <w:rStyle w:val="NormalTok"/>
+        </w:rPr>
+        <w:t xml:space="preserve">Ti </w:t>
+      </w:r>
+      <w:r>
+        <w:rPr>
+          <w:rStyle w:val="OperatorTok"/>
+        </w:rPr>
+        <w:t xml:space="preserve">=</w:t>
+      </w:r>
+      <w:r>
+        <w:rPr>
+          <w:rStyle w:val="NormalTok"/>
+        </w:rPr>
+        <w:t xml:space="preserve"> </w:t>
+      </w:r>
+      <w:r>
+        <w:rPr>
+          <w:rStyle w:val="FloatTok"/>
+        </w:rPr>
+        <w:t xml:space="preserve">0</w:t>
+      </w:r>
+      <w:r>
+        <w:rPr>
+          <w:rStyle w:val="NormalTok"/>
+        </w:rPr>
+        <w:t xml:space="preserve">;</w:t>
+      </w:r>
+      <w:r>
+        <w:br/>
+      </w:r>
+      <w:r>
+        <w:rPr>
+          <w:rStyle w:val="NormalTok"/>
+        </w:rPr>
+        <w:t xml:space="preserve">Td </w:t>
+      </w:r>
+      <w:r>
+        <w:rPr>
+          <w:rStyle w:val="OperatorTok"/>
+        </w:rPr>
+        <w:t xml:space="preserve">=</w:t>
+      </w:r>
+      <w:r>
+        <w:rPr>
+          <w:rStyle w:val="NormalTok"/>
+        </w:rPr>
+        <w:t xml:space="preserve"> L[</w:t>
+      </w:r>
+      <w:r>
+        <w:rPr>
+          <w:rStyle w:val="FloatTok"/>
+        </w:rPr>
+        <w:t xml:space="preserve">2</w:t>
+      </w:r>
+      <w:r>
+        <w:rPr>
+          <w:rStyle w:val="NormalTok"/>
+        </w:rPr>
+        <w:t xml:space="preserve">] </w:t>
+      </w:r>
+      <w:r>
+        <w:rPr>
+          <w:rStyle w:val="OperatorTok"/>
+        </w:rPr>
+        <w:t xml:space="preserve">/</w:t>
+      </w:r>
+      <w:r>
+        <w:rPr>
+          <w:rStyle w:val="NormalTok"/>
+        </w:rPr>
+        <w:t xml:space="preserve"> L[</w:t>
+      </w:r>
+      <w:r>
+        <w:rPr>
+          <w:rStyle w:val="FloatTok"/>
+        </w:rPr>
+        <w:t xml:space="preserve">1</w:t>
+      </w:r>
+      <w:r>
+        <w:rPr>
+          <w:rStyle w:val="NormalTok"/>
+        </w:rPr>
+        <w:t xml:space="preserve">];</w:t>
+      </w:r>
+      <w:r>
+        <w:br/>
+      </w:r>
+      <w:r>
+        <w:rPr>
+          <w:rStyle w:val="NormalTok"/>
+        </w:rPr>
+        <w:t xml:space="preserve">pid </w:t>
+      </w:r>
+      <w:r>
+        <w:rPr>
+          <w:rStyle w:val="OperatorTok"/>
+        </w:rPr>
+        <w:t xml:space="preserve">=</w:t>
+      </w:r>
+      <w:r>
+        <w:rPr>
+          <w:rStyle w:val="NormalTok"/>
+        </w:rPr>
+        <w:t xml:space="preserve"> </w:t>
+      </w:r>
+      <w:r>
+        <w:rPr>
+          <w:rStyle w:val="FunctionTok"/>
+        </w:rPr>
+        <w:t xml:space="preserve">DiscretePID</w:t>
+      </w:r>
+      <w:r>
+        <w:rPr>
+          <w:rStyle w:val="NormalTok"/>
+        </w:rPr>
+        <w:t xml:space="preserve">(; K, Ts, Ti, Td);</w:t>
+      </w:r>
+    </w:p>
+    <w:bookmarkEnd w:id="37"/>
+    <w:bookmarkStart w:id="42" w:name="simulation"/>
+    <w:p>
+      <w:pPr>
+        <w:pStyle w:val="Heading2"/>
+      </w:pPr>
+      <w:r>
+        <w:t xml:space="preserve">2.3 Simulation</w:t>
+      </w:r>
+    </w:p>
+    <w:p>
+      <w:pPr>
+        <w:pStyle w:val="FirstParagraph"/>
+      </w:pPr>
+      <w:r>
+        <w:t xml:space="preserve">We can simulate this with a motor that only outputs the position:</w:t>
+      </w:r>
+    </w:p>
+    <w:p>
+      <w:pPr>
+        <w:pStyle w:val="SourceCode"/>
+      </w:pPr>
+      <w:r>
+        <w:rPr>
+          <w:rStyle w:val="NormalTok"/>
+        </w:rPr>
+        <w:t xml:space="preserve">sysreal </w:t>
+      </w:r>
+      <w:r>
+        <w:rPr>
+          <w:rStyle w:val="OperatorTok"/>
+        </w:rPr>
+        <w:t xml:space="preserve">=</w:t>
+      </w:r>
+      <w:r>
+        <w:rPr>
+          <w:rStyle w:val="NormalTok"/>
+        </w:rPr>
+        <w:t xml:space="preserve"> </w:t>
+      </w:r>
+      <w:r>
+        <w:rPr>
+          <w:rStyle w:val="FunctionTok"/>
+        </w:rPr>
+        <w:t xml:space="preserve">ss</w:t>
+      </w:r>
+      <w:r>
+        <w:rPr>
+          <w:rStyle w:val="NormalTok"/>
+        </w:rPr>
+        <w:t xml:space="preserve">(A, B, [</w:t>
+      </w:r>
+      <w:r>
+        <w:rPr>
+          <w:rStyle w:val="FloatTok"/>
+        </w:rPr>
+        <w:t xml:space="preserve">1</w:t>
+      </w:r>
+      <w:r>
+        <w:rPr>
+          <w:rStyle w:val="NormalTok"/>
+        </w:rPr>
+        <w:t xml:space="preserve"> </w:t>
+      </w:r>
+      <w:r>
+        <w:rPr>
+          <w:rStyle w:val="FloatTok"/>
+        </w:rPr>
+        <w:t xml:space="preserve">0</w:t>
+      </w:r>
+      <w:r>
+        <w:rPr>
+          <w:rStyle w:val="NormalTok"/>
+        </w:rPr>
+        <w:t xml:space="preserve"> </w:t>
+      </w:r>
+      <w:r>
+        <w:rPr>
+          <w:rStyle w:val="FloatTok"/>
+        </w:rPr>
+        <w:t xml:space="preserve">0</w:t>
+      </w:r>
+      <w:r>
+        <w:rPr>
+          <w:rStyle w:val="NormalTok"/>
+        </w:rPr>
+        <w:t xml:space="preserve">], </w:t>
+      </w:r>
+      <w:r>
+        <w:rPr>
+          <w:rStyle w:val="FloatTok"/>
+        </w:rPr>
+        <w:t xml:space="preserve">0.0</w:t>
+      </w:r>
+      <w:r>
+        <w:rPr>
+          <w:rStyle w:val="NormalTok"/>
+        </w:rPr>
+        <w:t xml:space="preserve">)</w:t>
+      </w:r>
+      <w:r>
+        <w:br/>
+      </w:r>
+      <w:r>
+        <w:rPr>
+          <w:rStyle w:val="NormalTok"/>
+        </w:rPr>
+        <w:t xml:space="preserve">ctrl </w:t>
+      </w:r>
+      <w:r>
+        <w:rPr>
+          <w:rStyle w:val="OperatorTok"/>
+        </w:rPr>
+        <w:t xml:space="preserve">=</w:t>
+      </w:r>
+      <w:r>
+        <w:rPr>
+          <w:rStyle w:val="NormalTok"/>
+        </w:rPr>
+        <w:t xml:space="preserve"> </w:t>
+      </w:r>
+      <w:r>
+        <w:rPr>
+          <w:rStyle w:val="KeywordTok"/>
+        </w:rPr>
+        <w:t xml:space="preserve">function</w:t>
+      </w:r>
+      <w:r>
+        <w:rPr>
+          <w:rStyle w:val="NormalTok"/>
+        </w:rPr>
+        <w:t xml:space="preserve"> (x, t)</w:t>
+      </w:r>
+      <w:r>
+        <w:br/>
+      </w:r>
+      <w:r>
+        <w:rPr>
+          <w:rStyle w:val="NormalTok"/>
+        </w:rPr>
+        <w:t xml:space="preserve">    y </w:t>
+      </w:r>
+      <w:r>
+        <w:rPr>
+          <w:rStyle w:val="OperatorTok"/>
+        </w:rPr>
+        <w:t xml:space="preserve">=</w:t>
+      </w:r>
+      <w:r>
+        <w:rPr>
+          <w:rStyle w:val="NormalTok"/>
+        </w:rPr>
+        <w:t xml:space="preserve"> (sysreal.C</w:t>
+      </w:r>
+      <w:r>
+        <w:rPr>
+          <w:rStyle w:val="OperatorTok"/>
+        </w:rPr>
+        <w:t xml:space="preserve">*</w:t>
+      </w:r>
+      <w:r>
+        <w:rPr>
+          <w:rStyle w:val="NormalTok"/>
+        </w:rPr>
+        <w:t xml:space="preserve">x)[] </w:t>
+      </w:r>
+      <w:r>
+        <w:rPr>
+          <w:rStyle w:val="CommentTok"/>
+        </w:rPr>
+        <w:t xml:space="preserve"># measurement</w:t>
+      </w:r>
+      <w:r>
+        <w:br/>
+      </w:r>
+      <w:r>
+        <w:rPr>
+          <w:rStyle w:val="NormalTok"/>
+        </w:rPr>
+        <w:t xml:space="preserve">    d </w:t>
+      </w:r>
+      <w:r>
+        <w:rPr>
+          <w:rStyle w:val="OperatorTok"/>
+        </w:rPr>
+        <w:t xml:space="preserve">=</w:t>
+      </w:r>
+      <w:r>
+        <w:rPr>
+          <w:rStyle w:val="NormalTok"/>
+        </w:rPr>
+        <w:t xml:space="preserve"> </w:t>
+      </w:r>
+      <w:r>
+        <w:rPr>
+          <w:rStyle w:val="FloatTok"/>
+        </w:rPr>
+        <w:t xml:space="preserve">0</w:t>
+      </w:r>
+      <w:r>
+        <w:rPr>
+          <w:rStyle w:val="NormalTok"/>
+        </w:rPr>
+        <w:t xml:space="preserve"> </w:t>
+      </w:r>
+      <w:r>
+        <w:rPr>
+          <w:rStyle w:val="OperatorTok"/>
+        </w:rPr>
+        <w:t xml:space="preserve">*</w:t>
+      </w:r>
+      <w:r>
+        <w:rPr>
+          <w:rStyle w:val="NormalTok"/>
+        </w:rPr>
+        <w:t xml:space="preserve"> [</w:t>
+      </w:r>
+      <w:r>
+        <w:rPr>
+          <w:rStyle w:val="FloatTok"/>
+        </w:rPr>
+        <w:t xml:space="preserve">1.0</w:t>
+      </w:r>
+      <w:r>
+        <w:rPr>
+          <w:rStyle w:val="NormalTok"/>
+        </w:rPr>
+        <w:t xml:space="preserve">]        </w:t>
+      </w:r>
+      <w:r>
+        <w:rPr>
+          <w:rStyle w:val="CommentTok"/>
+        </w:rPr>
+        <w:t xml:space="preserve"># disturbance</w:t>
+      </w:r>
+      <w:r>
+        <w:br/>
+      </w:r>
+      <w:r>
+        <w:rPr>
+          <w:rStyle w:val="NormalTok"/>
+        </w:rPr>
+        <w:t xml:space="preserve">    r </w:t>
+      </w:r>
+      <w:r>
+        <w:rPr>
+          <w:rStyle w:val="OperatorTok"/>
+        </w:rPr>
+        <w:t xml:space="preserve">=</w:t>
+      </w:r>
+      <w:r>
+        <w:rPr>
+          <w:rStyle w:val="NormalTok"/>
+        </w:rPr>
+        <w:t xml:space="preserve"> </w:t>
+      </w:r>
+      <w:r>
+        <w:rPr>
+          <w:rStyle w:val="FloatTok"/>
+        </w:rPr>
+        <w:t xml:space="preserve">2.0</w:t>
+      </w:r>
+      <w:r>
+        <w:rPr>
+          <w:rStyle w:val="NormalTok"/>
+        </w:rPr>
+        <w:t xml:space="preserve"> </w:t>
+      </w:r>
+      <w:r>
+        <w:rPr>
+          <w:rStyle w:val="OperatorTok"/>
+        </w:rPr>
+        <w:t xml:space="preserve">*</w:t>
+      </w:r>
+      <w:r>
+        <w:rPr>
+          <w:rStyle w:val="NormalTok"/>
+        </w:rPr>
+        <w:t xml:space="preserve"> (t </w:t>
+      </w:r>
+      <w:r>
+        <w:rPr>
+          <w:rStyle w:val="OperatorTok"/>
+        </w:rPr>
+        <w:t xml:space="preserve">&gt;=</w:t>
+      </w:r>
+      <w:r>
+        <w:rPr>
+          <w:rStyle w:val="NormalTok"/>
+        </w:rPr>
+        <w:t xml:space="preserve"> </w:t>
+      </w:r>
+      <w:r>
+        <w:rPr>
+          <w:rStyle w:val="FloatTok"/>
+        </w:rPr>
+        <w:t xml:space="preserve">1</w:t>
+      </w:r>
+      <w:r>
+        <w:rPr>
+          <w:rStyle w:val="NormalTok"/>
+        </w:rPr>
+        <w:t xml:space="preserve">) </w:t>
+      </w:r>
+      <w:r>
+        <w:rPr>
+          <w:rStyle w:val="CommentTok"/>
+        </w:rPr>
+        <w:t xml:space="preserve"># reference</w:t>
+      </w:r>
+      <w:r>
+        <w:br/>
+      </w:r>
+      <w:r>
+        <w:rPr>
+          <w:rStyle w:val="NormalTok"/>
+        </w:rPr>
+        <w:t xml:space="preserve">    </w:t>
+      </w:r>
+      <w:r>
+        <w:rPr>
+          <w:rStyle w:val="CommentTok"/>
+        </w:rPr>
+        <w:t xml:space="preserve"># u = pid(r, y) # control signal</w:t>
+      </w:r>
+      <w:r>
+        <w:br/>
+      </w:r>
+      <w:r>
+        <w:rPr>
+          <w:rStyle w:val="NormalTok"/>
+        </w:rPr>
+        <w:t xml:space="preserve">    </w:t>
+      </w:r>
+      <w:r>
+        <w:rPr>
+          <w:rStyle w:val="CommentTok"/>
+        </w:rPr>
+        <w:t xml:space="preserve"># u + d # Plant input is control signal + disturbance</w:t>
+      </w:r>
+      <w:r>
+        <w:br/>
+      </w:r>
+      <w:r>
+        <w:rPr>
+          <w:rStyle w:val="NormalTok"/>
+        </w:rPr>
+        <w:t xml:space="preserve">    </w:t>
+      </w:r>
+      <w:r>
+        <w:rPr>
+          <w:rStyle w:val="CommentTok"/>
+        </w:rPr>
+        <w:t xml:space="preserve"># u =1</w:t>
+      </w:r>
+      <w:r>
+        <w:br/>
+      </w:r>
+      <w:r>
+        <w:rPr>
+          <w:rStyle w:val="NormalTok"/>
+        </w:rPr>
+        <w:t xml:space="preserve">    </w:t>
+      </w:r>
+      <w:r>
+        <w:rPr>
+          <w:rStyle w:val="ConstantTok"/>
+        </w:rPr>
+        <w:t xml:space="preserve">e</w:t>
+      </w:r>
+      <w:r>
+        <w:rPr>
+          <w:rStyle w:val="NormalTok"/>
+        </w:rPr>
+        <w:t xml:space="preserve"> </w:t>
+      </w:r>
+      <w:r>
+        <w:rPr>
+          <w:rStyle w:val="OperatorTok"/>
+        </w:rPr>
+        <w:t xml:space="preserve">=</w:t>
+      </w:r>
+      <w:r>
+        <w:rPr>
+          <w:rStyle w:val="NormalTok"/>
+        </w:rPr>
+        <w:t xml:space="preserve"> x </w:t>
+      </w:r>
+      <w:r>
+        <w:rPr>
+          <w:rStyle w:val="OperatorTok"/>
+        </w:rPr>
+        <w:t xml:space="preserve">-</w:t>
+      </w:r>
+      <w:r>
+        <w:rPr>
+          <w:rStyle w:val="NormalTok"/>
+        </w:rPr>
+        <w:t xml:space="preserve"> [r; </w:t>
+      </w:r>
+      <w:r>
+        <w:rPr>
+          <w:rStyle w:val="FloatTok"/>
+        </w:rPr>
+        <w:t xml:space="preserve">0.0</w:t>
+      </w:r>
+      <w:r>
+        <w:rPr>
+          <w:rStyle w:val="NormalTok"/>
+        </w:rPr>
+        <w:t xml:space="preserve">; </w:t>
+      </w:r>
+      <w:r>
+        <w:rPr>
+          <w:rStyle w:val="FloatTok"/>
+        </w:rPr>
+        <w:t xml:space="preserve">0.0</w:t>
+      </w:r>
+      <w:r>
+        <w:rPr>
+          <w:rStyle w:val="NormalTok"/>
+        </w:rPr>
+        <w:t xml:space="preserve">]</w:t>
+      </w:r>
+      <w:r>
+        <w:br/>
+      </w:r>
+      <w:r>
+        <w:rPr>
+          <w:rStyle w:val="NormalTok"/>
+        </w:rPr>
+        <w:t xml:space="preserve">    </w:t>
+      </w:r>
+      <w:r>
+        <w:rPr>
+          <w:rStyle w:val="ConstantTok"/>
+        </w:rPr>
+        <w:t xml:space="preserve">e</w:t>
+      </w:r>
+      <w:r>
+        <w:rPr>
+          <w:rStyle w:val="NormalTok"/>
+        </w:rPr>
+        <w:t xml:space="preserve">[</w:t>
+      </w:r>
+      <w:r>
+        <w:rPr>
+          <w:rStyle w:val="FloatTok"/>
+        </w:rPr>
+        <w:t xml:space="preserve">3</w:t>
+      </w:r>
+      <w:r>
+        <w:rPr>
+          <w:rStyle w:val="NormalTok"/>
+        </w:rPr>
+        <w:t xml:space="preserve">] </w:t>
+      </w:r>
+      <w:r>
+        <w:rPr>
+          <w:rStyle w:val="OperatorTok"/>
+        </w:rPr>
+        <w:t xml:space="preserve">=</w:t>
+      </w:r>
+      <w:r>
+        <w:rPr>
+          <w:rStyle w:val="NormalTok"/>
+        </w:rPr>
+        <w:t xml:space="preserve"> </w:t>
+      </w:r>
+      <w:r>
+        <w:rPr>
+          <w:rStyle w:val="FloatTok"/>
+        </w:rPr>
+        <w:t xml:space="preserve">0.0</w:t>
+      </w:r>
+      <w:r>
+        <w:rPr>
+          <w:rStyle w:val="NormalTok"/>
+        </w:rPr>
+        <w:t xml:space="preserve"> </w:t>
+      </w:r>
+      <w:r>
+        <w:rPr>
+          <w:rStyle w:val="CommentTok"/>
+        </w:rPr>
+        <w:t xml:space="preserve"># torque not observable, just ignore it in the final feedback</w:t>
+      </w:r>
+      <w:r>
+        <w:br/>
+      </w:r>
+      <w:r>
+        <w:rPr>
+          <w:rStyle w:val="NormalTok"/>
+        </w:rPr>
+        <w:t xml:space="preserve">    u </w:t>
+      </w:r>
+      <w:r>
+        <w:rPr>
+          <w:rStyle w:val="OperatorTok"/>
+        </w:rPr>
+        <w:t xml:space="preserve">=</w:t>
+      </w:r>
+      <w:r>
+        <w:rPr>
+          <w:rStyle w:val="NormalTok"/>
+        </w:rPr>
+        <w:t xml:space="preserve"> </w:t>
+      </w:r>
+      <w:r>
+        <w:rPr>
+          <w:rStyle w:val="OperatorTok"/>
+        </w:rPr>
+        <w:t xml:space="preserve">-</w:t>
+      </w:r>
+      <w:r>
+        <w:rPr>
+          <w:rStyle w:val="NormalTok"/>
+        </w:rPr>
+        <w:t xml:space="preserve">L </w:t>
+      </w:r>
+      <w:r>
+        <w:rPr>
+          <w:rStyle w:val="OperatorTok"/>
+        </w:rPr>
+        <w:t xml:space="preserve">*</w:t>
+      </w:r>
+      <w:r>
+        <w:rPr>
+          <w:rStyle w:val="NormalTok"/>
+        </w:rPr>
+        <w:t xml:space="preserve"> </w:t>
+      </w:r>
+      <w:r>
+        <w:rPr>
+          <w:rStyle w:val="ConstantTok"/>
+        </w:rPr>
+        <w:t xml:space="preserve">e</w:t>
+      </w:r>
+      <w:r>
+        <w:rPr>
+          <w:rStyle w:val="NormalTok"/>
+        </w:rPr>
+        <w:t xml:space="preserve"> </w:t>
+      </w:r>
+      <w:r>
+        <w:rPr>
+          <w:rStyle w:val="OperatorTok"/>
+        </w:rPr>
+        <w:t xml:space="preserve">+</w:t>
+      </w:r>
+      <w:r>
+        <w:rPr>
+          <w:rStyle w:val="NormalTok"/>
+        </w:rPr>
+        <w:t xml:space="preserve"> d</w:t>
+      </w:r>
+      <w:r>
+        <w:br/>
+      </w:r>
+      <w:r>
+        <w:rPr>
+          <w:rStyle w:val="NormalTok"/>
+        </w:rPr>
+        <w:t xml:space="preserve">    u </w:t>
+      </w:r>
+      <w:r>
+        <w:rPr>
+          <w:rStyle w:val="OperatorTok"/>
+        </w:rPr>
+        <w:t xml:space="preserve">=</w:t>
+      </w:r>
+      <w:r>
+        <w:rPr>
+          <w:rStyle w:val="NormalTok"/>
+        </w:rPr>
+        <w:t xml:space="preserve"> [</w:t>
+      </w:r>
+      <w:r>
+        <w:rPr>
+          <w:rStyle w:val="FunctionTok"/>
+        </w:rPr>
+        <w:t xml:space="preserve">maximum</w:t>
+      </w:r>
+      <w:r>
+        <w:rPr>
+          <w:rStyle w:val="NormalTok"/>
+        </w:rPr>
+        <w:t xml:space="preserve">([</w:t>
+      </w:r>
+      <w:r>
+        <w:rPr>
+          <w:rStyle w:val="OperatorTok"/>
+        </w:rPr>
+        <w:t xml:space="preserve">-</w:t>
+      </w:r>
+      <w:r>
+        <w:rPr>
+          <w:rStyle w:val="FloatTok"/>
+        </w:rPr>
+        <w:t xml:space="preserve">20.0</w:t>
+      </w:r>
+      <w:r>
+        <w:rPr>
+          <w:rStyle w:val="NormalTok"/>
+        </w:rPr>
+        <w:t xml:space="preserve"> </w:t>
+      </w:r>
+      <w:r>
+        <w:rPr>
+          <w:rStyle w:val="FunctionTok"/>
+        </w:rPr>
+        <w:t xml:space="preserve">minimum</w:t>
+      </w:r>
+      <w:r>
+        <w:rPr>
+          <w:rStyle w:val="NormalTok"/>
+        </w:rPr>
+        <w:t xml:space="preserve">([</w:t>
+      </w:r>
+      <w:r>
+        <w:rPr>
+          <w:rStyle w:val="FloatTok"/>
+        </w:rPr>
+        <w:t xml:space="preserve">20.0</w:t>
+      </w:r>
+      <w:r>
+        <w:rPr>
+          <w:rStyle w:val="NormalTok"/>
+        </w:rPr>
+        <w:t xml:space="preserve"> u])])]</w:t>
+      </w:r>
+      <w:r>
+        <w:br/>
+      </w:r>
+      <w:r>
+        <w:rPr>
+          <w:rStyle w:val="KeywordTok"/>
+        </w:rPr>
+        <w:t xml:space="preserve">end</w:t>
+      </w:r>
+      <w:r>
+        <w:br/>
+      </w:r>
+      <w:r>
+        <w:rPr>
+          <w:rStyle w:val="NormalTok"/>
+        </w:rPr>
+        <w:t xml:space="preserve">t </w:t>
+      </w:r>
+      <w:r>
+        <w:rPr>
+          <w:rStyle w:val="OperatorTok"/>
+        </w:rPr>
+        <w:t xml:space="preserve">=</w:t>
+      </w:r>
+      <w:r>
+        <w:rPr>
+          <w:rStyle w:val="NormalTok"/>
+        </w:rPr>
+        <w:t xml:space="preserve"> </w:t>
+      </w:r>
+      <w:r>
+        <w:rPr>
+          <w:rStyle w:val="FloatTok"/>
+        </w:rPr>
+        <w:t xml:space="preserve">0</w:t>
+      </w:r>
+      <w:r>
+        <w:rPr>
+          <w:rStyle w:val="OperatorTok"/>
+        </w:rPr>
+        <w:t xml:space="preserve">:</w:t>
+      </w:r>
+      <w:r>
+        <w:rPr>
+          <w:rStyle w:val="NormalTok"/>
+        </w:rPr>
+        <w:t xml:space="preserve">Ts</w:t>
+      </w:r>
+      <w:r>
+        <w:rPr>
+          <w:rStyle w:val="OperatorTok"/>
+        </w:rPr>
+        <w:t xml:space="preserve">:</w:t>
+      </w:r>
+      <w:r>
+        <w:rPr>
+          <w:rStyle w:val="NormalTok"/>
+        </w:rPr>
+        <w:t xml:space="preserve">Tf</w:t>
+      </w:r>
+      <w:r>
+        <w:br/>
+      </w:r>
+      <w:r>
+        <w:br/>
+      </w:r>
+      <w:r>
+        <w:br/>
+      </w:r>
+      <w:r>
+        <w:rPr>
+          <w:rStyle w:val="NormalTok"/>
+        </w:rPr>
+        <w:t xml:space="preserve">res </w:t>
+      </w:r>
+      <w:r>
+        <w:rPr>
+          <w:rStyle w:val="OperatorTok"/>
+        </w:rPr>
+        <w:t xml:space="preserve">=</w:t>
+      </w:r>
+      <w:r>
+        <w:rPr>
+          <w:rStyle w:val="NormalTok"/>
+        </w:rPr>
+        <w:t xml:space="preserve"> </w:t>
+      </w:r>
+      <w:r>
+        <w:rPr>
+          <w:rStyle w:val="FunctionTok"/>
+        </w:rPr>
+        <w:t xml:space="preserve">lsim</w:t>
+      </w:r>
+      <w:r>
+        <w:rPr>
+          <w:rStyle w:val="NormalTok"/>
+        </w:rPr>
+        <w:t xml:space="preserve">(sysreal, ctrl, t)</w:t>
+      </w:r>
+      <w:r>
+        <w:br/>
+      </w:r>
+      <w:r>
+        <w:br/>
+      </w:r>
+      <w:r>
+        <w:rPr>
+          <w:rStyle w:val="FunctionTok"/>
+        </w:rPr>
+        <w:t xml:space="preserve">plot</w:t>
+      </w:r>
+      <w:r>
+        <w:rPr>
+          <w:rStyle w:val="NormalTok"/>
+        </w:rPr>
+        <w:t xml:space="preserve">(res, plotu</w:t>
+      </w:r>
+      <w:r>
+        <w:rPr>
+          <w:rStyle w:val="OperatorTok"/>
+        </w:rPr>
+        <w:t xml:space="preserve">=</w:t>
+      </w:r>
+      <w:r>
+        <w:rPr>
+          <w:rStyle w:val="ConstantTok"/>
+        </w:rPr>
+        <w:t xml:space="preserve">true</w:t>
+      </w:r>
+      <w:r>
+        <w:rPr>
+          <w:rStyle w:val="NormalTok"/>
+        </w:rPr>
+        <w:t xml:space="preserve">, plotx</w:t>
+      </w:r>
+      <w:r>
+        <w:rPr>
+          <w:rStyle w:val="OperatorTok"/>
+        </w:rPr>
+        <w:t xml:space="preserve">=</w:t>
+      </w:r>
+      <w:r>
+        <w:rPr>
+          <w:rStyle w:val="ConstantTok"/>
+        </w:rPr>
+        <w:t xml:space="preserve">true</w:t>
+      </w:r>
+      <w:r>
+        <w:rPr>
+          <w:rStyle w:val="NormalTok"/>
+        </w:rPr>
+        <w:t xml:space="preserve">, ploty</w:t>
+      </w:r>
+      <w:r>
+        <w:rPr>
+          <w:rStyle w:val="OperatorTok"/>
+        </w:rPr>
+        <w:t xml:space="preserve">=</w:t>
+      </w:r>
+      <w:r>
+        <w:rPr>
+          <w:rStyle w:val="ConstantTok"/>
+        </w:rPr>
+        <w:t xml:space="preserve">false</w:t>
+      </w:r>
+      <w:r>
+        <w:rPr>
+          <w:rStyle w:val="NormalTok"/>
+        </w:rPr>
+        <w:t xml:space="preserve">);</w:t>
+      </w:r>
+      <w:r>
+        <w:br/>
+      </w:r>
+      <w:r>
+        <w:rPr>
+          <w:rStyle w:val="FunctionTok"/>
+        </w:rPr>
+        <w:t xml:space="preserve">ylabel!</w:t>
+      </w:r>
+      <w:r>
+        <w:rPr>
+          <w:rStyle w:val="NormalTok"/>
+        </w:rPr>
+        <w:t xml:space="preserve">(</w:t>
+      </w:r>
+      <w:r>
+        <w:rPr>
+          <w:rStyle w:val="StringTok"/>
+        </w:rPr>
+        <w:t xml:space="preserve">"u"</w:t>
+      </w:r>
+      <w:r>
+        <w:rPr>
+          <w:rStyle w:val="NormalTok"/>
+        </w:rPr>
+        <w:t xml:space="preserve">, sp</w:t>
+      </w:r>
+      <w:r>
+        <w:rPr>
+          <w:rStyle w:val="OperatorTok"/>
+        </w:rPr>
+        <w:t xml:space="preserve">=</w:t>
+      </w:r>
+      <w:r>
+        <w:rPr>
+          <w:rStyle w:val="FloatTok"/>
+        </w:rPr>
+        <w:t xml:space="preserve">1</w:t>
+      </w:r>
+      <w:r>
+        <w:rPr>
+          <w:rStyle w:val="NormalTok"/>
+        </w:rPr>
+        <w:t xml:space="preserve">);</w:t>
+      </w:r>
+      <w:r>
+        <w:br/>
+      </w:r>
+      <w:r>
+        <w:rPr>
+          <w:rStyle w:val="FunctionTok"/>
+        </w:rPr>
+        <w:t xml:space="preserve">ylabel!</w:t>
+      </w:r>
+      <w:r>
+        <w:rPr>
+          <w:rStyle w:val="NormalTok"/>
+        </w:rPr>
+        <w:t xml:space="preserve">(</w:t>
+      </w:r>
+      <w:r>
+        <w:rPr>
+          <w:rStyle w:val="StringTok"/>
+        </w:rPr>
+        <w:t xml:space="preserve">"x"</w:t>
+      </w:r>
+      <w:r>
+        <w:rPr>
+          <w:rStyle w:val="NormalTok"/>
+        </w:rPr>
+        <w:t xml:space="preserve">, sp</w:t>
+      </w:r>
+      <w:r>
+        <w:rPr>
+          <w:rStyle w:val="OperatorTok"/>
+        </w:rPr>
+        <w:t xml:space="preserve">=</w:t>
+      </w:r>
+      <w:r>
+        <w:rPr>
+          <w:rStyle w:val="FloatTok"/>
+        </w:rPr>
+        <w:t xml:space="preserve">2</w:t>
+      </w:r>
+      <w:r>
+        <w:rPr>
+          <w:rStyle w:val="NormalTok"/>
+        </w:rPr>
+        <w:t xml:space="preserve">);</w:t>
+      </w:r>
+      <w:r>
+        <w:br/>
+      </w:r>
+      <w:r>
+        <w:rPr>
+          <w:rStyle w:val="FunctionTok"/>
+        </w:rPr>
+        <w:t xml:space="preserve">ylabel!</w:t>
+      </w:r>
+      <w:r>
+        <w:rPr>
+          <w:rStyle w:val="NormalTok"/>
+        </w:rPr>
+        <w:t xml:space="preserve">(</w:t>
+      </w:r>
+      <w:r>
+        <w:rPr>
+          <w:rStyle w:val="StringTok"/>
+        </w:rPr>
+        <w:t xml:space="preserve">"v"</w:t>
+      </w:r>
+      <w:r>
+        <w:rPr>
+          <w:rStyle w:val="NormalTok"/>
+        </w:rPr>
+        <w:t xml:space="preserve">, sp</w:t>
+      </w:r>
+      <w:r>
+        <w:rPr>
+          <w:rStyle w:val="OperatorTok"/>
+        </w:rPr>
+        <w:t xml:space="preserve">=</w:t>
+      </w:r>
+      <w:r>
+        <w:rPr>
+          <w:rStyle w:val="FloatTok"/>
+        </w:rPr>
+        <w:t xml:space="preserve">3</w:t>
+      </w:r>
+      <w:r>
+        <w:rPr>
+          <w:rStyle w:val="NormalTok"/>
+        </w:rPr>
+        <w:t xml:space="preserve">);</w:t>
+      </w:r>
+      <w:r>
+        <w:br/>
+      </w:r>
+      <w:r>
+        <w:rPr>
+          <w:rStyle w:val="FunctionTok"/>
+        </w:rPr>
+        <w:t xml:space="preserve">ylabel!</w:t>
+      </w:r>
+      <w:r>
+        <w:rPr>
+          <w:rStyle w:val="NormalTok"/>
+        </w:rPr>
+        <w:t xml:space="preserve">(</w:t>
+      </w:r>
+      <w:r>
+        <w:rPr>
+          <w:rStyle w:val="StringTok"/>
+        </w:rPr>
+        <w:t xml:space="preserve">"T"</w:t>
+      </w:r>
+      <w:r>
+        <w:rPr>
+          <w:rStyle w:val="NormalTok"/>
+        </w:rPr>
+        <w:t xml:space="preserve">, sp</w:t>
+      </w:r>
+      <w:r>
+        <w:rPr>
+          <w:rStyle w:val="OperatorTok"/>
+        </w:rPr>
+        <w:t xml:space="preserve">=</w:t>
+      </w:r>
+      <w:r>
+        <w:rPr>
+          <w:rStyle w:val="FloatTok"/>
+        </w:rPr>
+        <w:t xml:space="preserve">4</w:t>
+      </w:r>
+      <w:r>
+        <w:rPr>
+          <w:rStyle w:val="NormalTok"/>
+        </w:rPr>
+        <w:t xml:space="preserve">);</w:t>
+      </w:r>
+    </w:p>
+    <w:p>
+      <w:pPr>
+        <w:pStyle w:val="FirstParagraph"/>
+      </w:pPr>
+      <w:r>
+        <w:t xml:space="preserve">For more stats:</w:t>
+      </w:r>
+    </w:p>
+    <w:p>
+      <w:pPr>
+        <w:pStyle w:val="SourceCode"/>
+      </w:pPr>
+      <w:r>
+        <w:rPr>
+          <w:rStyle w:val="NormalTok"/>
+        </w:rPr>
+        <w:t xml:space="preserve">si </w:t>
+      </w:r>
+      <w:r>
+        <w:rPr>
+          <w:rStyle w:val="OperatorTok"/>
+        </w:rPr>
+        <w:t xml:space="preserve">=</w:t>
+      </w:r>
+      <w:r>
+        <w:rPr>
+          <w:rStyle w:val="NormalTok"/>
+        </w:rPr>
+        <w:t xml:space="preserve"> </w:t>
+      </w:r>
+      <w:r>
+        <w:rPr>
+          <w:rStyle w:val="FunctionTok"/>
+        </w:rPr>
+        <w:t xml:space="preserve">stepinfo</w:t>
+      </w:r>
+      <w:r>
+        <w:rPr>
+          <w:rStyle w:val="NormalTok"/>
+        </w:rPr>
+        <w:t xml:space="preserve">(res);</w:t>
+      </w:r>
+      <w:r>
+        <w:br/>
+      </w:r>
+      <w:r>
+        <w:rPr>
+          <w:rStyle w:val="FunctionTok"/>
+        </w:rPr>
+        <w:t xml:space="preserve">plot</w:t>
+      </w:r>
+      <w:r>
+        <w:rPr>
+          <w:rStyle w:val="NormalTok"/>
+        </w:rPr>
+        <w:t xml:space="preserve">(si);</w:t>
+      </w:r>
+      <w:r>
+        <w:br/>
+      </w:r>
+      <w:r>
+        <w:rPr>
+          <w:rStyle w:val="FunctionTok"/>
+        </w:rPr>
+        <w:t xml:space="preserve">title!</w:t>
+      </w:r>
+      <w:r>
+        <w:rPr>
+          <w:rStyle w:val="NormalTok"/>
+        </w:rPr>
+        <w:t xml:space="preserve">(</w:t>
+      </w:r>
+      <w:r>
+        <w:rPr>
+          <w:rStyle w:val="StringTok"/>
+        </w:rPr>
+        <w:t xml:space="preserve">"Step Response"</w:t>
+      </w:r>
+      <w:r>
+        <w:rPr>
+          <w:rStyle w:val="NormalTok"/>
+        </w:rPr>
+        <w:t xml:space="preserve">);</w:t>
+      </w:r>
+    </w:p>
+    <w:p>
+      <w:pPr>
+        <w:pStyle w:val="FirstParagraph"/>
+      </w:pPr>
+      <w:r>
+        <w:t xml:space="preserve">We can also simulate it in a SIMULINK-like environment:</w:t>
+      </w:r>
+    </w:p>
+    <w:p>
+      <w:pPr>
+        <w:pStyle w:val="SourceCode"/>
+      </w:pPr>
+      <w:r>
+        <w:rPr>
+          <w:rStyle w:val="ImportTok"/>
+        </w:rPr>
+        <w:t xml:space="preserve">using</w:t>
+      </w:r>
+      <w:r>
+        <w:rPr>
+          <w:rStyle w:val="NormalTok"/>
+        </w:rPr>
+        <w:t xml:space="preserve"> </w:t>
+      </w:r>
+      <w:r>
+        <w:rPr>
+          <w:rStyle w:val="BuiltInTok"/>
+        </w:rPr>
+        <w:t xml:space="preserve">FMI</w:t>
+      </w:r>
+      <w:r>
+        <w:rPr>
+          <w:rStyle w:val="NormalTok"/>
+        </w:rPr>
+        <w:t xml:space="preserve">, </w:t>
+      </w:r>
+      <w:r>
+        <w:rPr>
+          <w:rStyle w:val="BuiltInTok"/>
+        </w:rPr>
+        <w:t xml:space="preserve">DifferentialEquations</w:t>
+      </w:r>
+      <w:r>
+        <w:br/>
+      </w:r>
+      <w:r>
+        <w:rPr>
+          <w:rStyle w:val="NormalTok"/>
+        </w:rPr>
+        <w:t xml:space="preserve">fmuPath </w:t>
+      </w:r>
+      <w:r>
+        <w:rPr>
+          <w:rStyle w:val="OperatorTok"/>
+        </w:rPr>
+        <w:t xml:space="preserve">=</w:t>
+      </w:r>
+      <w:r>
+        <w:rPr>
+          <w:rStyle w:val="NormalTok"/>
+        </w:rPr>
+        <w:t xml:space="preserve"> </w:t>
+      </w:r>
+      <w:r>
+        <w:rPr>
+          <w:rStyle w:val="FunctionTok"/>
+        </w:rPr>
+        <w:t xml:space="preserve">abspath</w:t>
+      </w:r>
+      <w:r>
+        <w:rPr>
+          <w:rStyle w:val="NormalTok"/>
+        </w:rPr>
+        <w:t xml:space="preserve">(</w:t>
+      </w:r>
+      <w:r>
+        <w:rPr>
+          <w:rStyle w:val="FunctionTok"/>
+        </w:rPr>
+        <w:t xml:space="preserve">joinpath</w:t>
+      </w:r>
+      <w:r>
+        <w:rPr>
+          <w:rStyle w:val="NormalTok"/>
+        </w:rPr>
+        <w:t xml:space="preserve">(</w:t>
+      </w:r>
+      <w:r>
+        <w:rPr>
+          <w:rStyle w:val="PreprocessorTok"/>
+        </w:rPr>
+        <w:t xml:space="preserve">@__DIR__</w:t>
+      </w:r>
+      <w:r>
+        <w:rPr>
+          <w:rStyle w:val="NormalTok"/>
+        </w:rPr>
+        <w:t xml:space="preserve">,</w:t>
+      </w:r>
+      <w:r>
+        <w:br/>
+      </w:r>
+      <w:r>
+        <w:rPr>
+          <w:rStyle w:val="NormalTok"/>
+        </w:rPr>
+        <w:t xml:space="preserve">    </w:t>
+      </w:r>
+      <w:r>
+        <w:rPr>
+          <w:rStyle w:val="StringTok"/>
+        </w:rPr>
+        <w:t xml:space="preserve">".."</w:t>
+      </w:r>
+      <w:r>
+        <w:rPr>
+          <w:rStyle w:val="NormalTok"/>
+        </w:rPr>
+        <w:t xml:space="preserve">,</w:t>
+      </w:r>
+      <w:r>
+        <w:br/>
+      </w:r>
+      <w:r>
+        <w:rPr>
+          <w:rStyle w:val="NormalTok"/>
+        </w:rPr>
+        <w:t xml:space="preserve">    </w:t>
+      </w:r>
+      <w:r>
+        <w:rPr>
+          <w:rStyle w:val="StringTok"/>
+        </w:rPr>
+        <w:t xml:space="preserve">"modelica"</w:t>
+      </w:r>
+      <w:r>
+        <w:rPr>
+          <w:rStyle w:val="NormalTok"/>
+        </w:rPr>
+        <w:t xml:space="preserve">,</w:t>
+      </w:r>
+      <w:r>
+        <w:br/>
+      </w:r>
+      <w:r>
+        <w:rPr>
+          <w:rStyle w:val="NormalTok"/>
+        </w:rPr>
+        <w:t xml:space="preserve">    </w:t>
+      </w:r>
+      <w:r>
+        <w:rPr>
+          <w:rStyle w:val="StringTok"/>
+        </w:rPr>
+        <w:t xml:space="preserve">"ControlChallenges"</w:t>
+      </w:r>
+      <w:r>
+        <w:rPr>
+          <w:rStyle w:val="NormalTok"/>
+        </w:rPr>
+        <w:t xml:space="preserve">,</w:t>
+      </w:r>
+      <w:r>
+        <w:br/>
+      </w:r>
+      <w:r>
+        <w:rPr>
+          <w:rStyle w:val="NormalTok"/>
+        </w:rPr>
+        <w:t xml:space="preserve">    </w:t>
+      </w:r>
+      <w:r>
+        <w:rPr>
+          <w:rStyle w:val="StringTok"/>
+        </w:rPr>
+        <w:t xml:space="preserve">"ControlChallenges.BlockOnSlope_Challenges.Examples.WithFriction.fmu"</w:t>
+      </w:r>
+      <w:r>
+        <w:rPr>
+          <w:rStyle w:val="NormalTok"/>
+        </w:rPr>
+        <w:t xml:space="preserve">))</w:t>
+      </w:r>
+      <w:r>
+        <w:br/>
+      </w:r>
+      <w:r>
+        <w:br/>
+      </w:r>
+      <w:r>
+        <w:rPr>
+          <w:rStyle w:val="NormalTok"/>
+        </w:rPr>
+        <w:t xml:space="preserve">fmu </w:t>
+      </w:r>
+      <w:r>
+        <w:rPr>
+          <w:rStyle w:val="OperatorTok"/>
+        </w:rPr>
+        <w:t xml:space="preserve">=</w:t>
+      </w:r>
+      <w:r>
+        <w:rPr>
+          <w:rStyle w:val="NormalTok"/>
+        </w:rPr>
+        <w:t xml:space="preserve"> </w:t>
+      </w:r>
+      <w:r>
+        <w:rPr>
+          <w:rStyle w:val="FunctionTok"/>
+        </w:rPr>
+        <w:t xml:space="preserve">loadFMU</w:t>
+      </w:r>
+      <w:r>
+        <w:rPr>
+          <w:rStyle w:val="NormalTok"/>
+        </w:rPr>
+        <w:t xml:space="preserve">(fmuPath);</w:t>
+      </w:r>
+      <w:r>
+        <w:br/>
+      </w:r>
+      <w:r>
+        <w:rPr>
+          <w:rStyle w:val="NormalTok"/>
+        </w:rPr>
+        <w:t xml:space="preserve">simData </w:t>
+      </w:r>
+      <w:r>
+        <w:rPr>
+          <w:rStyle w:val="OperatorTok"/>
+        </w:rPr>
+        <w:t xml:space="preserve">=</w:t>
+      </w:r>
+      <w:r>
+        <w:rPr>
+          <w:rStyle w:val="NormalTok"/>
+        </w:rPr>
+        <w:t xml:space="preserve"> </w:t>
+      </w:r>
+      <w:r>
+        <w:rPr>
+          <w:rStyle w:val="FunctionTok"/>
+        </w:rPr>
+        <w:t xml:space="preserve">simulateME</w:t>
+      </w:r>
+      <w:r>
+        <w:rPr>
+          <w:rStyle w:val="NormalTok"/>
+        </w:rPr>
+        <w:t xml:space="preserve">(</w:t>
+      </w:r>
+      <w:r>
+        <w:br/>
+      </w:r>
+      <w:r>
+        <w:rPr>
+          <w:rStyle w:val="NormalTok"/>
+        </w:rPr>
+        <w:t xml:space="preserve">    fmu,</w:t>
+      </w:r>
+      <w:r>
+        <w:br/>
+      </w:r>
+      <w:r>
+        <w:rPr>
+          <w:rStyle w:val="NormalTok"/>
+        </w:rPr>
+        <w:t xml:space="preserve">    (</w:t>
+      </w:r>
+      <w:r>
+        <w:rPr>
+          <w:rStyle w:val="FloatTok"/>
+        </w:rPr>
+        <w:t xml:space="preserve">0.0</w:t>
+      </w:r>
+      <w:r>
+        <w:rPr>
+          <w:rStyle w:val="NormalTok"/>
+        </w:rPr>
+        <w:t xml:space="preserve">, </w:t>
+      </w:r>
+      <w:r>
+        <w:rPr>
+          <w:rStyle w:val="FloatTok"/>
+        </w:rPr>
+        <w:t xml:space="preserve">5.0</w:t>
+      </w:r>
+      <w:r>
+        <w:rPr>
+          <w:rStyle w:val="NormalTok"/>
+        </w:rPr>
+        <w:t xml:space="preserve">);</w:t>
+      </w:r>
+      <w:r>
+        <w:br/>
+      </w:r>
+      <w:r>
+        <w:rPr>
+          <w:rStyle w:val="NormalTok"/>
+        </w:rPr>
+        <w:t xml:space="preserve">    recordValues</w:t>
+      </w:r>
+      <w:r>
+        <w:rPr>
+          <w:rStyle w:val="OperatorTok"/>
+        </w:rPr>
+        <w:t xml:space="preserve">=</w:t>
+      </w:r>
+      <w:r>
+        <w:rPr>
+          <w:rStyle w:val="NormalTok"/>
+        </w:rPr>
+        <w:t xml:space="preserve">[</w:t>
+      </w:r>
+      <w:r>
+        <w:rPr>
+          <w:rStyle w:val="StringTok"/>
+        </w:rPr>
+        <w:t xml:space="preserve">"blockOnSlope.x"</w:t>
+      </w:r>
+      <w:r>
+        <w:rPr>
+          <w:rStyle w:val="NormalTok"/>
+        </w:rPr>
+        <w:t xml:space="preserve">, </w:t>
+      </w:r>
+      <w:r>
+        <w:rPr>
+          <w:rStyle w:val="StringTok"/>
+        </w:rPr>
+        <w:t xml:space="preserve">"blockOnSlope.xd"</w:t>
+      </w:r>
+      <w:r>
+        <w:rPr>
+          <w:rStyle w:val="NormalTok"/>
+        </w:rPr>
+        <w:t xml:space="preserve">, </w:t>
+      </w:r>
+      <w:r>
+        <w:rPr>
+          <w:rStyle w:val="StringTok"/>
+        </w:rPr>
+        <w:t xml:space="preserve">"blockOnSlope.usat"</w:t>
+      </w:r>
+      <w:r>
+        <w:rPr>
+          <w:rStyle w:val="NormalTok"/>
+        </w:rPr>
+        <w:t xml:space="preserve">],</w:t>
+      </w:r>
+      <w:r>
+        <w:br/>
+      </w:r>
+      <w:r>
+        <w:rPr>
+          <w:rStyle w:val="NormalTok"/>
+        </w:rPr>
+        <w:t xml:space="preserve">    showProgress</w:t>
+      </w:r>
+      <w:r>
+        <w:rPr>
+          <w:rStyle w:val="OperatorTok"/>
+        </w:rPr>
+        <w:t xml:space="preserve">=</w:t>
+      </w:r>
+      <w:r>
+        <w:rPr>
+          <w:rStyle w:val="ConstantTok"/>
+        </w:rPr>
+        <w:t xml:space="preserve">false</w:t>
+      </w:r>
+      <w:r>
+        <w:rPr>
+          <w:rStyle w:val="NormalTok"/>
+        </w:rPr>
+        <w:t xml:space="preserve">);</w:t>
+      </w:r>
+      <w:r>
+        <w:br/>
+      </w:r>
+      <w:r>
+        <w:rPr>
+          <w:rStyle w:val="FunctionTok"/>
+        </w:rPr>
+        <w:t xml:space="preserve">unloadFMU</w:t>
+      </w:r>
+      <w:r>
+        <w:rPr>
+          <w:rStyle w:val="NormalTok"/>
+        </w:rPr>
+        <w:t xml:space="preserve">(fmu);</w:t>
+      </w:r>
+      <w:r>
+        <w:br/>
+      </w:r>
+      <w:r>
+        <w:rPr>
+          <w:rStyle w:val="FunctionTok"/>
+        </w:rPr>
+        <w:t xml:space="preserve">plot</w:t>
+      </w:r>
+      <w:r>
+        <w:rPr>
+          <w:rStyle w:val="NormalTok"/>
+        </w:rPr>
+        <w:t xml:space="preserve">(simData, states</w:t>
+      </w:r>
+      <w:r>
+        <w:rPr>
+          <w:rStyle w:val="OperatorTok"/>
+        </w:rPr>
+        <w:t xml:space="preserve">=</w:t>
+      </w:r>
+      <w:r>
+        <w:rPr>
+          <w:rStyle w:val="ConstantTok"/>
+        </w:rPr>
+        <w:t xml:space="preserve">false</w:t>
+      </w:r>
+      <w:r>
+        <w:rPr>
+          <w:rStyle w:val="NormalTok"/>
+        </w:rPr>
+        <w:t xml:space="preserve">, timeEvents</w:t>
+      </w:r>
+      <w:r>
+        <w:rPr>
+          <w:rStyle w:val="OperatorTok"/>
+        </w:rPr>
+        <w:t xml:space="preserve">=</w:t>
+      </w:r>
+      <w:r>
+        <w:rPr>
+          <w:rStyle w:val="ConstantTok"/>
+        </w:rPr>
+        <w:t xml:space="preserve">false</w:t>
+      </w:r>
+      <w:r>
+        <w:rPr>
+          <w:rStyle w:val="NormalTok"/>
+        </w:rPr>
+        <w:t xml:space="preserve">)</w:t>
+      </w:r>
+    </w:p>
+    <w:p>
+      <w:pPr>
+        <w:pStyle w:val="FirstParagraph"/>
+      </w:pPr>
+      <w:r>
         <w:drawing>
           <wp:inline>
             <wp:extent cx="5334000" cy="3810000"/>
             <wp:effectExtent b="0" l="0" r="0" t="0"/>
-            <wp:docPr descr="" title="" id="38" name="Picture"/>
+            <wp:docPr descr="" title="" id="39" name="Picture"/>
             <a:graphic>
               <a:graphicData uri="http://schemas.openxmlformats.org/drawingml/2006/picture">
                 <pic:pic>
                   <pic:nvPicPr>
-                    <pic:cNvPr descr="solution_01_01_files/figure-docx/cell-5-output-2.svg" id="39" name="Picture"/>
+                    <pic:cNvPr descr="solution_01_01_files/figure-docx/cell-9-output-1.svg" id="40" name="Picture"/>
                     <pic:cNvPicPr>
                       <a:picLocks noChangeArrowheads="1" noChangeAspect="1"/>
                     </pic:cNvPicPr>
                   </pic:nvPicPr>
                   <pic:blipFill>
-                    <a:blip r:embed="rId40">
+                    <a:blip r:embed="rId41">
                       <a:extLst>
                         <a:ext uri="{28A0092B-C50C-407E-A947-70E740481C1C}">
                           <a14:useLocalDpi xmlns:a14="http://schemas.microsoft.com/office/drawing/2010/main" val="0"/>
                         </a:ext>
                         <a:ext uri="{96DAC541-7B7A-43D3-8B79-37D633B846F1}">
-                          <asvg:svgBlip xmlns:asvg="http://schemas.microsoft.com/office/drawing/2016/SVG/main" r:embed="rId37"/>
+                          <asvg:svgBlip xmlns:asvg="http://schemas.microsoft.com/office/drawing/2016/SVG/main" r:embed="rId38"/>
                         </a:ext>
                       </a:extLst>
                     </a:blip>
@@ -2250,1819 +3962,6 @@
         <w:pStyle w:val="BodyText"/>
       </w:pPr>
       <w:r>
-        <w:drawing>
-          <wp:inline>
-            <wp:extent cx="5334000" cy="3810000"/>
-            <wp:effectExtent b="0" l="0" r="0" t="0"/>
-            <wp:docPr descr="" title="" id="42" name="Picture"/>
-            <a:graphic>
-              <a:graphicData uri="http://schemas.openxmlformats.org/drawingml/2006/picture">
-                <pic:pic>
-                  <pic:nvPicPr>
-                    <pic:cNvPr descr="solution_01_01_files/figure-docx/cell-5-output-3.svg" id="43" name="Picture"/>
-                    <pic:cNvPicPr>
-                      <a:picLocks noChangeArrowheads="1" noChangeAspect="1"/>
-                    </pic:cNvPicPr>
-                  </pic:nvPicPr>
-                  <pic:blipFill>
-                    <a:blip r:embed="rId44">
-                      <a:extLst>
-                        <a:ext uri="{28A0092B-C50C-407E-A947-70E740481C1C}">
-                          <a14:useLocalDpi xmlns:a14="http://schemas.microsoft.com/office/drawing/2010/main" val="0"/>
-                        </a:ext>
-                        <a:ext uri="{96DAC541-7B7A-43D3-8B79-37D633B846F1}">
-                          <asvg:svgBlip xmlns:asvg="http://schemas.microsoft.com/office/drawing/2016/SVG/main" r:embed="rId41"/>
-                        </a:ext>
-                      </a:extLst>
-                    </a:blip>
-                    <a:stretch>
-                      <a:fillRect/>
-                    </a:stretch>
-                  </pic:blipFill>
-                  <pic:spPr bwMode="auto">
-                    <a:xfrm>
-                      <a:off x="0" y="0"/>
-                      <a:ext cx="5334000" cy="3810000"/>
-                    </a:xfrm>
-                    <a:prstGeom prst="rect">
-                      <a:avLst/>
-                    </a:prstGeom>
-                    <a:noFill/>
-                    <a:ln w="9525">
-                      <a:noFill/>
-                      <a:headEnd/>
-                      <a:tailEnd/>
-                    </a:ln>
-                  </pic:spPr>
-                </pic:pic>
-              </a:graphicData>
-            </a:graphic>
-          </wp:inline>
-        </w:drawing>
-      </w:r>
-    </w:p>
-    <w:p>
-      <w:pPr>
-        <w:pStyle w:val="BodyText"/>
-      </w:pPr>
-      <w:r>
-        <w:t xml:space="preserve">We can compare this to the open-loop response in</w:t>
-      </w:r>
-      <w:r>
-        <w:t xml:space="preserve"> </w:t>
-      </w:r>
-      <w:hyperlink w:anchor="fig-bode">
-        <w:r>
-          <w:rPr>
-            <w:rStyle w:val="Hyperlink"/>
-          </w:rPr>
-          <w:t xml:space="preserve">Figure 2.1</w:t>
-        </w:r>
-      </w:hyperlink>
-      <w:r>
-        <w:t xml:space="preserve">. We can see that we achieve unitary gain throughout the whole low-frequency range.</w:t>
-      </w:r>
-    </w:p>
-    <w:p>
-      <w:pPr>
-        <w:pStyle w:val="BodyText"/>
-      </w:pPr>
-      <w:r>
-        <w:t xml:space="preserve">We can convert the pole placement controller into the standard PD gain form.</w:t>
-      </w:r>
-    </w:p>
-    <w:p>
-      <w:pPr>
-        <w:pStyle w:val="SourceCode"/>
-      </w:pPr>
-      <w:r>
-        <w:rPr>
-          <w:rStyle w:val="NormalTok"/>
-        </w:rPr>
-        <w:t xml:space="preserve">K </w:t>
-      </w:r>
-      <w:r>
-        <w:rPr>
-          <w:rStyle w:val="OperatorTok"/>
-        </w:rPr>
-        <w:t xml:space="preserve">=</w:t>
-      </w:r>
-      <w:r>
-        <w:rPr>
-          <w:rStyle w:val="NormalTok"/>
-        </w:rPr>
-        <w:t xml:space="preserve"> L[</w:t>
-      </w:r>
-      <w:r>
-        <w:rPr>
-          <w:rStyle w:val="FloatTok"/>
-        </w:rPr>
-        <w:t xml:space="preserve">1</w:t>
-      </w:r>
-      <w:r>
-        <w:rPr>
-          <w:rStyle w:val="NormalTok"/>
-        </w:rPr>
-        <w:t xml:space="preserve">];</w:t>
-      </w:r>
-      <w:r>
-        <w:br/>
-      </w:r>
-      <w:r>
-        <w:rPr>
-          <w:rStyle w:val="NormalTok"/>
-        </w:rPr>
-        <w:t xml:space="preserve">Ti </w:t>
-      </w:r>
-      <w:r>
-        <w:rPr>
-          <w:rStyle w:val="OperatorTok"/>
-        </w:rPr>
-        <w:t xml:space="preserve">=</w:t>
-      </w:r>
-      <w:r>
-        <w:rPr>
-          <w:rStyle w:val="NormalTok"/>
-        </w:rPr>
-        <w:t xml:space="preserve"> </w:t>
-      </w:r>
-      <w:r>
-        <w:rPr>
-          <w:rStyle w:val="FloatTok"/>
-        </w:rPr>
-        <w:t xml:space="preserve">0</w:t>
-      </w:r>
-      <w:r>
-        <w:rPr>
-          <w:rStyle w:val="NormalTok"/>
-        </w:rPr>
-        <w:t xml:space="preserve">;</w:t>
-      </w:r>
-      <w:r>
-        <w:br/>
-      </w:r>
-      <w:r>
-        <w:rPr>
-          <w:rStyle w:val="NormalTok"/>
-        </w:rPr>
-        <w:t xml:space="preserve">Td </w:t>
-      </w:r>
-      <w:r>
-        <w:rPr>
-          <w:rStyle w:val="OperatorTok"/>
-        </w:rPr>
-        <w:t xml:space="preserve">=</w:t>
-      </w:r>
-      <w:r>
-        <w:rPr>
-          <w:rStyle w:val="NormalTok"/>
-        </w:rPr>
-        <w:t xml:space="preserve"> L[</w:t>
-      </w:r>
-      <w:r>
-        <w:rPr>
-          <w:rStyle w:val="FloatTok"/>
-        </w:rPr>
-        <w:t xml:space="preserve">2</w:t>
-      </w:r>
-      <w:r>
-        <w:rPr>
-          <w:rStyle w:val="NormalTok"/>
-        </w:rPr>
-        <w:t xml:space="preserve">] </w:t>
-      </w:r>
-      <w:r>
-        <w:rPr>
-          <w:rStyle w:val="OperatorTok"/>
-        </w:rPr>
-        <w:t xml:space="preserve">/</w:t>
-      </w:r>
-      <w:r>
-        <w:rPr>
-          <w:rStyle w:val="NormalTok"/>
-        </w:rPr>
-        <w:t xml:space="preserve"> L[</w:t>
-      </w:r>
-      <w:r>
-        <w:rPr>
-          <w:rStyle w:val="FloatTok"/>
-        </w:rPr>
-        <w:t xml:space="preserve">1</w:t>
-      </w:r>
-      <w:r>
-        <w:rPr>
-          <w:rStyle w:val="NormalTok"/>
-        </w:rPr>
-        <w:t xml:space="preserve">];</w:t>
-      </w:r>
-      <w:r>
-        <w:br/>
-      </w:r>
-      <w:r>
-        <w:rPr>
-          <w:rStyle w:val="NormalTok"/>
-        </w:rPr>
-        <w:t xml:space="preserve">pid </w:t>
-      </w:r>
-      <w:r>
-        <w:rPr>
-          <w:rStyle w:val="OperatorTok"/>
-        </w:rPr>
-        <w:t xml:space="preserve">=</w:t>
-      </w:r>
-      <w:r>
-        <w:rPr>
-          <w:rStyle w:val="NormalTok"/>
-        </w:rPr>
-        <w:t xml:space="preserve"> </w:t>
-      </w:r>
-      <w:r>
-        <w:rPr>
-          <w:rStyle w:val="FunctionTok"/>
-        </w:rPr>
-        <w:t xml:space="preserve">DiscretePID</w:t>
-      </w:r>
-      <w:r>
-        <w:rPr>
-          <w:rStyle w:val="NormalTok"/>
-        </w:rPr>
-        <w:t xml:space="preserve">(; K, Ts, Ti, Td);</w:t>
-      </w:r>
-    </w:p>
-    <w:bookmarkEnd w:id="45"/>
-    <w:bookmarkStart w:id="50" w:name="simulation"/>
-    <w:p>
-      <w:pPr>
-        <w:pStyle w:val="Heading2"/>
-      </w:pPr>
-      <w:r>
-        <w:t xml:space="preserve">2.3 Simulation</w:t>
-      </w:r>
-    </w:p>
-    <w:p>
-      <w:pPr>
-        <w:pStyle w:val="FirstParagraph"/>
-      </w:pPr>
-      <w:r>
-        <w:t xml:space="preserve">We can simulate this with a motor that only outputs the position:</w:t>
-      </w:r>
-    </w:p>
-    <w:p>
-      <w:pPr>
-        <w:pStyle w:val="SourceCode"/>
-      </w:pPr>
-      <w:r>
-        <w:rPr>
-          <w:rStyle w:val="NormalTok"/>
-        </w:rPr>
-        <w:t xml:space="preserve">sysreal </w:t>
-      </w:r>
-      <w:r>
-        <w:rPr>
-          <w:rStyle w:val="OperatorTok"/>
-        </w:rPr>
-        <w:t xml:space="preserve">=</w:t>
-      </w:r>
-      <w:r>
-        <w:rPr>
-          <w:rStyle w:val="NormalTok"/>
-        </w:rPr>
-        <w:t xml:space="preserve"> </w:t>
-      </w:r>
-      <w:r>
-        <w:rPr>
-          <w:rStyle w:val="FunctionTok"/>
-        </w:rPr>
-        <w:t xml:space="preserve">ss</w:t>
-      </w:r>
-      <w:r>
-        <w:rPr>
-          <w:rStyle w:val="NormalTok"/>
-        </w:rPr>
-        <w:t xml:space="preserve">(A, B, [</w:t>
-      </w:r>
-      <w:r>
-        <w:rPr>
-          <w:rStyle w:val="FloatTok"/>
-        </w:rPr>
-        <w:t xml:space="preserve">1.0</w:t>
-      </w:r>
-      <w:r>
-        <w:rPr>
-          <w:rStyle w:val="NormalTok"/>
-        </w:rPr>
-        <w:t xml:space="preserve"> </w:t>
-      </w:r>
-      <w:r>
-        <w:rPr>
-          <w:rStyle w:val="FloatTok"/>
-        </w:rPr>
-        <w:t xml:space="preserve">0.0</w:t>
-      </w:r>
-      <w:r>
-        <w:rPr>
-          <w:rStyle w:val="NormalTok"/>
-        </w:rPr>
-        <w:t xml:space="preserve"> </w:t>
-      </w:r>
-      <w:r>
-        <w:rPr>
-          <w:rStyle w:val="FloatTok"/>
-        </w:rPr>
-        <w:t xml:space="preserve">0.0</w:t>
-      </w:r>
-      <w:r>
-        <w:rPr>
-          <w:rStyle w:val="NormalTok"/>
-        </w:rPr>
-        <w:t xml:space="preserve">], </w:t>
-      </w:r>
-      <w:r>
-        <w:rPr>
-          <w:rStyle w:val="FloatTok"/>
-        </w:rPr>
-        <w:t xml:space="preserve">0.0</w:t>
-      </w:r>
-      <w:r>
-        <w:rPr>
-          <w:rStyle w:val="NormalTok"/>
-        </w:rPr>
-        <w:t xml:space="preserve">)</w:t>
-      </w:r>
-      <w:r>
-        <w:br/>
-      </w:r>
-      <w:r>
-        <w:rPr>
-          <w:rStyle w:val="NormalTok"/>
-        </w:rPr>
-        <w:t xml:space="preserve">ctrl </w:t>
-      </w:r>
-      <w:r>
-        <w:rPr>
-          <w:rStyle w:val="OperatorTok"/>
-        </w:rPr>
-        <w:t xml:space="preserve">=</w:t>
-      </w:r>
-      <w:r>
-        <w:rPr>
-          <w:rStyle w:val="NormalTok"/>
-        </w:rPr>
-        <w:t xml:space="preserve"> </w:t>
-      </w:r>
-      <w:r>
-        <w:rPr>
-          <w:rStyle w:val="KeywordTok"/>
-        </w:rPr>
-        <w:t xml:space="preserve">function</w:t>
-      </w:r>
-      <w:r>
-        <w:rPr>
-          <w:rStyle w:val="NormalTok"/>
-        </w:rPr>
-        <w:t xml:space="preserve"> (x, t)</w:t>
-      </w:r>
-      <w:r>
-        <w:br/>
-      </w:r>
-      <w:r>
-        <w:rPr>
-          <w:rStyle w:val="NormalTok"/>
-        </w:rPr>
-        <w:t xml:space="preserve">    y </w:t>
-      </w:r>
-      <w:r>
-        <w:rPr>
-          <w:rStyle w:val="OperatorTok"/>
-        </w:rPr>
-        <w:t xml:space="preserve">=</w:t>
-      </w:r>
-      <w:r>
-        <w:rPr>
-          <w:rStyle w:val="NormalTok"/>
-        </w:rPr>
-        <w:t xml:space="preserve"> (sysreal.C</w:t>
-      </w:r>
-      <w:r>
-        <w:rPr>
-          <w:rStyle w:val="OperatorTok"/>
-        </w:rPr>
-        <w:t xml:space="preserve">*</w:t>
-      </w:r>
-      <w:r>
-        <w:rPr>
-          <w:rStyle w:val="NormalTok"/>
-        </w:rPr>
-        <w:t xml:space="preserve">x)[] </w:t>
-      </w:r>
-      <w:r>
-        <w:rPr>
-          <w:rStyle w:val="CommentTok"/>
-        </w:rPr>
-        <w:t xml:space="preserve"># measurement</w:t>
-      </w:r>
-      <w:r>
-        <w:br/>
-      </w:r>
-      <w:r>
-        <w:rPr>
-          <w:rStyle w:val="NormalTok"/>
-        </w:rPr>
-        <w:t xml:space="preserve">    d </w:t>
-      </w:r>
-      <w:r>
-        <w:rPr>
-          <w:rStyle w:val="OperatorTok"/>
-        </w:rPr>
-        <w:t xml:space="preserve">=</w:t>
-      </w:r>
-      <w:r>
-        <w:rPr>
-          <w:rStyle w:val="NormalTok"/>
-        </w:rPr>
-        <w:t xml:space="preserve"> </w:t>
-      </w:r>
-      <w:r>
-        <w:rPr>
-          <w:rStyle w:val="FloatTok"/>
-        </w:rPr>
-        <w:t xml:space="preserve">0</w:t>
-      </w:r>
-      <w:r>
-        <w:rPr>
-          <w:rStyle w:val="NormalTok"/>
-        </w:rPr>
-        <w:t xml:space="preserve"> </w:t>
-      </w:r>
-      <w:r>
-        <w:rPr>
-          <w:rStyle w:val="OperatorTok"/>
-        </w:rPr>
-        <w:t xml:space="preserve">*</w:t>
-      </w:r>
-      <w:r>
-        <w:rPr>
-          <w:rStyle w:val="NormalTok"/>
-        </w:rPr>
-        <w:t xml:space="preserve"> [</w:t>
-      </w:r>
-      <w:r>
-        <w:rPr>
-          <w:rStyle w:val="FloatTok"/>
-        </w:rPr>
-        <w:t xml:space="preserve">1.0</w:t>
-      </w:r>
-      <w:r>
-        <w:rPr>
-          <w:rStyle w:val="NormalTok"/>
-        </w:rPr>
-        <w:t xml:space="preserve">]        </w:t>
-      </w:r>
-      <w:r>
-        <w:rPr>
-          <w:rStyle w:val="CommentTok"/>
-        </w:rPr>
-        <w:t xml:space="preserve"># disturbance</w:t>
-      </w:r>
-      <w:r>
-        <w:br/>
-      </w:r>
-      <w:r>
-        <w:rPr>
-          <w:rStyle w:val="NormalTok"/>
-        </w:rPr>
-        <w:t xml:space="preserve">    r </w:t>
-      </w:r>
-      <w:r>
-        <w:rPr>
-          <w:rStyle w:val="OperatorTok"/>
-        </w:rPr>
-        <w:t xml:space="preserve">=</w:t>
-      </w:r>
-      <w:r>
-        <w:rPr>
-          <w:rStyle w:val="NormalTok"/>
-        </w:rPr>
-        <w:t xml:space="preserve"> </w:t>
-      </w:r>
-      <w:r>
-        <w:rPr>
-          <w:rStyle w:val="FloatTok"/>
-        </w:rPr>
-        <w:t xml:space="preserve">2</w:t>
-      </w:r>
-      <w:r>
-        <w:rPr>
-          <w:rStyle w:val="NormalTok"/>
-        </w:rPr>
-        <w:t xml:space="preserve"> </w:t>
-      </w:r>
-      <w:r>
-        <w:rPr>
-          <w:rStyle w:val="OperatorTok"/>
-        </w:rPr>
-        <w:t xml:space="preserve">*</w:t>
-      </w:r>
-      <w:r>
-        <w:rPr>
-          <w:rStyle w:val="NormalTok"/>
-        </w:rPr>
-        <w:t xml:space="preserve"> (t </w:t>
-      </w:r>
-      <w:r>
-        <w:rPr>
-          <w:rStyle w:val="OperatorTok"/>
-        </w:rPr>
-        <w:t xml:space="preserve">&gt;=</w:t>
-      </w:r>
-      <w:r>
-        <w:rPr>
-          <w:rStyle w:val="NormalTok"/>
-        </w:rPr>
-        <w:t xml:space="preserve"> </w:t>
-      </w:r>
-      <w:r>
-        <w:rPr>
-          <w:rStyle w:val="FloatTok"/>
-        </w:rPr>
-        <w:t xml:space="preserve">1</w:t>
-      </w:r>
-      <w:r>
-        <w:rPr>
-          <w:rStyle w:val="NormalTok"/>
-        </w:rPr>
-        <w:t xml:space="preserve">) </w:t>
-      </w:r>
-      <w:r>
-        <w:rPr>
-          <w:rStyle w:val="CommentTok"/>
-        </w:rPr>
-        <w:t xml:space="preserve"># reference</w:t>
-      </w:r>
-      <w:r>
-        <w:br/>
-      </w:r>
-      <w:r>
-        <w:rPr>
-          <w:rStyle w:val="NormalTok"/>
-        </w:rPr>
-        <w:t xml:space="preserve">    </w:t>
-      </w:r>
-      <w:r>
-        <w:rPr>
-          <w:rStyle w:val="CommentTok"/>
-        </w:rPr>
-        <w:t xml:space="preserve"># u = pid(r, y) # control signal</w:t>
-      </w:r>
-      <w:r>
-        <w:br/>
-      </w:r>
-      <w:r>
-        <w:rPr>
-          <w:rStyle w:val="NormalTok"/>
-        </w:rPr>
-        <w:t xml:space="preserve">    </w:t>
-      </w:r>
-      <w:r>
-        <w:rPr>
-          <w:rStyle w:val="CommentTok"/>
-        </w:rPr>
-        <w:t xml:space="preserve"># u + d # Plant input is control signal + disturbance</w:t>
-      </w:r>
-      <w:r>
-        <w:br/>
-      </w:r>
-      <w:r>
-        <w:rPr>
-          <w:rStyle w:val="NormalTok"/>
-        </w:rPr>
-        <w:t xml:space="preserve">    </w:t>
-      </w:r>
-      <w:r>
-        <w:rPr>
-          <w:rStyle w:val="CommentTok"/>
-        </w:rPr>
-        <w:t xml:space="preserve"># u =1</w:t>
-      </w:r>
-      <w:r>
-        <w:br/>
-      </w:r>
-      <w:r>
-        <w:rPr>
-          <w:rStyle w:val="NormalTok"/>
-        </w:rPr>
-        <w:t xml:space="preserve">    </w:t>
-      </w:r>
-      <w:r>
-        <w:rPr>
-          <w:rStyle w:val="ConstantTok"/>
-        </w:rPr>
-        <w:t xml:space="preserve">e</w:t>
-      </w:r>
-      <w:r>
-        <w:rPr>
-          <w:rStyle w:val="NormalTok"/>
-        </w:rPr>
-        <w:t xml:space="preserve"> </w:t>
-      </w:r>
-      <w:r>
-        <w:rPr>
-          <w:rStyle w:val="OperatorTok"/>
-        </w:rPr>
-        <w:t xml:space="preserve">=</w:t>
-      </w:r>
-      <w:r>
-        <w:rPr>
-          <w:rStyle w:val="NormalTok"/>
-        </w:rPr>
-        <w:t xml:space="preserve"> x </w:t>
-      </w:r>
-      <w:r>
-        <w:rPr>
-          <w:rStyle w:val="OperatorTok"/>
-        </w:rPr>
-        <w:t xml:space="preserve">-</w:t>
-      </w:r>
-      <w:r>
-        <w:rPr>
-          <w:rStyle w:val="NormalTok"/>
-        </w:rPr>
-        <w:t xml:space="preserve"> [r; </w:t>
-      </w:r>
-      <w:r>
-        <w:rPr>
-          <w:rStyle w:val="FloatTok"/>
-        </w:rPr>
-        <w:t xml:space="preserve">0.0</w:t>
-      </w:r>
-      <w:r>
-        <w:rPr>
-          <w:rStyle w:val="NormalTok"/>
-        </w:rPr>
-        <w:t xml:space="preserve">; </w:t>
-      </w:r>
-      <w:r>
-        <w:rPr>
-          <w:rStyle w:val="FloatTok"/>
-        </w:rPr>
-        <w:t xml:space="preserve">0.0</w:t>
-      </w:r>
-      <w:r>
-        <w:rPr>
-          <w:rStyle w:val="NormalTok"/>
-        </w:rPr>
-        <w:t xml:space="preserve">]</w:t>
-      </w:r>
-      <w:r>
-        <w:br/>
-      </w:r>
-      <w:r>
-        <w:rPr>
-          <w:rStyle w:val="NormalTok"/>
-        </w:rPr>
-        <w:t xml:space="preserve">    </w:t>
-      </w:r>
-      <w:r>
-        <w:rPr>
-          <w:rStyle w:val="ConstantTok"/>
-        </w:rPr>
-        <w:t xml:space="preserve">e</w:t>
-      </w:r>
-      <w:r>
-        <w:rPr>
-          <w:rStyle w:val="NormalTok"/>
-        </w:rPr>
-        <w:t xml:space="preserve">[</w:t>
-      </w:r>
-      <w:r>
-        <w:rPr>
-          <w:rStyle w:val="FloatTok"/>
-        </w:rPr>
-        <w:t xml:space="preserve">3</w:t>
-      </w:r>
-      <w:r>
-        <w:rPr>
-          <w:rStyle w:val="NormalTok"/>
-        </w:rPr>
-        <w:t xml:space="preserve">] </w:t>
-      </w:r>
-      <w:r>
-        <w:rPr>
-          <w:rStyle w:val="OperatorTok"/>
-        </w:rPr>
-        <w:t xml:space="preserve">=</w:t>
-      </w:r>
-      <w:r>
-        <w:rPr>
-          <w:rStyle w:val="NormalTok"/>
-        </w:rPr>
-        <w:t xml:space="preserve"> </w:t>
-      </w:r>
-      <w:r>
-        <w:rPr>
-          <w:rStyle w:val="FloatTok"/>
-        </w:rPr>
-        <w:t xml:space="preserve">0.0</w:t>
-      </w:r>
-      <w:r>
-        <w:rPr>
-          <w:rStyle w:val="NormalTok"/>
-        </w:rPr>
-        <w:t xml:space="preserve"> </w:t>
-      </w:r>
-      <w:r>
-        <w:rPr>
-          <w:rStyle w:val="CommentTok"/>
-        </w:rPr>
-        <w:t xml:space="preserve"># torque not observable, just ignore it in the final feedback</w:t>
-      </w:r>
-      <w:r>
-        <w:br/>
-      </w:r>
-      <w:r>
-        <w:rPr>
-          <w:rStyle w:val="NormalTok"/>
-        </w:rPr>
-        <w:t xml:space="preserve">    u </w:t>
-      </w:r>
-      <w:r>
-        <w:rPr>
-          <w:rStyle w:val="OperatorTok"/>
-        </w:rPr>
-        <w:t xml:space="preserve">=</w:t>
-      </w:r>
-      <w:r>
-        <w:rPr>
-          <w:rStyle w:val="NormalTok"/>
-        </w:rPr>
-        <w:t xml:space="preserve"> </w:t>
-      </w:r>
-      <w:r>
-        <w:rPr>
-          <w:rStyle w:val="OperatorTok"/>
-        </w:rPr>
-        <w:t xml:space="preserve">-</w:t>
-      </w:r>
-      <w:r>
-        <w:rPr>
-          <w:rStyle w:val="NormalTok"/>
-        </w:rPr>
-        <w:t xml:space="preserve">L </w:t>
-      </w:r>
-      <w:r>
-        <w:rPr>
-          <w:rStyle w:val="OperatorTok"/>
-        </w:rPr>
-        <w:t xml:space="preserve">*</w:t>
-      </w:r>
-      <w:r>
-        <w:rPr>
-          <w:rStyle w:val="NormalTok"/>
-        </w:rPr>
-        <w:t xml:space="preserve"> </w:t>
-      </w:r>
-      <w:r>
-        <w:rPr>
-          <w:rStyle w:val="ConstantTok"/>
-        </w:rPr>
-        <w:t xml:space="preserve">e</w:t>
-      </w:r>
-      <w:r>
-        <w:rPr>
-          <w:rStyle w:val="NormalTok"/>
-        </w:rPr>
-        <w:t xml:space="preserve"> </w:t>
-      </w:r>
-      <w:r>
-        <w:rPr>
-          <w:rStyle w:val="OperatorTok"/>
-        </w:rPr>
-        <w:t xml:space="preserve">+</w:t>
-      </w:r>
-      <w:r>
-        <w:rPr>
-          <w:rStyle w:val="NormalTok"/>
-        </w:rPr>
-        <w:t xml:space="preserve"> d</w:t>
-      </w:r>
-      <w:r>
-        <w:br/>
-      </w:r>
-      <w:r>
-        <w:rPr>
-          <w:rStyle w:val="NormalTok"/>
-        </w:rPr>
-        <w:t xml:space="preserve">    u </w:t>
-      </w:r>
-      <w:r>
-        <w:rPr>
-          <w:rStyle w:val="OperatorTok"/>
-        </w:rPr>
-        <w:t xml:space="preserve">=</w:t>
-      </w:r>
-      <w:r>
-        <w:rPr>
-          <w:rStyle w:val="NormalTok"/>
-        </w:rPr>
-        <w:t xml:space="preserve"> [</w:t>
-      </w:r>
-      <w:r>
-        <w:rPr>
-          <w:rStyle w:val="FunctionTok"/>
-        </w:rPr>
-        <w:t xml:space="preserve">maximum</w:t>
-      </w:r>
-      <w:r>
-        <w:rPr>
-          <w:rStyle w:val="NormalTok"/>
-        </w:rPr>
-        <w:t xml:space="preserve">([</w:t>
-      </w:r>
-      <w:r>
-        <w:rPr>
-          <w:rStyle w:val="OperatorTok"/>
-        </w:rPr>
-        <w:t xml:space="preserve">-</w:t>
-      </w:r>
-      <w:r>
-        <w:rPr>
-          <w:rStyle w:val="FloatTok"/>
-        </w:rPr>
-        <w:t xml:space="preserve">20.0</w:t>
-      </w:r>
-      <w:r>
-        <w:rPr>
-          <w:rStyle w:val="NormalTok"/>
-        </w:rPr>
-        <w:t xml:space="preserve"> </w:t>
-      </w:r>
-      <w:r>
-        <w:rPr>
-          <w:rStyle w:val="FunctionTok"/>
-        </w:rPr>
-        <w:t xml:space="preserve">minimum</w:t>
-      </w:r>
-      <w:r>
-        <w:rPr>
-          <w:rStyle w:val="NormalTok"/>
-        </w:rPr>
-        <w:t xml:space="preserve">([</w:t>
-      </w:r>
-      <w:r>
-        <w:rPr>
-          <w:rStyle w:val="FloatTok"/>
-        </w:rPr>
-        <w:t xml:space="preserve">20.0</w:t>
-      </w:r>
-      <w:r>
-        <w:rPr>
-          <w:rStyle w:val="NormalTok"/>
-        </w:rPr>
-        <w:t xml:space="preserve"> u])])]</w:t>
-      </w:r>
-      <w:r>
-        <w:br/>
-      </w:r>
-      <w:r>
-        <w:rPr>
-          <w:rStyle w:val="KeywordTok"/>
-        </w:rPr>
-        <w:t xml:space="preserve">end</w:t>
-      </w:r>
-      <w:r>
-        <w:br/>
-      </w:r>
-      <w:r>
-        <w:rPr>
-          <w:rStyle w:val="NormalTok"/>
-        </w:rPr>
-        <w:t xml:space="preserve">t </w:t>
-      </w:r>
-      <w:r>
-        <w:rPr>
-          <w:rStyle w:val="OperatorTok"/>
-        </w:rPr>
-        <w:t xml:space="preserve">=</w:t>
-      </w:r>
-      <w:r>
-        <w:rPr>
-          <w:rStyle w:val="NormalTok"/>
-        </w:rPr>
-        <w:t xml:space="preserve"> </w:t>
-      </w:r>
-      <w:r>
-        <w:rPr>
-          <w:rStyle w:val="FloatTok"/>
-        </w:rPr>
-        <w:t xml:space="preserve">0</w:t>
-      </w:r>
-      <w:r>
-        <w:rPr>
-          <w:rStyle w:val="OperatorTok"/>
-        </w:rPr>
-        <w:t xml:space="preserve">:</w:t>
-      </w:r>
-      <w:r>
-        <w:rPr>
-          <w:rStyle w:val="NormalTok"/>
-        </w:rPr>
-        <w:t xml:space="preserve">Ts</w:t>
-      </w:r>
-      <w:r>
-        <w:rPr>
-          <w:rStyle w:val="OperatorTok"/>
-        </w:rPr>
-        <w:t xml:space="preserve">:</w:t>
-      </w:r>
-      <w:r>
-        <w:rPr>
-          <w:rStyle w:val="NormalTok"/>
-        </w:rPr>
-        <w:t xml:space="preserve">Tf</w:t>
-      </w:r>
-      <w:r>
-        <w:br/>
-      </w:r>
-      <w:r>
-        <w:br/>
-      </w:r>
-      <w:r>
-        <w:br/>
-      </w:r>
-      <w:r>
-        <w:rPr>
-          <w:rStyle w:val="NormalTok"/>
-        </w:rPr>
-        <w:t xml:space="preserve">res </w:t>
-      </w:r>
-      <w:r>
-        <w:rPr>
-          <w:rStyle w:val="OperatorTok"/>
-        </w:rPr>
-        <w:t xml:space="preserve">=</w:t>
-      </w:r>
-      <w:r>
-        <w:rPr>
-          <w:rStyle w:val="NormalTok"/>
-        </w:rPr>
-        <w:t xml:space="preserve"> </w:t>
-      </w:r>
-      <w:r>
-        <w:rPr>
-          <w:rStyle w:val="FunctionTok"/>
-        </w:rPr>
-        <w:t xml:space="preserve">lsim</w:t>
-      </w:r>
-      <w:r>
-        <w:rPr>
-          <w:rStyle w:val="NormalTok"/>
-        </w:rPr>
-        <w:t xml:space="preserve">(sysreal, ctrl, t)</w:t>
-      </w:r>
-      <w:r>
-        <w:br/>
-      </w:r>
-      <w:r>
-        <w:br/>
-      </w:r>
-      <w:r>
-        <w:rPr>
-          <w:rStyle w:val="FunctionTok"/>
-        </w:rPr>
-        <w:t xml:space="preserve">plot</w:t>
-      </w:r>
-      <w:r>
-        <w:rPr>
-          <w:rStyle w:val="NormalTok"/>
-        </w:rPr>
-        <w:t xml:space="preserve">(res, plotu</w:t>
-      </w:r>
-      <w:r>
-        <w:rPr>
-          <w:rStyle w:val="OperatorTok"/>
-        </w:rPr>
-        <w:t xml:space="preserve">=</w:t>
-      </w:r>
-      <w:r>
-        <w:rPr>
-          <w:rStyle w:val="ConstantTok"/>
-        </w:rPr>
-        <w:t xml:space="preserve">true</w:t>
-      </w:r>
-      <w:r>
-        <w:rPr>
-          <w:rStyle w:val="NormalTok"/>
-        </w:rPr>
-        <w:t xml:space="preserve">, plotx</w:t>
-      </w:r>
-      <w:r>
-        <w:rPr>
-          <w:rStyle w:val="OperatorTok"/>
-        </w:rPr>
-        <w:t xml:space="preserve">=</w:t>
-      </w:r>
-      <w:r>
-        <w:rPr>
-          <w:rStyle w:val="ConstantTok"/>
-        </w:rPr>
-        <w:t xml:space="preserve">true</w:t>
-      </w:r>
-      <w:r>
-        <w:rPr>
-          <w:rStyle w:val="NormalTok"/>
-        </w:rPr>
-        <w:t xml:space="preserve">, ploty</w:t>
-      </w:r>
-      <w:r>
-        <w:rPr>
-          <w:rStyle w:val="OperatorTok"/>
-        </w:rPr>
-        <w:t xml:space="preserve">=</w:t>
-      </w:r>
-      <w:r>
-        <w:rPr>
-          <w:rStyle w:val="ConstantTok"/>
-        </w:rPr>
-        <w:t xml:space="preserve">false</w:t>
-      </w:r>
-      <w:r>
-        <w:rPr>
-          <w:rStyle w:val="NormalTok"/>
-        </w:rPr>
-        <w:t xml:space="preserve">);</w:t>
-      </w:r>
-      <w:r>
-        <w:br/>
-      </w:r>
-      <w:r>
-        <w:rPr>
-          <w:rStyle w:val="FunctionTok"/>
-        </w:rPr>
-        <w:t xml:space="preserve">ylabel!</w:t>
-      </w:r>
-      <w:r>
-        <w:rPr>
-          <w:rStyle w:val="NormalTok"/>
-        </w:rPr>
-        <w:t xml:space="preserve">(</w:t>
-      </w:r>
-      <w:r>
-        <w:rPr>
-          <w:rStyle w:val="StringTok"/>
-        </w:rPr>
-        <w:t xml:space="preserve">"u"</w:t>
-      </w:r>
-      <w:r>
-        <w:rPr>
-          <w:rStyle w:val="NormalTok"/>
-        </w:rPr>
-        <w:t xml:space="preserve">, sp</w:t>
-      </w:r>
-      <w:r>
-        <w:rPr>
-          <w:rStyle w:val="OperatorTok"/>
-        </w:rPr>
-        <w:t xml:space="preserve">=</w:t>
-      </w:r>
-      <w:r>
-        <w:rPr>
-          <w:rStyle w:val="FloatTok"/>
-        </w:rPr>
-        <w:t xml:space="preserve">1</w:t>
-      </w:r>
-      <w:r>
-        <w:rPr>
-          <w:rStyle w:val="NormalTok"/>
-        </w:rPr>
-        <w:t xml:space="preserve">);</w:t>
-      </w:r>
-      <w:r>
-        <w:br/>
-      </w:r>
-      <w:r>
-        <w:rPr>
-          <w:rStyle w:val="FunctionTok"/>
-        </w:rPr>
-        <w:t xml:space="preserve">ylabel!</w:t>
-      </w:r>
-      <w:r>
-        <w:rPr>
-          <w:rStyle w:val="NormalTok"/>
-        </w:rPr>
-        <w:t xml:space="preserve">(</w:t>
-      </w:r>
-      <w:r>
-        <w:rPr>
-          <w:rStyle w:val="StringTok"/>
-        </w:rPr>
-        <w:t xml:space="preserve">"x"</w:t>
-      </w:r>
-      <w:r>
-        <w:rPr>
-          <w:rStyle w:val="NormalTok"/>
-        </w:rPr>
-        <w:t xml:space="preserve">, sp</w:t>
-      </w:r>
-      <w:r>
-        <w:rPr>
-          <w:rStyle w:val="OperatorTok"/>
-        </w:rPr>
-        <w:t xml:space="preserve">=</w:t>
-      </w:r>
-      <w:r>
-        <w:rPr>
-          <w:rStyle w:val="FloatTok"/>
-        </w:rPr>
-        <w:t xml:space="preserve">2</w:t>
-      </w:r>
-      <w:r>
-        <w:rPr>
-          <w:rStyle w:val="NormalTok"/>
-        </w:rPr>
-        <w:t xml:space="preserve">);</w:t>
-      </w:r>
-      <w:r>
-        <w:br/>
-      </w:r>
-      <w:r>
-        <w:rPr>
-          <w:rStyle w:val="FunctionTok"/>
-        </w:rPr>
-        <w:t xml:space="preserve">ylabel!</w:t>
-      </w:r>
-      <w:r>
-        <w:rPr>
-          <w:rStyle w:val="NormalTok"/>
-        </w:rPr>
-        <w:t xml:space="preserve">(</w:t>
-      </w:r>
-      <w:r>
-        <w:rPr>
-          <w:rStyle w:val="StringTok"/>
-        </w:rPr>
-        <w:t xml:space="preserve">"v"</w:t>
-      </w:r>
-      <w:r>
-        <w:rPr>
-          <w:rStyle w:val="NormalTok"/>
-        </w:rPr>
-        <w:t xml:space="preserve">, sp</w:t>
-      </w:r>
-      <w:r>
-        <w:rPr>
-          <w:rStyle w:val="OperatorTok"/>
-        </w:rPr>
-        <w:t xml:space="preserve">=</w:t>
-      </w:r>
-      <w:r>
-        <w:rPr>
-          <w:rStyle w:val="FloatTok"/>
-        </w:rPr>
-        <w:t xml:space="preserve">3</w:t>
-      </w:r>
-      <w:r>
-        <w:rPr>
-          <w:rStyle w:val="NormalTok"/>
-        </w:rPr>
-        <w:t xml:space="preserve">);</w:t>
-      </w:r>
-      <w:r>
-        <w:br/>
-      </w:r>
-      <w:r>
-        <w:rPr>
-          <w:rStyle w:val="FunctionTok"/>
-        </w:rPr>
-        <w:t xml:space="preserve">ylabel!</w:t>
-      </w:r>
-      <w:r>
-        <w:rPr>
-          <w:rStyle w:val="NormalTok"/>
-        </w:rPr>
-        <w:t xml:space="preserve">(</w:t>
-      </w:r>
-      <w:r>
-        <w:rPr>
-          <w:rStyle w:val="StringTok"/>
-        </w:rPr>
-        <w:t xml:space="preserve">"T"</w:t>
-      </w:r>
-      <w:r>
-        <w:rPr>
-          <w:rStyle w:val="NormalTok"/>
-        </w:rPr>
-        <w:t xml:space="preserve">, sp</w:t>
-      </w:r>
-      <w:r>
-        <w:rPr>
-          <w:rStyle w:val="OperatorTok"/>
-        </w:rPr>
-        <w:t xml:space="preserve">=</w:t>
-      </w:r>
-      <w:r>
-        <w:rPr>
-          <w:rStyle w:val="FloatTok"/>
-        </w:rPr>
-        <w:t xml:space="preserve">4</w:t>
-      </w:r>
-      <w:r>
-        <w:rPr>
-          <w:rStyle w:val="NormalTok"/>
-        </w:rPr>
-        <w:t xml:space="preserve">);</w:t>
-      </w:r>
-    </w:p>
-    <w:p>
-      <w:pPr>
-        <w:pStyle w:val="FirstParagraph"/>
-      </w:pPr>
-      <w:r>
-        <w:t xml:space="preserve">For more stats:</w:t>
-      </w:r>
-    </w:p>
-    <w:p>
-      <w:pPr>
-        <w:pStyle w:val="SourceCode"/>
-      </w:pPr>
-      <w:r>
-        <w:rPr>
-          <w:rStyle w:val="NormalTok"/>
-        </w:rPr>
-        <w:t xml:space="preserve">si </w:t>
-      </w:r>
-      <w:r>
-        <w:rPr>
-          <w:rStyle w:val="OperatorTok"/>
-        </w:rPr>
-        <w:t xml:space="preserve">=</w:t>
-      </w:r>
-      <w:r>
-        <w:rPr>
-          <w:rStyle w:val="NormalTok"/>
-        </w:rPr>
-        <w:t xml:space="preserve"> </w:t>
-      </w:r>
-      <w:r>
-        <w:rPr>
-          <w:rStyle w:val="FunctionTok"/>
-        </w:rPr>
-        <w:t xml:space="preserve">stepinfo</w:t>
-      </w:r>
-      <w:r>
-        <w:rPr>
-          <w:rStyle w:val="NormalTok"/>
-        </w:rPr>
-        <w:t xml:space="preserve">(res);</w:t>
-      </w:r>
-      <w:r>
-        <w:br/>
-      </w:r>
-      <w:r>
-        <w:rPr>
-          <w:rStyle w:val="FunctionTok"/>
-        </w:rPr>
-        <w:t xml:space="preserve">plot</w:t>
-      </w:r>
-      <w:r>
-        <w:rPr>
-          <w:rStyle w:val="NormalTok"/>
-        </w:rPr>
-        <w:t xml:space="preserve">(si);</w:t>
-      </w:r>
-      <w:r>
-        <w:br/>
-      </w:r>
-      <w:r>
-        <w:rPr>
-          <w:rStyle w:val="FunctionTok"/>
-        </w:rPr>
-        <w:t xml:space="preserve">title!</w:t>
-      </w:r>
-      <w:r>
-        <w:rPr>
-          <w:rStyle w:val="NormalTok"/>
-        </w:rPr>
-        <w:t xml:space="preserve">(</w:t>
-      </w:r>
-      <w:r>
-        <w:rPr>
-          <w:rStyle w:val="StringTok"/>
-        </w:rPr>
-        <w:t xml:space="preserve">"Step Response"</w:t>
-      </w:r>
-      <w:r>
-        <w:rPr>
-          <w:rStyle w:val="NormalTok"/>
-        </w:rPr>
-        <w:t xml:space="preserve">);</w:t>
-      </w:r>
-    </w:p>
-    <w:p>
-      <w:pPr>
-        <w:pStyle w:val="FirstParagraph"/>
-      </w:pPr>
-      <w:r>
-        <w:t xml:space="preserve">We can also simulate it in a SIMULINK-like environment:</w:t>
-      </w:r>
-    </w:p>
-    <w:p>
-      <w:pPr>
-        <w:pStyle w:val="SourceCode"/>
-      </w:pPr>
-      <w:r>
-        <w:rPr>
-          <w:rStyle w:val="ImportTok"/>
-        </w:rPr>
-        <w:t xml:space="preserve">using</w:t>
-      </w:r>
-      <w:r>
-        <w:rPr>
-          <w:rStyle w:val="NormalTok"/>
-        </w:rPr>
-        <w:t xml:space="preserve"> </w:t>
-      </w:r>
-      <w:r>
-        <w:rPr>
-          <w:rStyle w:val="BuiltInTok"/>
-        </w:rPr>
-        <w:t xml:space="preserve">FMI</w:t>
-      </w:r>
-      <w:r>
-        <w:rPr>
-          <w:rStyle w:val="NormalTok"/>
-        </w:rPr>
-        <w:t xml:space="preserve">, </w:t>
-      </w:r>
-      <w:r>
-        <w:rPr>
-          <w:rStyle w:val="BuiltInTok"/>
-        </w:rPr>
-        <w:t xml:space="preserve">DifferentialEquations</w:t>
-      </w:r>
-      <w:r>
-        <w:br/>
-      </w:r>
-      <w:r>
-        <w:rPr>
-          <w:rStyle w:val="NormalTok"/>
-        </w:rPr>
-        <w:t xml:space="preserve">fmuPath </w:t>
-      </w:r>
-      <w:r>
-        <w:rPr>
-          <w:rStyle w:val="OperatorTok"/>
-        </w:rPr>
-        <w:t xml:space="preserve">=</w:t>
-      </w:r>
-      <w:r>
-        <w:rPr>
-          <w:rStyle w:val="NormalTok"/>
-        </w:rPr>
-        <w:t xml:space="preserve"> </w:t>
-      </w:r>
-      <w:r>
-        <w:rPr>
-          <w:rStyle w:val="FunctionTok"/>
-        </w:rPr>
-        <w:t xml:space="preserve">abspath</w:t>
-      </w:r>
-      <w:r>
-        <w:rPr>
-          <w:rStyle w:val="NormalTok"/>
-        </w:rPr>
-        <w:t xml:space="preserve">(</w:t>
-      </w:r>
-      <w:r>
-        <w:rPr>
-          <w:rStyle w:val="FunctionTok"/>
-        </w:rPr>
-        <w:t xml:space="preserve">joinpath</w:t>
-      </w:r>
-      <w:r>
-        <w:rPr>
-          <w:rStyle w:val="NormalTok"/>
-        </w:rPr>
-        <w:t xml:space="preserve">(</w:t>
-      </w:r>
-      <w:r>
-        <w:rPr>
-          <w:rStyle w:val="PreprocessorTok"/>
-        </w:rPr>
-        <w:t xml:space="preserve">@__DIR__</w:t>
-      </w:r>
-      <w:r>
-        <w:rPr>
-          <w:rStyle w:val="NormalTok"/>
-        </w:rPr>
-        <w:t xml:space="preserve">,</w:t>
-      </w:r>
-      <w:r>
-        <w:br/>
-      </w:r>
-      <w:r>
-        <w:rPr>
-          <w:rStyle w:val="NormalTok"/>
-        </w:rPr>
-        <w:t xml:space="preserve">    </w:t>
-      </w:r>
-      <w:r>
-        <w:rPr>
-          <w:rStyle w:val="StringTok"/>
-        </w:rPr>
-        <w:t xml:space="preserve">".."</w:t>
-      </w:r>
-      <w:r>
-        <w:rPr>
-          <w:rStyle w:val="NormalTok"/>
-        </w:rPr>
-        <w:t xml:space="preserve">,</w:t>
-      </w:r>
-      <w:r>
-        <w:br/>
-      </w:r>
-      <w:r>
-        <w:rPr>
-          <w:rStyle w:val="NormalTok"/>
-        </w:rPr>
-        <w:t xml:space="preserve">    </w:t>
-      </w:r>
-      <w:r>
-        <w:rPr>
-          <w:rStyle w:val="StringTok"/>
-        </w:rPr>
-        <w:t xml:space="preserve">"modelica"</w:t>
-      </w:r>
-      <w:r>
-        <w:rPr>
-          <w:rStyle w:val="NormalTok"/>
-        </w:rPr>
-        <w:t xml:space="preserve">,</w:t>
-      </w:r>
-      <w:r>
-        <w:br/>
-      </w:r>
-      <w:r>
-        <w:rPr>
-          <w:rStyle w:val="NormalTok"/>
-        </w:rPr>
-        <w:t xml:space="preserve">    </w:t>
-      </w:r>
-      <w:r>
-        <w:rPr>
-          <w:rStyle w:val="StringTok"/>
-        </w:rPr>
-        <w:t xml:space="preserve">"ControlChallenges"</w:t>
-      </w:r>
-      <w:r>
-        <w:rPr>
-          <w:rStyle w:val="NormalTok"/>
-        </w:rPr>
-        <w:t xml:space="preserve">,</w:t>
-      </w:r>
-      <w:r>
-        <w:br/>
-      </w:r>
-      <w:r>
-        <w:rPr>
-          <w:rStyle w:val="NormalTok"/>
-        </w:rPr>
-        <w:t xml:space="preserve">    </w:t>
-      </w:r>
-      <w:r>
-        <w:rPr>
-          <w:rStyle w:val="StringTok"/>
-        </w:rPr>
-        <w:t xml:space="preserve">"ControlChallenges.BlockOnSlope_Challenges.Examples.WithFriction.fmu"</w:t>
-      </w:r>
-      <w:r>
-        <w:rPr>
-          <w:rStyle w:val="NormalTok"/>
-        </w:rPr>
-        <w:t xml:space="preserve">))</w:t>
-      </w:r>
-      <w:r>
-        <w:br/>
-      </w:r>
-      <w:r>
-        <w:br/>
-      </w:r>
-      <w:r>
-        <w:rPr>
-          <w:rStyle w:val="NormalTok"/>
-        </w:rPr>
-        <w:t xml:space="preserve">fmu </w:t>
-      </w:r>
-      <w:r>
-        <w:rPr>
-          <w:rStyle w:val="OperatorTok"/>
-        </w:rPr>
-        <w:t xml:space="preserve">=</w:t>
-      </w:r>
-      <w:r>
-        <w:rPr>
-          <w:rStyle w:val="NormalTok"/>
-        </w:rPr>
-        <w:t xml:space="preserve"> </w:t>
-      </w:r>
-      <w:r>
-        <w:rPr>
-          <w:rStyle w:val="FunctionTok"/>
-        </w:rPr>
-        <w:t xml:space="preserve">loadFMU</w:t>
-      </w:r>
-      <w:r>
-        <w:rPr>
-          <w:rStyle w:val="NormalTok"/>
-        </w:rPr>
-        <w:t xml:space="preserve">(fmuPath);</w:t>
-      </w:r>
-      <w:r>
-        <w:br/>
-      </w:r>
-      <w:r>
-        <w:rPr>
-          <w:rStyle w:val="NormalTok"/>
-        </w:rPr>
-        <w:t xml:space="preserve">simData </w:t>
-      </w:r>
-      <w:r>
-        <w:rPr>
-          <w:rStyle w:val="OperatorTok"/>
-        </w:rPr>
-        <w:t xml:space="preserve">=</w:t>
-      </w:r>
-      <w:r>
-        <w:rPr>
-          <w:rStyle w:val="NormalTok"/>
-        </w:rPr>
-        <w:t xml:space="preserve"> </w:t>
-      </w:r>
-      <w:r>
-        <w:rPr>
-          <w:rStyle w:val="FunctionTok"/>
-        </w:rPr>
-        <w:t xml:space="preserve">simulateME</w:t>
-      </w:r>
-      <w:r>
-        <w:rPr>
-          <w:rStyle w:val="NormalTok"/>
-        </w:rPr>
-        <w:t xml:space="preserve">(</w:t>
-      </w:r>
-      <w:r>
-        <w:br/>
-      </w:r>
-      <w:r>
-        <w:rPr>
-          <w:rStyle w:val="NormalTok"/>
-        </w:rPr>
-        <w:t xml:space="preserve">    fmu,</w:t>
-      </w:r>
-      <w:r>
-        <w:br/>
-      </w:r>
-      <w:r>
-        <w:rPr>
-          <w:rStyle w:val="NormalTok"/>
-        </w:rPr>
-        <w:t xml:space="preserve">    (</w:t>
-      </w:r>
-      <w:r>
-        <w:rPr>
-          <w:rStyle w:val="FloatTok"/>
-        </w:rPr>
-        <w:t xml:space="preserve">0.0</w:t>
-      </w:r>
-      <w:r>
-        <w:rPr>
-          <w:rStyle w:val="NormalTok"/>
-        </w:rPr>
-        <w:t xml:space="preserve">, </w:t>
-      </w:r>
-      <w:r>
-        <w:rPr>
-          <w:rStyle w:val="FloatTok"/>
-        </w:rPr>
-        <w:t xml:space="preserve">5.0</w:t>
-      </w:r>
-      <w:r>
-        <w:rPr>
-          <w:rStyle w:val="NormalTok"/>
-        </w:rPr>
-        <w:t xml:space="preserve">);</w:t>
-      </w:r>
-      <w:r>
-        <w:br/>
-      </w:r>
-      <w:r>
-        <w:rPr>
-          <w:rStyle w:val="NormalTok"/>
-        </w:rPr>
-        <w:t xml:space="preserve">    recordValues</w:t>
-      </w:r>
-      <w:r>
-        <w:rPr>
-          <w:rStyle w:val="OperatorTok"/>
-        </w:rPr>
-        <w:t xml:space="preserve">=</w:t>
-      </w:r>
-      <w:r>
-        <w:rPr>
-          <w:rStyle w:val="NormalTok"/>
-        </w:rPr>
-        <w:t xml:space="preserve">[</w:t>
-      </w:r>
-      <w:r>
-        <w:rPr>
-          <w:rStyle w:val="StringTok"/>
-        </w:rPr>
-        <w:t xml:space="preserve">"blockOnSlope.x"</w:t>
-      </w:r>
-      <w:r>
-        <w:rPr>
-          <w:rStyle w:val="NormalTok"/>
-        </w:rPr>
-        <w:t xml:space="preserve">, </w:t>
-      </w:r>
-      <w:r>
-        <w:rPr>
-          <w:rStyle w:val="StringTok"/>
-        </w:rPr>
-        <w:t xml:space="preserve">"blockOnSlope.xd"</w:t>
-      </w:r>
-      <w:r>
-        <w:rPr>
-          <w:rStyle w:val="NormalTok"/>
-        </w:rPr>
-        <w:t xml:space="preserve">, </w:t>
-      </w:r>
-      <w:r>
-        <w:rPr>
-          <w:rStyle w:val="StringTok"/>
-        </w:rPr>
-        <w:t xml:space="preserve">"blockOnSlope.usat"</w:t>
-      </w:r>
-      <w:r>
-        <w:rPr>
-          <w:rStyle w:val="NormalTok"/>
-        </w:rPr>
-        <w:t xml:space="preserve">],</w:t>
-      </w:r>
-      <w:r>
-        <w:br/>
-      </w:r>
-      <w:r>
-        <w:rPr>
-          <w:rStyle w:val="NormalTok"/>
-        </w:rPr>
-        <w:t xml:space="preserve">    showProgress</w:t>
-      </w:r>
-      <w:r>
-        <w:rPr>
-          <w:rStyle w:val="OperatorTok"/>
-        </w:rPr>
-        <w:t xml:space="preserve">=</w:t>
-      </w:r>
-      <w:r>
-        <w:rPr>
-          <w:rStyle w:val="ConstantTok"/>
-        </w:rPr>
-        <w:t xml:space="preserve">false</w:t>
-      </w:r>
-      <w:r>
-        <w:rPr>
-          <w:rStyle w:val="NormalTok"/>
-        </w:rPr>
-        <w:t xml:space="preserve">);</w:t>
-      </w:r>
-      <w:r>
-        <w:br/>
-      </w:r>
-      <w:r>
-        <w:rPr>
-          <w:rStyle w:val="FunctionTok"/>
-        </w:rPr>
-        <w:t xml:space="preserve">unloadFMU</w:t>
-      </w:r>
-      <w:r>
-        <w:rPr>
-          <w:rStyle w:val="NormalTok"/>
-        </w:rPr>
-        <w:t xml:space="preserve">(fmu);</w:t>
-      </w:r>
-      <w:r>
-        <w:br/>
-      </w:r>
-      <w:r>
-        <w:rPr>
-          <w:rStyle w:val="FunctionTok"/>
-        </w:rPr>
-        <w:t xml:space="preserve">plot</w:t>
-      </w:r>
-      <w:r>
-        <w:rPr>
-          <w:rStyle w:val="NormalTok"/>
-        </w:rPr>
-        <w:t xml:space="preserve">(simData, states</w:t>
-      </w:r>
-      <w:r>
-        <w:rPr>
-          <w:rStyle w:val="OperatorTok"/>
-        </w:rPr>
-        <w:t xml:space="preserve">=</w:t>
-      </w:r>
-      <w:r>
-        <w:rPr>
-          <w:rStyle w:val="ConstantTok"/>
-        </w:rPr>
-        <w:t xml:space="preserve">false</w:t>
-      </w:r>
-      <w:r>
-        <w:rPr>
-          <w:rStyle w:val="NormalTok"/>
-        </w:rPr>
-        <w:t xml:space="preserve">, timeEvents</w:t>
-      </w:r>
-      <w:r>
-        <w:rPr>
-          <w:rStyle w:val="OperatorTok"/>
-        </w:rPr>
-        <w:t xml:space="preserve">=</w:t>
-      </w:r>
-      <w:r>
-        <w:rPr>
-          <w:rStyle w:val="ConstantTok"/>
-        </w:rPr>
-        <w:t xml:space="preserve">false</w:t>
-      </w:r>
-      <w:r>
-        <w:rPr>
-          <w:rStyle w:val="NormalTok"/>
-        </w:rPr>
-        <w:t xml:space="preserve">)</w:t>
-      </w:r>
-    </w:p>
-    <w:p>
-      <w:pPr>
-        <w:pStyle w:val="FirstParagraph"/>
-      </w:pPr>
-      <w:r>
-        <w:drawing>
-          <wp:inline>
-            <wp:extent cx="5334000" cy="3810000"/>
-            <wp:effectExtent b="0" l="0" r="0" t="0"/>
-            <wp:docPr descr="" title="" id="47" name="Picture"/>
-            <a:graphic>
-              <a:graphicData uri="http://schemas.openxmlformats.org/drawingml/2006/picture">
-                <pic:pic>
-                  <pic:nvPicPr>
-                    <pic:cNvPr descr="solution_01_01_files/figure-docx/cell-9-output-1.svg" id="48" name="Picture"/>
-                    <pic:cNvPicPr>
-                      <a:picLocks noChangeArrowheads="1" noChangeAspect="1"/>
-                    </pic:cNvPicPr>
-                  </pic:nvPicPr>
-                  <pic:blipFill>
-                    <a:blip r:embed="rId49">
-                      <a:extLst>
-                        <a:ext uri="{28A0092B-C50C-407E-A947-70E740481C1C}">
-                          <a14:useLocalDpi xmlns:a14="http://schemas.microsoft.com/office/drawing/2010/main" val="0"/>
-                        </a:ext>
-                        <a:ext uri="{96DAC541-7B7A-43D3-8B79-37D633B846F1}">
-                          <asvg:svgBlip xmlns:asvg="http://schemas.microsoft.com/office/drawing/2016/SVG/main" r:embed="rId46"/>
-                        </a:ext>
-                      </a:extLst>
-                    </a:blip>
-                    <a:stretch>
-                      <a:fillRect/>
-                    </a:stretch>
-                  </pic:blipFill>
-                  <pic:spPr bwMode="auto">
-                    <a:xfrm>
-                      <a:off x="0" y="0"/>
-                      <a:ext cx="5334000" cy="3810000"/>
-                    </a:xfrm>
-                    <a:prstGeom prst="rect">
-                      <a:avLst/>
-                    </a:prstGeom>
-                    <a:noFill/>
-                    <a:ln w="9525">
-                      <a:noFill/>
-                      <a:headEnd/>
-                      <a:tailEnd/>
-                    </a:ln>
-                  </pic:spPr>
-                </pic:pic>
-              </a:graphicData>
-            </a:graphic>
-          </wp:inline>
-        </w:drawing>
-      </w:r>
-    </w:p>
-    <w:p>
-      <w:pPr>
-        <w:pStyle w:val="BodyText"/>
-      </w:pPr>
-      <w:r>
         <w:t xml:space="preserve">There is a slight difference between the</w:t>
       </w:r>
       <w:r>
@@ -4086,8 +3985,8 @@
         <w:pStyle w:val="BodyText"/>
       </w:pPr>
     </w:p>
-    <w:bookmarkEnd w:id="50"/>
-    <w:bookmarkEnd w:id="51"/>
+    <w:bookmarkEnd w:id="42"/>
+    <w:bookmarkEnd w:id="43"/>
     <w:sectPr>
       <w:footnotePr>
         <w:numRestart w:val="eachSect"/>

</xml_diff>

<commit_message>
no more inter variable
</commit_message>
<xml_diff>
--- a/docs/_book/Control-Challenges--Solutions.docx
+++ b/docs/_book/Control-Challenges--Solutions.docx
@@ -88,216 +88,6 @@
       </w:r>
       <w:r>
         <w:t xml:space="preserve">.</w:t>
-      </w:r>
-    </w:p>
-    <w:p>
-      <w:pPr>
-        <w:pStyle w:val="SourceCode"/>
-      </w:pPr>
-      <w:r>
-        <w:rPr>
-          <w:rStyle w:val="FunctionTok"/>
-        </w:rPr>
-        <w:t xml:space="preserve">pwd</w:t>
-      </w:r>
-      <w:r>
-        <w:rPr>
-          <w:rStyle w:val="NormalTok"/>
-        </w:rPr>
-        <w:t xml:space="preserve">()</w:t>
-      </w:r>
-    </w:p>
-    <w:p>
-      <w:pPr>
-        <w:pStyle w:val="SourceCode"/>
-      </w:pPr>
-      <w:r>
-        <w:rPr>
-          <w:rStyle w:val="VerbatimChar"/>
-        </w:rPr>
-        <w:t xml:space="preserve">"G:\\ControlChallengesSolutions\\docs"</w:t>
-      </w:r>
-    </w:p>
-    <w:p>
-      <w:pPr>
-        <w:pStyle w:val="SourceCode"/>
-      </w:pPr>
-      <w:r>
-        <w:rPr>
-          <w:rStyle w:val="NormalTok"/>
-        </w:rPr>
-        <w:t xml:space="preserve">fmuPath </w:t>
-      </w:r>
-      <w:r>
-        <w:rPr>
-          <w:rStyle w:val="OperatorTok"/>
-        </w:rPr>
-        <w:t xml:space="preserve">=</w:t>
-      </w:r>
-      <w:r>
-        <w:rPr>
-          <w:rStyle w:val="NormalTok"/>
-        </w:rPr>
-        <w:t xml:space="preserve"> </w:t>
-      </w:r>
-      <w:r>
-        <w:rPr>
-          <w:rStyle w:val="FunctionTok"/>
-        </w:rPr>
-        <w:t xml:space="preserve">abspath</w:t>
-      </w:r>
-      <w:r>
-        <w:rPr>
-          <w:rStyle w:val="NormalTok"/>
-        </w:rPr>
-        <w:t xml:space="preserve">(</w:t>
-      </w:r>
-      <w:r>
-        <w:rPr>
-          <w:rStyle w:val="FunctionTok"/>
-        </w:rPr>
-        <w:t xml:space="preserve">joinpath</w:t>
-      </w:r>
-      <w:r>
-        <w:rPr>
-          <w:rStyle w:val="NormalTok"/>
-        </w:rPr>
-        <w:t xml:space="preserve">(</w:t>
-      </w:r>
-      <w:r>
-        <w:rPr>
-          <w:rStyle w:val="PreprocessorTok"/>
-        </w:rPr>
-        <w:t xml:space="preserve">@__DIR__</w:t>
-      </w:r>
-      <w:r>
-        <w:rPr>
-          <w:rStyle w:val="NormalTok"/>
-        </w:rPr>
-        <w:t xml:space="preserve">,</w:t>
-      </w:r>
-      <w:r>
-        <w:br/>
-      </w:r>
-      <w:r>
-        <w:rPr>
-          <w:rStyle w:val="NormalTok"/>
-        </w:rPr>
-        <w:t xml:space="preserve">    </w:t>
-      </w:r>
-      <w:r>
-        <w:rPr>
-          <w:rStyle w:val="StringTok"/>
-        </w:rPr>
-        <w:t xml:space="preserve">".."</w:t>
-      </w:r>
-      <w:r>
-        <w:rPr>
-          <w:rStyle w:val="NormalTok"/>
-        </w:rPr>
-        <w:t xml:space="preserve">,</w:t>
-      </w:r>
-      <w:r>
-        <w:br/>
-      </w:r>
-      <w:r>
-        <w:rPr>
-          <w:rStyle w:val="NormalTok"/>
-        </w:rPr>
-        <w:t xml:space="preserve">    </w:t>
-      </w:r>
-      <w:r>
-        <w:rPr>
-          <w:rStyle w:val="StringTok"/>
-        </w:rPr>
-        <w:t xml:space="preserve">"modelica"</w:t>
-      </w:r>
-      <w:r>
-        <w:rPr>
-          <w:rStyle w:val="NormalTok"/>
-        </w:rPr>
-        <w:t xml:space="preserve">,</w:t>
-      </w:r>
-      <w:r>
-        <w:br/>
-      </w:r>
-      <w:r>
-        <w:rPr>
-          <w:rStyle w:val="NormalTok"/>
-        </w:rPr>
-        <w:t xml:space="preserve">    </w:t>
-      </w:r>
-      <w:r>
-        <w:rPr>
-          <w:rStyle w:val="StringTok"/>
-        </w:rPr>
-        <w:t xml:space="preserve">"ControlChallenges"</w:t>
-      </w:r>
-      <w:r>
-        <w:rPr>
-          <w:rStyle w:val="NormalTok"/>
-        </w:rPr>
-        <w:t xml:space="preserve">,</w:t>
-      </w:r>
-      <w:r>
-        <w:br/>
-      </w:r>
-      <w:r>
-        <w:rPr>
-          <w:rStyle w:val="NormalTok"/>
-        </w:rPr>
-        <w:t xml:space="preserve">    </w:t>
-      </w:r>
-      <w:r>
-        <w:rPr>
-          <w:rStyle w:val="StringTok"/>
-        </w:rPr>
-        <w:t xml:space="preserve">"ControlChallenges.BlockOnSlope_Challenges.BlockOnSlope"</w:t>
-      </w:r>
-      <w:r>
-        <w:rPr>
-          <w:rStyle w:val="NormalTok"/>
-        </w:rPr>
-        <w:t xml:space="preserve">))</w:t>
-      </w:r>
-    </w:p>
-    <w:p>
-      <w:pPr>
-        <w:pStyle w:val="SourceCode"/>
-      </w:pPr>
-      <w:r>
-        <w:rPr>
-          <w:rStyle w:val="VerbatimChar"/>
-        </w:rPr>
-        <w:t xml:space="preserve">"G:\\ControlChallengesSolutions\\modelica\\ControlChallenges\\ControlChallenges.BlockOnSlope_Challenges.BlockOnSlope"</w:t>
-      </w:r>
-    </w:p>
-    <w:p>
-      <w:pPr>
-        <w:pStyle w:val="SourceCode"/>
-      </w:pPr>
-      <w:r>
-        <w:rPr>
-          <w:rStyle w:val="FunctionTok"/>
-        </w:rPr>
-        <w:t xml:space="preserve">isfile</w:t>
-      </w:r>
-      <w:r>
-        <w:rPr>
-          <w:rStyle w:val="NormalTok"/>
-        </w:rPr>
-        <w:t xml:space="preserve">(fmuPath)</w:t>
-      </w:r>
-    </w:p>
-    <w:p>
-      <w:pPr>
-        <w:pStyle w:val="SourceCode"/>
-      </w:pPr>
-      <w:r>
-        <w:rPr>
-          <w:rStyle w:val="VerbatimChar"/>
-        </w:rPr>
-        <w:t xml:space="preserve">false</w:t>
       </w:r>
     </w:p>
     <w:bookmarkEnd w:id="21"/>
@@ -3086,9 +2876,6 @@
         <w:br/>
       </w:r>
       <w:r>
-        <w:br/>
-      </w:r>
-      <w:r>
         <w:rPr>
           <w:rStyle w:val="NormalTok"/>
         </w:rPr>
@@ -3638,9 +3425,6 @@
           <w:rStyle w:val="NormalTok"/>
         </w:rPr>
         <w:t xml:space="preserve">))</w:t>
-      </w:r>
-      <w:r>
-        <w:br/>
       </w:r>
       <w:r>
         <w:br/>

</xml_diff>

<commit_message>
STIX 2 not present
</commit_message>
<xml_diff>
--- a/docs/_book/Control-Challenges--Solutions.docx
+++ b/docs/_book/Control-Challenges--Solutions.docx
@@ -92,7 +92,7 @@
     </w:p>
     <w:bookmarkEnd w:id="21"/>
     <w:bookmarkEnd w:id="22"/>
-    <w:bookmarkStart w:id="43" w:name="block-with-friction"/>
+    <w:bookmarkStart w:id="40" w:name="block-with-friction"/>
     <w:p>
       <w:pPr>
         <w:pStyle w:val="Heading1"/>
@@ -117,7 +117,7 @@
         <w:br/>
       </w:r>
     </w:p>
-    <w:bookmarkStart w:id="36" w:name="state-space-representation"/>
+    <w:bookmarkStart w:id="29" w:name="state-space-representation"/>
     <w:p>
       <w:pPr>
         <w:pStyle w:val="Heading2"/>
@@ -880,6 +880,18 @@
         <w:rPr>
           <w:rStyle w:val="FunctionTok"/>
         </w:rPr>
+        <w:t xml:space="preserve">plot!</w:t>
+      </w:r>
+      <w:r>
+        <w:rPr>
+          <w:rStyle w:val="NormalTok"/>
+        </w:rPr>
+        <w:t xml:space="preserve">(</w:t>
+      </w:r>
+      <w:r>
+        <w:rPr>
+          <w:rStyle w:val="FunctionTok"/>
+        </w:rPr>
         <w:t xml:space="preserve">bodeplot</w:t>
       </w:r>
       <w:r>
@@ -898,7 +910,31 @@
         <w:rPr>
           <w:rStyle w:val="NormalTok"/>
         </w:rPr>
-        <w:t xml:space="preserve">(sys))</w:t>
+        <w:t xml:space="preserve">(sys)),</w:t>
+      </w:r>
+      <w:r>
+        <w:rPr>
+          <w:rStyle w:val="FunctionTok"/>
+        </w:rPr>
+        <w:t xml:space="preserve">pzmap</w:t>
+      </w:r>
+      <w:r>
+        <w:rPr>
+          <w:rStyle w:val="NormalTok"/>
+        </w:rPr>
+        <w:t xml:space="preserve">(</w:t>
+      </w:r>
+      <w:r>
+        <w:rPr>
+          <w:rStyle w:val="FunctionTok"/>
+        </w:rPr>
+        <w:t xml:space="preserve">tf</w:t>
+      </w:r>
+      <w:r>
+        <w:rPr>
+          <w:rStyle w:val="NormalTok"/>
+        </w:rPr>
+        <w:t xml:space="preserve">(sys)))</w:t>
       </w:r>
     </w:p>
     <w:tbl>
@@ -1031,52 +1067,7 @@
         <w:rPr>
           <w:rStyle w:val="NormalTok"/>
         </w:rPr>
-        <w:t xml:space="preserve">(A)) </w:t>
-      </w:r>
-      <w:r>
-        <w:rPr>
-          <w:rStyle w:val="CommentTok"/>
-        </w:rPr>
-        <w:t xml:space="preserve"># -20 , -1, 0  </w:t>
-      </w:r>
-      <w:r>
-        <w:br/>
-      </w:r>
-      <w:r>
-        <w:rPr>
-          <w:rStyle w:val="FunctionTok"/>
-        </w:rPr>
-        <w:t xml:space="preserve">display</w:t>
-      </w:r>
-      <w:r>
-        <w:rPr>
-          <w:rStyle w:val="NormalTok"/>
-        </w:rPr>
-        <w:t xml:space="preserve">(</w:t>
-      </w:r>
-      <w:r>
-        <w:rPr>
-          <w:rStyle w:val="FunctionTok"/>
-        </w:rPr>
-        <w:t xml:space="preserve">pzmap</w:t>
-      </w:r>
-      <w:r>
-        <w:rPr>
-          <w:rStyle w:val="NormalTok"/>
-        </w:rPr>
-        <w:t xml:space="preserve">(</w:t>
-      </w:r>
-      <w:r>
-        <w:rPr>
-          <w:rStyle w:val="FunctionTok"/>
-        </w:rPr>
-        <w:t xml:space="preserve">tf</w:t>
-      </w:r>
-      <w:r>
-        <w:rPr>
-          <w:rStyle w:val="NormalTok"/>
-        </w:rPr>
-        <w:t xml:space="preserve">(sys)))</w:t>
+        <w:t xml:space="preserve">(A))</w:t>
       </w:r>
     </w:p>
     <w:tbl>
@@ -1092,171 +1083,46 @@
       <w:tr>
         <w:tc>
           <w:tcPr/>
-          <w:bookmarkStart w:id="35" w:name="fig-pzmap"/>
-          <w:tbl>
-            <w:tblPr>
-              <w:tblStyle w:val="Table"/>
-              <w:tblW w:type="pct" w:w="5000"/>
-              <w:tblLayout w:type="fixed"/>
-              <w:tblLook w:firstRow="0" w:lastRow="0" w:firstColumn="0" w:lastColumn="0" w:noHBand="0" w:noVBand="0" w:val="0000"/>
-            </w:tblPr>
-            <w:tblGrid>
-              <w:gridCol w:w="7920"/>
-            </w:tblGrid>
-            <w:tr>
-              <w:tc>
-                <w:tcPr/>
-                <w:bookmarkStart w:id="28" w:name="fig-pzmap-1"/>
-                <w:p>
-                  <w:pPr>
-                    <w:pStyle w:val="SourceCode"/>
-                    <w:jc w:val="center"/>
-                    <w:jc w:val="center"/>
-                  </w:pPr>
-                  <w:r>
-                    <w:rPr>
-                      <w:rStyle w:val="VerbatimChar"/>
-                    </w:rPr>
-                    <w:t xml:space="preserve">3-element Vector{Float64}:</w:t>
-                  </w:r>
-                  <w:r>
-                    <w:br/>
-                  </w:r>
-                  <w:r>
-                    <w:rPr>
-                      <w:rStyle w:val="VerbatimChar"/>
-                    </w:rPr>
-                    <w:t xml:space="preserve"> -20.0</w:t>
-                  </w:r>
-                  <w:r>
-                    <w:br/>
-                  </w:r>
-                  <w:r>
-                    <w:rPr>
-                      <w:rStyle w:val="VerbatimChar"/>
-                    </w:rPr>
-                    <w:t xml:space="preserve">  -1.0</w:t>
-                  </w:r>
-                  <w:r>
-                    <w:br/>
-                  </w:r>
-                  <w:r>
-                    <w:rPr>
-                      <w:rStyle w:val="VerbatimChar"/>
-                    </w:rPr>
-                    <w:t xml:space="preserve">   0.0</w:t>
-                  </w:r>
-                </w:p>
-                <w:p>
-                  <w:pPr>
-                    <w:jc w:val="center"/>
-                    <w:jc w:val="center"/>
-                  </w:pPr>
-                  <w:pPr>
-                    <w:jc w:val="start"/>
-                    <w:spacing w:before="200"/>
-                    <w:pStyle w:val="ImageCaption"/>
-                  </w:pPr>
-                  <w:r>
-                    <w:t xml:space="preserve">(a) Starting PZ map</w:t>
-                  </w:r>
-                </w:p>
-                <w:bookmarkEnd w:id="28"/>
-              </w:tc>
-            </w:tr>
-          </w:tbl>
-          <w:tbl>
-            <w:tblPr>
-              <w:tblStyle w:val="Table"/>
-              <w:tblW w:type="pct" w:w="5000"/>
-              <w:tblLayout w:type="fixed"/>
-              <w:tblLook w:firstRow="0" w:lastRow="0" w:firstColumn="0" w:lastColumn="0" w:noHBand="0" w:noVBand="0" w:val="0000"/>
-            </w:tblPr>
-            <w:tblGrid>
-              <w:gridCol w:w="7920"/>
-            </w:tblGrid>
-            <w:tr>
-              <w:tc>
-                <w:tcPr/>
-                <w:bookmarkStart w:id="34" w:name="fig-pzmap-2"/>
-                <w:p>
-                  <w:pPr>
-                    <w:pStyle w:val="Compact"/>
-                    <w:jc w:val="center"/>
-                    <w:jc w:val="center"/>
-                  </w:pPr>
-                  <w:bookmarkStart w:id="33" w:name="fig-pzmap-2"/>
-                  <w:r>
-                    <w:drawing>
-                      <wp:inline>
-                        <wp:extent cx="5334000" cy="3810000"/>
-                        <wp:effectExtent b="0" l="0" r="0" t="0"/>
-                        <wp:docPr descr="" title="" id="30" name="Picture"/>
-                        <a:graphic>
-                          <a:graphicData uri="http://schemas.openxmlformats.org/drawingml/2006/picture">
-                            <pic:pic>
-                              <pic:nvPicPr>
-                                <pic:cNvPr descr="solution_01_01_files/figure-docx/fig-pzmap-output-2.svg" id="31" name="Picture"/>
-                                <pic:cNvPicPr>
-                                  <a:picLocks noChangeArrowheads="1" noChangeAspect="1"/>
-                                </pic:cNvPicPr>
-                              </pic:nvPicPr>
-                              <pic:blipFill>
-                                <a:blip r:embed="rId32">
-                                  <a:extLst>
-                                    <a:ext uri="{28A0092B-C50C-407E-A947-70E740481C1C}">
-                                      <a14:useLocalDpi xmlns:a14="http://schemas.microsoft.com/office/drawing/2010/main" val="0"/>
-                                    </a:ext>
-                                    <a:ext uri="{96DAC541-7B7A-43D3-8B79-37D633B846F1}">
-                                      <asvg:svgBlip xmlns:asvg="http://schemas.microsoft.com/office/drawing/2016/SVG/main" r:embed="rId29"/>
-                                    </a:ext>
-                                  </a:extLst>
-                                </a:blip>
-                                <a:stretch>
-                                  <a:fillRect/>
-                                </a:stretch>
-                              </pic:blipFill>
-                              <pic:spPr bwMode="auto">
-                                <a:xfrm>
-                                  <a:off x="0" y="0"/>
-                                  <a:ext cx="5334000" cy="3810000"/>
-                                </a:xfrm>
-                                <a:prstGeom prst="rect">
-                                  <a:avLst/>
-                                </a:prstGeom>
-                                <a:noFill/>
-                                <a:ln w="9525">
-                                  <a:noFill/>
-                                  <a:headEnd/>
-                                  <a:tailEnd/>
-                                </a:ln>
-                              </pic:spPr>
-                            </pic:pic>
-                          </a:graphicData>
-                        </a:graphic>
-                      </wp:inline>
-                    </w:drawing>
-                  </w:r>
-                  <w:bookmarkEnd w:id="33"/>
-                </w:p>
-                <w:p>
-                  <w:pPr>
-                    <w:jc w:val="center"/>
-                    <w:jc w:val="center"/>
-                  </w:pPr>
-                  <w:pPr>
-                    <w:jc w:val="start"/>
-                    <w:spacing w:before="200"/>
-                    <w:pStyle w:val="ImageCaption"/>
-                  </w:pPr>
-                  <w:r>
-                    <w:t xml:space="preserve">(b)</w:t>
-                  </w:r>
-                </w:p>
-                <w:bookmarkEnd w:id="34"/>
-              </w:tc>
-            </w:tr>
-          </w:tbl>
+          <w:bookmarkStart w:id="28" w:name="fig-pzmap"/>
+          <w:p>
+            <w:pPr>
+              <w:pStyle w:val="SourceCode"/>
+              <w:jc w:val="center"/>
+            </w:pPr>
+            <w:r>
+              <w:rPr>
+                <w:rStyle w:val="VerbatimChar"/>
+              </w:rPr>
+              <w:t xml:space="preserve">3-element Vector{Float64}:</w:t>
+            </w:r>
+            <w:r>
+              <w:br/>
+            </w:r>
+            <w:r>
+              <w:rPr>
+                <w:rStyle w:val="VerbatimChar"/>
+              </w:rPr>
+              <w:t xml:space="preserve"> -20.0</w:t>
+            </w:r>
+            <w:r>
+              <w:br/>
+            </w:r>
+            <w:r>
+              <w:rPr>
+                <w:rStyle w:val="VerbatimChar"/>
+              </w:rPr>
+              <w:t xml:space="preserve">  -1.0</w:t>
+            </w:r>
+            <w:r>
+              <w:br/>
+            </w:r>
+            <w:r>
+              <w:rPr>
+                <w:rStyle w:val="VerbatimChar"/>
+              </w:rPr>
+              <w:t xml:space="preserve">   0.0</w:t>
+            </w:r>
+          </w:p>
           <w:p>
             <w:pPr>
               <w:jc w:val="center"/>
@@ -1267,10 +1133,10 @@
               <w:pStyle w:val="ImageCaption"/>
             </w:pPr>
             <w:r>
-              <w:t xml:space="preserve">Figure 2.2</w:t>
+              <w:t xml:space="preserve">Figure 2.2: Starting PZ map</w:t>
             </w:r>
           </w:p>
-          <w:bookmarkEnd w:id="35"/>
+          <w:bookmarkEnd w:id="28"/>
         </w:tc>
       </w:tr>
     </w:tbl>
@@ -1279,28 +1145,11 @@
         <w:pStyle w:val="BodyText"/>
       </w:pPr>
       <w:r>
-        <w:t xml:space="preserve">In</w:t>
-      </w:r>
-      <w:r>
-        <w:t xml:space="preserve"> </w:t>
-      </w:r>
-      <w:hyperlink w:anchor="fig-pzmap">
-        <w:r>
-          <w:rPr>
-            <w:rStyle w:val="Hyperlink"/>
-          </w:rPr>
-          <w:t xml:space="preserve">Figure 2.2</w:t>
-        </w:r>
-      </w:hyperlink>
-      <w:r>
-        <w:t xml:space="preserve"> </w:t>
-      </w:r>
-      <w:r>
-        <w:t xml:space="preserve">we see that we start with all the pole in the left-half plane, which is good.</w:t>
+        <w:t xml:space="preserve">We see that we start with all the pole in the left-half plane, which is good.</w:t>
       </w:r>
     </w:p>
-    <w:bookmarkEnd w:id="36"/>
-    <w:bookmarkStart w:id="37" w:name="pole-placement"/>
+    <w:bookmarkEnd w:id="29"/>
+    <w:bookmarkStart w:id="34" w:name="pole-placement"/>
     <w:p>
       <w:pPr>
         <w:pStyle w:val="Heading2"/>
@@ -1976,7 +1825,7 @@
         <w:rPr>
           <w:rStyle w:val="NormalTok"/>
         </w:rPr>
-        <w:t xml:space="preserve">(closedLoop));</w:t>
+        <w:t xml:space="preserve">(closedLoop))</w:t>
       </w:r>
     </w:p>
     <w:p>
@@ -1995,1723 +1844,28 @@
         <w:pStyle w:val="FirstParagraph"/>
       </w:pPr>
       <w:r>
-        <w:t xml:space="preserve">We can compare this to the open-loop response in</w:t>
-      </w:r>
-      <w:r>
-        <w:t xml:space="preserve"> </w:t>
-      </w:r>
-      <w:hyperlink w:anchor="fig-bode">
-        <w:r>
-          <w:rPr>
-            <w:rStyle w:val="Hyperlink"/>
-          </w:rPr>
-          <w:t xml:space="preserve">Figure 2.1</w:t>
-        </w:r>
-      </w:hyperlink>
-      <w:r>
-        <w:t xml:space="preserve">. We can see that we achieve unitary gain throughout the whole low-frequency range.</w:t>
-      </w:r>
-    </w:p>
-    <w:p>
-      <w:pPr>
-        <w:pStyle w:val="BodyText"/>
-      </w:pPr>
-      <w:r>
-        <w:t xml:space="preserve">We can convert the pole placement controller into the standard PD gain form.</w:t>
-      </w:r>
-    </w:p>
-    <w:p>
-      <w:pPr>
-        <w:pStyle w:val="SourceCode"/>
-      </w:pPr>
-      <w:r>
-        <w:rPr>
-          <w:rStyle w:val="NormalTok"/>
-        </w:rPr>
-        <w:t xml:space="preserve">K </w:t>
-      </w:r>
-      <w:r>
-        <w:rPr>
-          <w:rStyle w:val="OperatorTok"/>
-        </w:rPr>
-        <w:t xml:space="preserve">=</w:t>
-      </w:r>
-      <w:r>
-        <w:rPr>
-          <w:rStyle w:val="NormalTok"/>
-        </w:rPr>
-        <w:t xml:space="preserve"> L[</w:t>
-      </w:r>
-      <w:r>
-        <w:rPr>
-          <w:rStyle w:val="FloatTok"/>
-        </w:rPr>
-        <w:t xml:space="preserve">1</w:t>
-      </w:r>
-      <w:r>
-        <w:rPr>
-          <w:rStyle w:val="NormalTok"/>
-        </w:rPr>
-        <w:t xml:space="preserve">];</w:t>
-      </w:r>
-      <w:r>
-        <w:br/>
-      </w:r>
-      <w:r>
-        <w:rPr>
-          <w:rStyle w:val="NormalTok"/>
-        </w:rPr>
-        <w:t xml:space="preserve">Ti </w:t>
-      </w:r>
-      <w:r>
-        <w:rPr>
-          <w:rStyle w:val="OperatorTok"/>
-        </w:rPr>
-        <w:t xml:space="preserve">=</w:t>
-      </w:r>
-      <w:r>
-        <w:rPr>
-          <w:rStyle w:val="NormalTok"/>
-        </w:rPr>
-        <w:t xml:space="preserve"> </w:t>
-      </w:r>
-      <w:r>
-        <w:rPr>
-          <w:rStyle w:val="FloatTok"/>
-        </w:rPr>
-        <w:t xml:space="preserve">0</w:t>
-      </w:r>
-      <w:r>
-        <w:rPr>
-          <w:rStyle w:val="NormalTok"/>
-        </w:rPr>
-        <w:t xml:space="preserve">;</w:t>
-      </w:r>
-      <w:r>
-        <w:br/>
-      </w:r>
-      <w:r>
-        <w:rPr>
-          <w:rStyle w:val="NormalTok"/>
-        </w:rPr>
-        <w:t xml:space="preserve">Td </w:t>
-      </w:r>
-      <w:r>
-        <w:rPr>
-          <w:rStyle w:val="OperatorTok"/>
-        </w:rPr>
-        <w:t xml:space="preserve">=</w:t>
-      </w:r>
-      <w:r>
-        <w:rPr>
-          <w:rStyle w:val="NormalTok"/>
-        </w:rPr>
-        <w:t xml:space="preserve"> L[</w:t>
-      </w:r>
-      <w:r>
-        <w:rPr>
-          <w:rStyle w:val="FloatTok"/>
-        </w:rPr>
-        <w:t xml:space="preserve">2</w:t>
-      </w:r>
-      <w:r>
-        <w:rPr>
-          <w:rStyle w:val="NormalTok"/>
-        </w:rPr>
-        <w:t xml:space="preserve">] </w:t>
-      </w:r>
-      <w:r>
-        <w:rPr>
-          <w:rStyle w:val="OperatorTok"/>
-        </w:rPr>
-        <w:t xml:space="preserve">/</w:t>
-      </w:r>
-      <w:r>
-        <w:rPr>
-          <w:rStyle w:val="NormalTok"/>
-        </w:rPr>
-        <w:t xml:space="preserve"> L[</w:t>
-      </w:r>
-      <w:r>
-        <w:rPr>
-          <w:rStyle w:val="FloatTok"/>
-        </w:rPr>
-        <w:t xml:space="preserve">1</w:t>
-      </w:r>
-      <w:r>
-        <w:rPr>
-          <w:rStyle w:val="NormalTok"/>
-        </w:rPr>
-        <w:t xml:space="preserve">];</w:t>
-      </w:r>
-      <w:r>
-        <w:br/>
-      </w:r>
-      <w:r>
-        <w:rPr>
-          <w:rStyle w:val="NormalTok"/>
-        </w:rPr>
-        <w:t xml:space="preserve">pid </w:t>
-      </w:r>
-      <w:r>
-        <w:rPr>
-          <w:rStyle w:val="OperatorTok"/>
-        </w:rPr>
-        <w:t xml:space="preserve">=</w:t>
-      </w:r>
-      <w:r>
-        <w:rPr>
-          <w:rStyle w:val="NormalTok"/>
-        </w:rPr>
-        <w:t xml:space="preserve"> </w:t>
-      </w:r>
-      <w:r>
-        <w:rPr>
-          <w:rStyle w:val="FunctionTok"/>
-        </w:rPr>
-        <w:t xml:space="preserve">DiscretePID</w:t>
-      </w:r>
-      <w:r>
-        <w:rPr>
-          <w:rStyle w:val="NormalTok"/>
-        </w:rPr>
-        <w:t xml:space="preserve">(; K, Ts, Ti, Td);</w:t>
-      </w:r>
-    </w:p>
-    <w:bookmarkEnd w:id="37"/>
-    <w:bookmarkStart w:id="42" w:name="simulation"/>
-    <w:p>
-      <w:pPr>
-        <w:pStyle w:val="Heading2"/>
-      </w:pPr>
-      <w:r>
-        <w:t xml:space="preserve">2.3 Simulation</w:t>
-      </w:r>
-    </w:p>
-    <w:p>
-      <w:pPr>
-        <w:pStyle w:val="FirstParagraph"/>
-      </w:pPr>
-      <w:r>
-        <w:t xml:space="preserve">We can simulate this with a motor that only outputs the position:</w:t>
-      </w:r>
-    </w:p>
-    <w:p>
-      <w:pPr>
-        <w:pStyle w:val="SourceCode"/>
-      </w:pPr>
-      <w:r>
-        <w:rPr>
-          <w:rStyle w:val="NormalTok"/>
-        </w:rPr>
-        <w:t xml:space="preserve">sysreal </w:t>
-      </w:r>
-      <w:r>
-        <w:rPr>
-          <w:rStyle w:val="OperatorTok"/>
-        </w:rPr>
-        <w:t xml:space="preserve">=</w:t>
-      </w:r>
-      <w:r>
-        <w:rPr>
-          <w:rStyle w:val="NormalTok"/>
-        </w:rPr>
-        <w:t xml:space="preserve"> </w:t>
-      </w:r>
-      <w:r>
-        <w:rPr>
-          <w:rStyle w:val="FunctionTok"/>
-        </w:rPr>
-        <w:t xml:space="preserve">ss</w:t>
-      </w:r>
-      <w:r>
-        <w:rPr>
-          <w:rStyle w:val="NormalTok"/>
-        </w:rPr>
-        <w:t xml:space="preserve">(A, B, [</w:t>
-      </w:r>
-      <w:r>
-        <w:rPr>
-          <w:rStyle w:val="FloatTok"/>
-        </w:rPr>
-        <w:t xml:space="preserve">1</w:t>
-      </w:r>
-      <w:r>
-        <w:rPr>
-          <w:rStyle w:val="NormalTok"/>
-        </w:rPr>
-        <w:t xml:space="preserve"> </w:t>
-      </w:r>
-      <w:r>
-        <w:rPr>
-          <w:rStyle w:val="FloatTok"/>
-        </w:rPr>
-        <w:t xml:space="preserve">0</w:t>
-      </w:r>
-      <w:r>
-        <w:rPr>
-          <w:rStyle w:val="NormalTok"/>
-        </w:rPr>
-        <w:t xml:space="preserve"> </w:t>
-      </w:r>
-      <w:r>
-        <w:rPr>
-          <w:rStyle w:val="FloatTok"/>
-        </w:rPr>
-        <w:t xml:space="preserve">0</w:t>
-      </w:r>
-      <w:r>
-        <w:rPr>
-          <w:rStyle w:val="NormalTok"/>
-        </w:rPr>
-        <w:t xml:space="preserve">], </w:t>
-      </w:r>
-      <w:r>
-        <w:rPr>
-          <w:rStyle w:val="FloatTok"/>
-        </w:rPr>
-        <w:t xml:space="preserve">0.0</w:t>
-      </w:r>
-      <w:r>
-        <w:rPr>
-          <w:rStyle w:val="NormalTok"/>
-        </w:rPr>
-        <w:t xml:space="preserve">)</w:t>
-      </w:r>
-      <w:r>
-        <w:br/>
-      </w:r>
-      <w:r>
-        <w:rPr>
-          <w:rStyle w:val="NormalTok"/>
-        </w:rPr>
-        <w:t xml:space="preserve">ctrl </w:t>
-      </w:r>
-      <w:r>
-        <w:rPr>
-          <w:rStyle w:val="OperatorTok"/>
-        </w:rPr>
-        <w:t xml:space="preserve">=</w:t>
-      </w:r>
-      <w:r>
-        <w:rPr>
-          <w:rStyle w:val="NormalTok"/>
-        </w:rPr>
-        <w:t xml:space="preserve"> </w:t>
-      </w:r>
-      <w:r>
-        <w:rPr>
-          <w:rStyle w:val="KeywordTok"/>
-        </w:rPr>
-        <w:t xml:space="preserve">function</w:t>
-      </w:r>
-      <w:r>
-        <w:rPr>
-          <w:rStyle w:val="NormalTok"/>
-        </w:rPr>
-        <w:t xml:space="preserve"> (x, t)</w:t>
-      </w:r>
-      <w:r>
-        <w:br/>
-      </w:r>
-      <w:r>
-        <w:rPr>
-          <w:rStyle w:val="NormalTok"/>
-        </w:rPr>
-        <w:t xml:space="preserve">    y </w:t>
-      </w:r>
-      <w:r>
-        <w:rPr>
-          <w:rStyle w:val="OperatorTok"/>
-        </w:rPr>
-        <w:t xml:space="preserve">=</w:t>
-      </w:r>
-      <w:r>
-        <w:rPr>
-          <w:rStyle w:val="NormalTok"/>
-        </w:rPr>
-        <w:t xml:space="preserve"> (sysreal.C</w:t>
-      </w:r>
-      <w:r>
-        <w:rPr>
-          <w:rStyle w:val="OperatorTok"/>
-        </w:rPr>
-        <w:t xml:space="preserve">*</w:t>
-      </w:r>
-      <w:r>
-        <w:rPr>
-          <w:rStyle w:val="NormalTok"/>
-        </w:rPr>
-        <w:t xml:space="preserve">x)[] </w:t>
-      </w:r>
-      <w:r>
-        <w:rPr>
-          <w:rStyle w:val="CommentTok"/>
-        </w:rPr>
-        <w:t xml:space="preserve"># measurement</w:t>
-      </w:r>
-      <w:r>
-        <w:br/>
-      </w:r>
-      <w:r>
-        <w:rPr>
-          <w:rStyle w:val="NormalTok"/>
-        </w:rPr>
-        <w:t xml:space="preserve">    d </w:t>
-      </w:r>
-      <w:r>
-        <w:rPr>
-          <w:rStyle w:val="OperatorTok"/>
-        </w:rPr>
-        <w:t xml:space="preserve">=</w:t>
-      </w:r>
-      <w:r>
-        <w:rPr>
-          <w:rStyle w:val="NormalTok"/>
-        </w:rPr>
-        <w:t xml:space="preserve"> </w:t>
-      </w:r>
-      <w:r>
-        <w:rPr>
-          <w:rStyle w:val="FloatTok"/>
-        </w:rPr>
-        <w:t xml:space="preserve">0</w:t>
-      </w:r>
-      <w:r>
-        <w:rPr>
-          <w:rStyle w:val="NormalTok"/>
-        </w:rPr>
-        <w:t xml:space="preserve"> </w:t>
-      </w:r>
-      <w:r>
-        <w:rPr>
-          <w:rStyle w:val="OperatorTok"/>
-        </w:rPr>
-        <w:t xml:space="preserve">*</w:t>
-      </w:r>
-      <w:r>
-        <w:rPr>
-          <w:rStyle w:val="NormalTok"/>
-        </w:rPr>
-        <w:t xml:space="preserve"> [</w:t>
-      </w:r>
-      <w:r>
-        <w:rPr>
-          <w:rStyle w:val="FloatTok"/>
-        </w:rPr>
-        <w:t xml:space="preserve">1.0</w:t>
-      </w:r>
-      <w:r>
-        <w:rPr>
-          <w:rStyle w:val="NormalTok"/>
-        </w:rPr>
-        <w:t xml:space="preserve">]        </w:t>
-      </w:r>
-      <w:r>
-        <w:rPr>
-          <w:rStyle w:val="CommentTok"/>
-        </w:rPr>
-        <w:t xml:space="preserve"># disturbance</w:t>
-      </w:r>
-      <w:r>
-        <w:br/>
-      </w:r>
-      <w:r>
-        <w:rPr>
-          <w:rStyle w:val="NormalTok"/>
-        </w:rPr>
-        <w:t xml:space="preserve">    r </w:t>
-      </w:r>
-      <w:r>
-        <w:rPr>
-          <w:rStyle w:val="OperatorTok"/>
-        </w:rPr>
-        <w:t xml:space="preserve">=</w:t>
-      </w:r>
-      <w:r>
-        <w:rPr>
-          <w:rStyle w:val="NormalTok"/>
-        </w:rPr>
-        <w:t xml:space="preserve"> </w:t>
-      </w:r>
-      <w:r>
-        <w:rPr>
-          <w:rStyle w:val="FloatTok"/>
-        </w:rPr>
-        <w:t xml:space="preserve">2.0</w:t>
-      </w:r>
-      <w:r>
-        <w:rPr>
-          <w:rStyle w:val="NormalTok"/>
-        </w:rPr>
-        <w:t xml:space="preserve"> </w:t>
-      </w:r>
-      <w:r>
-        <w:rPr>
-          <w:rStyle w:val="OperatorTok"/>
-        </w:rPr>
-        <w:t xml:space="preserve">*</w:t>
-      </w:r>
-      <w:r>
-        <w:rPr>
-          <w:rStyle w:val="NormalTok"/>
-        </w:rPr>
-        <w:t xml:space="preserve"> (t </w:t>
-      </w:r>
-      <w:r>
-        <w:rPr>
-          <w:rStyle w:val="OperatorTok"/>
-        </w:rPr>
-        <w:t xml:space="preserve">&gt;=</w:t>
-      </w:r>
-      <w:r>
-        <w:rPr>
-          <w:rStyle w:val="NormalTok"/>
-        </w:rPr>
-        <w:t xml:space="preserve"> </w:t>
-      </w:r>
-      <w:r>
-        <w:rPr>
-          <w:rStyle w:val="FloatTok"/>
-        </w:rPr>
-        <w:t xml:space="preserve">1</w:t>
-      </w:r>
-      <w:r>
-        <w:rPr>
-          <w:rStyle w:val="NormalTok"/>
-        </w:rPr>
-        <w:t xml:space="preserve">) </w:t>
-      </w:r>
-      <w:r>
-        <w:rPr>
-          <w:rStyle w:val="CommentTok"/>
-        </w:rPr>
-        <w:t xml:space="preserve"># reference</w:t>
-      </w:r>
-      <w:r>
-        <w:br/>
-      </w:r>
-      <w:r>
-        <w:rPr>
-          <w:rStyle w:val="NormalTok"/>
-        </w:rPr>
-        <w:t xml:space="preserve">    </w:t>
-      </w:r>
-      <w:r>
-        <w:rPr>
-          <w:rStyle w:val="CommentTok"/>
-        </w:rPr>
-        <w:t xml:space="preserve"># u = pid(r, y) # control signal</w:t>
-      </w:r>
-      <w:r>
-        <w:br/>
-      </w:r>
-      <w:r>
-        <w:rPr>
-          <w:rStyle w:val="NormalTok"/>
-        </w:rPr>
-        <w:t xml:space="preserve">    </w:t>
-      </w:r>
-      <w:r>
-        <w:rPr>
-          <w:rStyle w:val="CommentTok"/>
-        </w:rPr>
-        <w:t xml:space="preserve"># u + d # Plant input is control signal + disturbance</w:t>
-      </w:r>
-      <w:r>
-        <w:br/>
-      </w:r>
-      <w:r>
-        <w:rPr>
-          <w:rStyle w:val="NormalTok"/>
-        </w:rPr>
-        <w:t xml:space="preserve">    </w:t>
-      </w:r>
-      <w:r>
-        <w:rPr>
-          <w:rStyle w:val="CommentTok"/>
-        </w:rPr>
-        <w:t xml:space="preserve"># u =1</w:t>
-      </w:r>
-      <w:r>
-        <w:br/>
-      </w:r>
-      <w:r>
-        <w:rPr>
-          <w:rStyle w:val="NormalTok"/>
-        </w:rPr>
-        <w:t xml:space="preserve">    </w:t>
-      </w:r>
-      <w:r>
-        <w:rPr>
-          <w:rStyle w:val="ConstantTok"/>
-        </w:rPr>
-        <w:t xml:space="preserve">e</w:t>
-      </w:r>
-      <w:r>
-        <w:rPr>
-          <w:rStyle w:val="NormalTok"/>
-        </w:rPr>
-        <w:t xml:space="preserve"> </w:t>
-      </w:r>
-      <w:r>
-        <w:rPr>
-          <w:rStyle w:val="OperatorTok"/>
-        </w:rPr>
-        <w:t xml:space="preserve">=</w:t>
-      </w:r>
-      <w:r>
-        <w:rPr>
-          <w:rStyle w:val="NormalTok"/>
-        </w:rPr>
-        <w:t xml:space="preserve"> x </w:t>
-      </w:r>
-      <w:r>
-        <w:rPr>
-          <w:rStyle w:val="OperatorTok"/>
-        </w:rPr>
-        <w:t xml:space="preserve">-</w:t>
-      </w:r>
-      <w:r>
-        <w:rPr>
-          <w:rStyle w:val="NormalTok"/>
-        </w:rPr>
-        <w:t xml:space="preserve"> [r; </w:t>
-      </w:r>
-      <w:r>
-        <w:rPr>
-          <w:rStyle w:val="FloatTok"/>
-        </w:rPr>
-        <w:t xml:space="preserve">0.0</w:t>
-      </w:r>
-      <w:r>
-        <w:rPr>
-          <w:rStyle w:val="NormalTok"/>
-        </w:rPr>
-        <w:t xml:space="preserve">; </w:t>
-      </w:r>
-      <w:r>
-        <w:rPr>
-          <w:rStyle w:val="FloatTok"/>
-        </w:rPr>
-        <w:t xml:space="preserve">0.0</w:t>
-      </w:r>
-      <w:r>
-        <w:rPr>
-          <w:rStyle w:val="NormalTok"/>
-        </w:rPr>
-        <w:t xml:space="preserve">]</w:t>
-      </w:r>
-      <w:r>
-        <w:br/>
-      </w:r>
-      <w:r>
-        <w:rPr>
-          <w:rStyle w:val="NormalTok"/>
-        </w:rPr>
-        <w:t xml:space="preserve">    </w:t>
-      </w:r>
-      <w:r>
-        <w:rPr>
-          <w:rStyle w:val="ConstantTok"/>
-        </w:rPr>
-        <w:t xml:space="preserve">e</w:t>
-      </w:r>
-      <w:r>
-        <w:rPr>
-          <w:rStyle w:val="NormalTok"/>
-        </w:rPr>
-        <w:t xml:space="preserve">[</w:t>
-      </w:r>
-      <w:r>
-        <w:rPr>
-          <w:rStyle w:val="FloatTok"/>
-        </w:rPr>
-        <w:t xml:space="preserve">3</w:t>
-      </w:r>
-      <w:r>
-        <w:rPr>
-          <w:rStyle w:val="NormalTok"/>
-        </w:rPr>
-        <w:t xml:space="preserve">] </w:t>
-      </w:r>
-      <w:r>
-        <w:rPr>
-          <w:rStyle w:val="OperatorTok"/>
-        </w:rPr>
-        <w:t xml:space="preserve">=</w:t>
-      </w:r>
-      <w:r>
-        <w:rPr>
-          <w:rStyle w:val="NormalTok"/>
-        </w:rPr>
-        <w:t xml:space="preserve"> </w:t>
-      </w:r>
-      <w:r>
-        <w:rPr>
-          <w:rStyle w:val="FloatTok"/>
-        </w:rPr>
-        <w:t xml:space="preserve">0.0</w:t>
-      </w:r>
-      <w:r>
-        <w:rPr>
-          <w:rStyle w:val="NormalTok"/>
-        </w:rPr>
-        <w:t xml:space="preserve"> </w:t>
-      </w:r>
-      <w:r>
-        <w:rPr>
-          <w:rStyle w:val="CommentTok"/>
-        </w:rPr>
-        <w:t xml:space="preserve"># torque not observable, just ignore it in the final feedback</w:t>
-      </w:r>
-      <w:r>
-        <w:br/>
-      </w:r>
-      <w:r>
-        <w:rPr>
-          <w:rStyle w:val="NormalTok"/>
-        </w:rPr>
-        <w:t xml:space="preserve">    u </w:t>
-      </w:r>
-      <w:r>
-        <w:rPr>
-          <w:rStyle w:val="OperatorTok"/>
-        </w:rPr>
-        <w:t xml:space="preserve">=</w:t>
-      </w:r>
-      <w:r>
-        <w:rPr>
-          <w:rStyle w:val="NormalTok"/>
-        </w:rPr>
-        <w:t xml:space="preserve"> </w:t>
-      </w:r>
-      <w:r>
-        <w:rPr>
-          <w:rStyle w:val="OperatorTok"/>
-        </w:rPr>
-        <w:t xml:space="preserve">-</w:t>
-      </w:r>
-      <w:r>
-        <w:rPr>
-          <w:rStyle w:val="NormalTok"/>
-        </w:rPr>
-        <w:t xml:space="preserve">L </w:t>
-      </w:r>
-      <w:r>
-        <w:rPr>
-          <w:rStyle w:val="OperatorTok"/>
-        </w:rPr>
-        <w:t xml:space="preserve">*</w:t>
-      </w:r>
-      <w:r>
-        <w:rPr>
-          <w:rStyle w:val="NormalTok"/>
-        </w:rPr>
-        <w:t xml:space="preserve"> </w:t>
-      </w:r>
-      <w:r>
-        <w:rPr>
-          <w:rStyle w:val="ConstantTok"/>
-        </w:rPr>
-        <w:t xml:space="preserve">e</w:t>
-      </w:r>
-      <w:r>
-        <w:rPr>
-          <w:rStyle w:val="NormalTok"/>
-        </w:rPr>
-        <w:t xml:space="preserve"> </w:t>
-      </w:r>
-      <w:r>
-        <w:rPr>
-          <w:rStyle w:val="OperatorTok"/>
-        </w:rPr>
-        <w:t xml:space="preserve">+</w:t>
-      </w:r>
-      <w:r>
-        <w:rPr>
-          <w:rStyle w:val="NormalTok"/>
-        </w:rPr>
-        <w:t xml:space="preserve"> d</w:t>
-      </w:r>
-      <w:r>
-        <w:br/>
-      </w:r>
-      <w:r>
-        <w:rPr>
-          <w:rStyle w:val="NormalTok"/>
-        </w:rPr>
-        <w:t xml:space="preserve">    u </w:t>
-      </w:r>
-      <w:r>
-        <w:rPr>
-          <w:rStyle w:val="OperatorTok"/>
-        </w:rPr>
-        <w:t xml:space="preserve">=</w:t>
-      </w:r>
-      <w:r>
-        <w:rPr>
-          <w:rStyle w:val="NormalTok"/>
-        </w:rPr>
-        <w:t xml:space="preserve"> [</w:t>
-      </w:r>
-      <w:r>
-        <w:rPr>
-          <w:rStyle w:val="FunctionTok"/>
-        </w:rPr>
-        <w:t xml:space="preserve">maximum</w:t>
-      </w:r>
-      <w:r>
-        <w:rPr>
-          <w:rStyle w:val="NormalTok"/>
-        </w:rPr>
-        <w:t xml:space="preserve">([</w:t>
-      </w:r>
-      <w:r>
-        <w:rPr>
-          <w:rStyle w:val="OperatorTok"/>
-        </w:rPr>
-        <w:t xml:space="preserve">-</w:t>
-      </w:r>
-      <w:r>
-        <w:rPr>
-          <w:rStyle w:val="FloatTok"/>
-        </w:rPr>
-        <w:t xml:space="preserve">20.0</w:t>
-      </w:r>
-      <w:r>
-        <w:rPr>
-          <w:rStyle w:val="NormalTok"/>
-        </w:rPr>
-        <w:t xml:space="preserve"> </w:t>
-      </w:r>
-      <w:r>
-        <w:rPr>
-          <w:rStyle w:val="FunctionTok"/>
-        </w:rPr>
-        <w:t xml:space="preserve">minimum</w:t>
-      </w:r>
-      <w:r>
-        <w:rPr>
-          <w:rStyle w:val="NormalTok"/>
-        </w:rPr>
-        <w:t xml:space="preserve">([</w:t>
-      </w:r>
-      <w:r>
-        <w:rPr>
-          <w:rStyle w:val="FloatTok"/>
-        </w:rPr>
-        <w:t xml:space="preserve">20.0</w:t>
-      </w:r>
-      <w:r>
-        <w:rPr>
-          <w:rStyle w:val="NormalTok"/>
-        </w:rPr>
-        <w:t xml:space="preserve"> u])])]</w:t>
-      </w:r>
-      <w:r>
-        <w:br/>
-      </w:r>
-      <w:r>
-        <w:rPr>
-          <w:rStyle w:val="KeywordTok"/>
-        </w:rPr>
-        <w:t xml:space="preserve">end</w:t>
-      </w:r>
-      <w:r>
-        <w:br/>
-      </w:r>
-      <w:r>
-        <w:rPr>
-          <w:rStyle w:val="NormalTok"/>
-        </w:rPr>
-        <w:t xml:space="preserve">t </w:t>
-      </w:r>
-      <w:r>
-        <w:rPr>
-          <w:rStyle w:val="OperatorTok"/>
-        </w:rPr>
-        <w:t xml:space="preserve">=</w:t>
-      </w:r>
-      <w:r>
-        <w:rPr>
-          <w:rStyle w:val="NormalTok"/>
-        </w:rPr>
-        <w:t xml:space="preserve"> </w:t>
-      </w:r>
-      <w:r>
-        <w:rPr>
-          <w:rStyle w:val="FloatTok"/>
-        </w:rPr>
-        <w:t xml:space="preserve">0</w:t>
-      </w:r>
-      <w:r>
-        <w:rPr>
-          <w:rStyle w:val="OperatorTok"/>
-        </w:rPr>
-        <w:t xml:space="preserve">:</w:t>
-      </w:r>
-      <w:r>
-        <w:rPr>
-          <w:rStyle w:val="NormalTok"/>
-        </w:rPr>
-        <w:t xml:space="preserve">Ts</w:t>
-      </w:r>
-      <w:r>
-        <w:rPr>
-          <w:rStyle w:val="OperatorTok"/>
-        </w:rPr>
-        <w:t xml:space="preserve">:</w:t>
-      </w:r>
-      <w:r>
-        <w:rPr>
-          <w:rStyle w:val="NormalTok"/>
-        </w:rPr>
-        <w:t xml:space="preserve">Tf</w:t>
-      </w:r>
-      <w:r>
-        <w:br/>
-      </w:r>
-      <w:r>
-        <w:br/>
-      </w:r>
-      <w:r>
-        <w:rPr>
-          <w:rStyle w:val="NormalTok"/>
-        </w:rPr>
-        <w:t xml:space="preserve">res </w:t>
-      </w:r>
-      <w:r>
-        <w:rPr>
-          <w:rStyle w:val="OperatorTok"/>
-        </w:rPr>
-        <w:t xml:space="preserve">=</w:t>
-      </w:r>
-      <w:r>
-        <w:rPr>
-          <w:rStyle w:val="NormalTok"/>
-        </w:rPr>
-        <w:t xml:space="preserve"> </w:t>
-      </w:r>
-      <w:r>
-        <w:rPr>
-          <w:rStyle w:val="FunctionTok"/>
-        </w:rPr>
-        <w:t xml:space="preserve">lsim</w:t>
-      </w:r>
-      <w:r>
-        <w:rPr>
-          <w:rStyle w:val="NormalTok"/>
-        </w:rPr>
-        <w:t xml:space="preserve">(sysreal, ctrl, t)</w:t>
-      </w:r>
-      <w:r>
-        <w:br/>
-      </w:r>
-      <w:r>
-        <w:br/>
-      </w:r>
-      <w:r>
-        <w:rPr>
-          <w:rStyle w:val="FunctionTok"/>
-        </w:rPr>
-        <w:t xml:space="preserve">plot</w:t>
-      </w:r>
-      <w:r>
-        <w:rPr>
-          <w:rStyle w:val="NormalTok"/>
-        </w:rPr>
-        <w:t xml:space="preserve">(res, plotu</w:t>
-      </w:r>
-      <w:r>
-        <w:rPr>
-          <w:rStyle w:val="OperatorTok"/>
-        </w:rPr>
-        <w:t xml:space="preserve">=</w:t>
-      </w:r>
-      <w:r>
-        <w:rPr>
-          <w:rStyle w:val="ConstantTok"/>
-        </w:rPr>
-        <w:t xml:space="preserve">true</w:t>
-      </w:r>
-      <w:r>
-        <w:rPr>
-          <w:rStyle w:val="NormalTok"/>
-        </w:rPr>
-        <w:t xml:space="preserve">, plotx</w:t>
-      </w:r>
-      <w:r>
-        <w:rPr>
-          <w:rStyle w:val="OperatorTok"/>
-        </w:rPr>
-        <w:t xml:space="preserve">=</w:t>
-      </w:r>
-      <w:r>
-        <w:rPr>
-          <w:rStyle w:val="ConstantTok"/>
-        </w:rPr>
-        <w:t xml:space="preserve">true</w:t>
-      </w:r>
-      <w:r>
-        <w:rPr>
-          <w:rStyle w:val="NormalTok"/>
-        </w:rPr>
-        <w:t xml:space="preserve">, ploty</w:t>
-      </w:r>
-      <w:r>
-        <w:rPr>
-          <w:rStyle w:val="OperatorTok"/>
-        </w:rPr>
-        <w:t xml:space="preserve">=</w:t>
-      </w:r>
-      <w:r>
-        <w:rPr>
-          <w:rStyle w:val="ConstantTok"/>
-        </w:rPr>
-        <w:t xml:space="preserve">false</w:t>
-      </w:r>
-      <w:r>
-        <w:rPr>
-          <w:rStyle w:val="NormalTok"/>
-        </w:rPr>
-        <w:t xml:space="preserve">);</w:t>
-      </w:r>
-      <w:r>
-        <w:br/>
-      </w:r>
-      <w:r>
-        <w:rPr>
-          <w:rStyle w:val="FunctionTok"/>
-        </w:rPr>
-        <w:t xml:space="preserve">ylabel!</w:t>
-      </w:r>
-      <w:r>
-        <w:rPr>
-          <w:rStyle w:val="NormalTok"/>
-        </w:rPr>
-        <w:t xml:space="preserve">(</w:t>
-      </w:r>
-      <w:r>
-        <w:rPr>
-          <w:rStyle w:val="StringTok"/>
-        </w:rPr>
-        <w:t xml:space="preserve">"u"</w:t>
-      </w:r>
-      <w:r>
-        <w:rPr>
-          <w:rStyle w:val="NormalTok"/>
-        </w:rPr>
-        <w:t xml:space="preserve">, sp</w:t>
-      </w:r>
-      <w:r>
-        <w:rPr>
-          <w:rStyle w:val="OperatorTok"/>
-        </w:rPr>
-        <w:t xml:space="preserve">=</w:t>
-      </w:r>
-      <w:r>
-        <w:rPr>
-          <w:rStyle w:val="FloatTok"/>
-        </w:rPr>
-        <w:t xml:space="preserve">1</w:t>
-      </w:r>
-      <w:r>
-        <w:rPr>
-          <w:rStyle w:val="NormalTok"/>
-        </w:rPr>
-        <w:t xml:space="preserve">);</w:t>
-      </w:r>
-      <w:r>
-        <w:br/>
-      </w:r>
-      <w:r>
-        <w:rPr>
-          <w:rStyle w:val="FunctionTok"/>
-        </w:rPr>
-        <w:t xml:space="preserve">ylabel!</w:t>
-      </w:r>
-      <w:r>
-        <w:rPr>
-          <w:rStyle w:val="NormalTok"/>
-        </w:rPr>
-        <w:t xml:space="preserve">(</w:t>
-      </w:r>
-      <w:r>
-        <w:rPr>
-          <w:rStyle w:val="StringTok"/>
-        </w:rPr>
-        <w:t xml:space="preserve">"x"</w:t>
-      </w:r>
-      <w:r>
-        <w:rPr>
-          <w:rStyle w:val="NormalTok"/>
-        </w:rPr>
-        <w:t xml:space="preserve">, sp</w:t>
-      </w:r>
-      <w:r>
-        <w:rPr>
-          <w:rStyle w:val="OperatorTok"/>
-        </w:rPr>
-        <w:t xml:space="preserve">=</w:t>
-      </w:r>
-      <w:r>
-        <w:rPr>
-          <w:rStyle w:val="FloatTok"/>
-        </w:rPr>
-        <w:t xml:space="preserve">2</w:t>
-      </w:r>
-      <w:r>
-        <w:rPr>
-          <w:rStyle w:val="NormalTok"/>
-        </w:rPr>
-        <w:t xml:space="preserve">);</w:t>
-      </w:r>
-      <w:r>
-        <w:br/>
-      </w:r>
-      <w:r>
-        <w:rPr>
-          <w:rStyle w:val="FunctionTok"/>
-        </w:rPr>
-        <w:t xml:space="preserve">ylabel!</w:t>
-      </w:r>
-      <w:r>
-        <w:rPr>
-          <w:rStyle w:val="NormalTok"/>
-        </w:rPr>
-        <w:t xml:space="preserve">(</w:t>
-      </w:r>
-      <w:r>
-        <w:rPr>
-          <w:rStyle w:val="StringTok"/>
-        </w:rPr>
-        <w:t xml:space="preserve">"v"</w:t>
-      </w:r>
-      <w:r>
-        <w:rPr>
-          <w:rStyle w:val="NormalTok"/>
-        </w:rPr>
-        <w:t xml:space="preserve">, sp</w:t>
-      </w:r>
-      <w:r>
-        <w:rPr>
-          <w:rStyle w:val="OperatorTok"/>
-        </w:rPr>
-        <w:t xml:space="preserve">=</w:t>
-      </w:r>
-      <w:r>
-        <w:rPr>
-          <w:rStyle w:val="FloatTok"/>
-        </w:rPr>
-        <w:t xml:space="preserve">3</w:t>
-      </w:r>
-      <w:r>
-        <w:rPr>
-          <w:rStyle w:val="NormalTok"/>
-        </w:rPr>
-        <w:t xml:space="preserve">);</w:t>
-      </w:r>
-      <w:r>
-        <w:br/>
-      </w:r>
-      <w:r>
-        <w:rPr>
-          <w:rStyle w:val="FunctionTok"/>
-        </w:rPr>
-        <w:t xml:space="preserve">ylabel!</w:t>
-      </w:r>
-      <w:r>
-        <w:rPr>
-          <w:rStyle w:val="NormalTok"/>
-        </w:rPr>
-        <w:t xml:space="preserve">(</w:t>
-      </w:r>
-      <w:r>
-        <w:rPr>
-          <w:rStyle w:val="StringTok"/>
-        </w:rPr>
-        <w:t xml:space="preserve">"T"</w:t>
-      </w:r>
-      <w:r>
-        <w:rPr>
-          <w:rStyle w:val="NormalTok"/>
-        </w:rPr>
-        <w:t xml:space="preserve">, sp</w:t>
-      </w:r>
-      <w:r>
-        <w:rPr>
-          <w:rStyle w:val="OperatorTok"/>
-        </w:rPr>
-        <w:t xml:space="preserve">=</w:t>
-      </w:r>
-      <w:r>
-        <w:rPr>
-          <w:rStyle w:val="FloatTok"/>
-        </w:rPr>
-        <w:t xml:space="preserve">4</w:t>
-      </w:r>
-      <w:r>
-        <w:rPr>
-          <w:rStyle w:val="NormalTok"/>
-        </w:rPr>
-        <w:t xml:space="preserve">);</w:t>
-      </w:r>
-    </w:p>
-    <w:p>
-      <w:pPr>
-        <w:pStyle w:val="FirstParagraph"/>
-      </w:pPr>
-      <w:r>
-        <w:t xml:space="preserve">For more stats:</w:t>
-      </w:r>
-    </w:p>
-    <w:p>
-      <w:pPr>
-        <w:pStyle w:val="SourceCode"/>
-      </w:pPr>
-      <w:r>
-        <w:rPr>
-          <w:rStyle w:val="NormalTok"/>
-        </w:rPr>
-        <w:t xml:space="preserve">si </w:t>
-      </w:r>
-      <w:r>
-        <w:rPr>
-          <w:rStyle w:val="OperatorTok"/>
-        </w:rPr>
-        <w:t xml:space="preserve">=</w:t>
-      </w:r>
-      <w:r>
-        <w:rPr>
-          <w:rStyle w:val="NormalTok"/>
-        </w:rPr>
-        <w:t xml:space="preserve"> </w:t>
-      </w:r>
-      <w:r>
-        <w:rPr>
-          <w:rStyle w:val="FunctionTok"/>
-        </w:rPr>
-        <w:t xml:space="preserve">stepinfo</w:t>
-      </w:r>
-      <w:r>
-        <w:rPr>
-          <w:rStyle w:val="NormalTok"/>
-        </w:rPr>
-        <w:t xml:space="preserve">(res);</w:t>
-      </w:r>
-      <w:r>
-        <w:br/>
-      </w:r>
-      <w:r>
-        <w:rPr>
-          <w:rStyle w:val="FunctionTok"/>
-        </w:rPr>
-        <w:t xml:space="preserve">plot</w:t>
-      </w:r>
-      <w:r>
-        <w:rPr>
-          <w:rStyle w:val="NormalTok"/>
-        </w:rPr>
-        <w:t xml:space="preserve">(si);</w:t>
-      </w:r>
-      <w:r>
-        <w:br/>
-      </w:r>
-      <w:r>
-        <w:rPr>
-          <w:rStyle w:val="FunctionTok"/>
-        </w:rPr>
-        <w:t xml:space="preserve">title!</w:t>
-      </w:r>
-      <w:r>
-        <w:rPr>
-          <w:rStyle w:val="NormalTok"/>
-        </w:rPr>
-        <w:t xml:space="preserve">(</w:t>
-      </w:r>
-      <w:r>
-        <w:rPr>
-          <w:rStyle w:val="StringTok"/>
-        </w:rPr>
-        <w:t xml:space="preserve">"Step Response"</w:t>
-      </w:r>
-      <w:r>
-        <w:rPr>
-          <w:rStyle w:val="NormalTok"/>
-        </w:rPr>
-        <w:t xml:space="preserve">);</w:t>
-      </w:r>
-    </w:p>
-    <w:p>
-      <w:pPr>
-        <w:pStyle w:val="FirstParagraph"/>
-      </w:pPr>
-      <w:r>
-        <w:t xml:space="preserve">We can also simulate it in a SIMULINK-like environment:</w:t>
-      </w:r>
-    </w:p>
-    <w:p>
-      <w:pPr>
-        <w:pStyle w:val="SourceCode"/>
-      </w:pPr>
-      <w:r>
-        <w:rPr>
-          <w:rStyle w:val="ImportTok"/>
-        </w:rPr>
-        <w:t xml:space="preserve">using</w:t>
-      </w:r>
-      <w:r>
-        <w:rPr>
-          <w:rStyle w:val="NormalTok"/>
-        </w:rPr>
-        <w:t xml:space="preserve"> </w:t>
-      </w:r>
-      <w:r>
-        <w:rPr>
-          <w:rStyle w:val="BuiltInTok"/>
-        </w:rPr>
-        <w:t xml:space="preserve">FMI</w:t>
-      </w:r>
-      <w:r>
-        <w:rPr>
-          <w:rStyle w:val="NormalTok"/>
-        </w:rPr>
-        <w:t xml:space="preserve">, </w:t>
-      </w:r>
-      <w:r>
-        <w:rPr>
-          <w:rStyle w:val="BuiltInTok"/>
-        </w:rPr>
-        <w:t xml:space="preserve">DifferentialEquations</w:t>
-      </w:r>
-      <w:r>
-        <w:br/>
-      </w:r>
-      <w:r>
-        <w:rPr>
-          <w:rStyle w:val="NormalTok"/>
-        </w:rPr>
-        <w:t xml:space="preserve">fmuPath </w:t>
-      </w:r>
-      <w:r>
-        <w:rPr>
-          <w:rStyle w:val="OperatorTok"/>
-        </w:rPr>
-        <w:t xml:space="preserve">=</w:t>
-      </w:r>
-      <w:r>
-        <w:rPr>
-          <w:rStyle w:val="NormalTok"/>
-        </w:rPr>
-        <w:t xml:space="preserve"> </w:t>
-      </w:r>
-      <w:r>
-        <w:rPr>
-          <w:rStyle w:val="FunctionTok"/>
-        </w:rPr>
-        <w:t xml:space="preserve">abspath</w:t>
-      </w:r>
-      <w:r>
-        <w:rPr>
-          <w:rStyle w:val="NormalTok"/>
-        </w:rPr>
-        <w:t xml:space="preserve">(</w:t>
-      </w:r>
-      <w:r>
-        <w:rPr>
-          <w:rStyle w:val="FunctionTok"/>
-        </w:rPr>
-        <w:t xml:space="preserve">joinpath</w:t>
-      </w:r>
-      <w:r>
-        <w:rPr>
-          <w:rStyle w:val="NormalTok"/>
-        </w:rPr>
-        <w:t xml:space="preserve">(</w:t>
-      </w:r>
-      <w:r>
-        <w:rPr>
-          <w:rStyle w:val="PreprocessorTok"/>
-        </w:rPr>
-        <w:t xml:space="preserve">@__DIR__</w:t>
-      </w:r>
-      <w:r>
-        <w:rPr>
-          <w:rStyle w:val="NormalTok"/>
-        </w:rPr>
-        <w:t xml:space="preserve">,</w:t>
-      </w:r>
-      <w:r>
-        <w:br/>
-      </w:r>
-      <w:r>
-        <w:rPr>
-          <w:rStyle w:val="NormalTok"/>
-        </w:rPr>
-        <w:t xml:space="preserve">    </w:t>
-      </w:r>
-      <w:r>
-        <w:rPr>
-          <w:rStyle w:val="StringTok"/>
-        </w:rPr>
-        <w:t xml:space="preserve">".."</w:t>
-      </w:r>
-      <w:r>
-        <w:rPr>
-          <w:rStyle w:val="NormalTok"/>
-        </w:rPr>
-        <w:t xml:space="preserve">,</w:t>
-      </w:r>
-      <w:r>
-        <w:br/>
-      </w:r>
-      <w:r>
-        <w:rPr>
-          <w:rStyle w:val="NormalTok"/>
-        </w:rPr>
-        <w:t xml:space="preserve">    </w:t>
-      </w:r>
-      <w:r>
-        <w:rPr>
-          <w:rStyle w:val="StringTok"/>
-        </w:rPr>
-        <w:t xml:space="preserve">"modelica"</w:t>
-      </w:r>
-      <w:r>
-        <w:rPr>
-          <w:rStyle w:val="NormalTok"/>
-        </w:rPr>
-        <w:t xml:space="preserve">,</w:t>
-      </w:r>
-      <w:r>
-        <w:br/>
-      </w:r>
-      <w:r>
-        <w:rPr>
-          <w:rStyle w:val="NormalTok"/>
-        </w:rPr>
-        <w:t xml:space="preserve">    </w:t>
-      </w:r>
-      <w:r>
-        <w:rPr>
-          <w:rStyle w:val="StringTok"/>
-        </w:rPr>
-        <w:t xml:space="preserve">"ControlChallenges"</w:t>
-      </w:r>
-      <w:r>
-        <w:rPr>
-          <w:rStyle w:val="NormalTok"/>
-        </w:rPr>
-        <w:t xml:space="preserve">,</w:t>
-      </w:r>
-      <w:r>
-        <w:br/>
-      </w:r>
-      <w:r>
-        <w:rPr>
-          <w:rStyle w:val="NormalTok"/>
-        </w:rPr>
-        <w:t xml:space="preserve">    </w:t>
-      </w:r>
-      <w:r>
-        <w:rPr>
-          <w:rStyle w:val="StringTok"/>
-        </w:rPr>
-        <w:t xml:space="preserve">"ControlChallenges.BlockOnSlope_Challenges.Examples.WithFriction.fmu"</w:t>
-      </w:r>
-      <w:r>
-        <w:rPr>
-          <w:rStyle w:val="NormalTok"/>
-        </w:rPr>
-        <w:t xml:space="preserve">))</w:t>
-      </w:r>
-      <w:r>
-        <w:br/>
-      </w:r>
-      <w:r>
-        <w:rPr>
-          <w:rStyle w:val="NormalTok"/>
-        </w:rPr>
-        <w:t xml:space="preserve">fmu </w:t>
-      </w:r>
-      <w:r>
-        <w:rPr>
-          <w:rStyle w:val="OperatorTok"/>
-        </w:rPr>
-        <w:t xml:space="preserve">=</w:t>
-      </w:r>
-      <w:r>
-        <w:rPr>
-          <w:rStyle w:val="NormalTok"/>
-        </w:rPr>
-        <w:t xml:space="preserve"> </w:t>
-      </w:r>
-      <w:r>
-        <w:rPr>
-          <w:rStyle w:val="FunctionTok"/>
-        </w:rPr>
-        <w:t xml:space="preserve">loadFMU</w:t>
-      </w:r>
-      <w:r>
-        <w:rPr>
-          <w:rStyle w:val="NormalTok"/>
-        </w:rPr>
-        <w:t xml:space="preserve">(fmuPath);</w:t>
-      </w:r>
-      <w:r>
-        <w:br/>
-      </w:r>
-      <w:r>
-        <w:rPr>
-          <w:rStyle w:val="NormalTok"/>
-        </w:rPr>
-        <w:t xml:space="preserve">simData </w:t>
-      </w:r>
-      <w:r>
-        <w:rPr>
-          <w:rStyle w:val="OperatorTok"/>
-        </w:rPr>
-        <w:t xml:space="preserve">=</w:t>
-      </w:r>
-      <w:r>
-        <w:rPr>
-          <w:rStyle w:val="NormalTok"/>
-        </w:rPr>
-        <w:t xml:space="preserve"> </w:t>
-      </w:r>
-      <w:r>
-        <w:rPr>
-          <w:rStyle w:val="FunctionTok"/>
-        </w:rPr>
-        <w:t xml:space="preserve">simulateME</w:t>
-      </w:r>
-      <w:r>
-        <w:rPr>
-          <w:rStyle w:val="NormalTok"/>
-        </w:rPr>
-        <w:t xml:space="preserve">(</w:t>
-      </w:r>
-      <w:r>
-        <w:br/>
-      </w:r>
-      <w:r>
-        <w:rPr>
-          <w:rStyle w:val="NormalTok"/>
-        </w:rPr>
-        <w:t xml:space="preserve">    fmu,</w:t>
-      </w:r>
-      <w:r>
-        <w:br/>
-      </w:r>
-      <w:r>
-        <w:rPr>
-          <w:rStyle w:val="NormalTok"/>
-        </w:rPr>
-        <w:t xml:space="preserve">    (</w:t>
-      </w:r>
-      <w:r>
-        <w:rPr>
-          <w:rStyle w:val="FloatTok"/>
-        </w:rPr>
-        <w:t xml:space="preserve">0.0</w:t>
-      </w:r>
-      <w:r>
-        <w:rPr>
-          <w:rStyle w:val="NormalTok"/>
-        </w:rPr>
-        <w:t xml:space="preserve">, </w:t>
-      </w:r>
-      <w:r>
-        <w:rPr>
-          <w:rStyle w:val="FloatTok"/>
-        </w:rPr>
-        <w:t xml:space="preserve">5.0</w:t>
-      </w:r>
-      <w:r>
-        <w:rPr>
-          <w:rStyle w:val="NormalTok"/>
-        </w:rPr>
-        <w:t xml:space="preserve">);</w:t>
-      </w:r>
-      <w:r>
-        <w:br/>
-      </w:r>
-      <w:r>
-        <w:rPr>
-          <w:rStyle w:val="NormalTok"/>
-        </w:rPr>
-        <w:t xml:space="preserve">    recordValues</w:t>
-      </w:r>
-      <w:r>
-        <w:rPr>
-          <w:rStyle w:val="OperatorTok"/>
-        </w:rPr>
-        <w:t xml:space="preserve">=</w:t>
-      </w:r>
-      <w:r>
-        <w:rPr>
-          <w:rStyle w:val="NormalTok"/>
-        </w:rPr>
-        <w:t xml:space="preserve">[</w:t>
-      </w:r>
-      <w:r>
-        <w:rPr>
-          <w:rStyle w:val="StringTok"/>
-        </w:rPr>
-        <w:t xml:space="preserve">"blockOnSlope.x"</w:t>
-      </w:r>
-      <w:r>
-        <w:rPr>
-          <w:rStyle w:val="NormalTok"/>
-        </w:rPr>
-        <w:t xml:space="preserve">, </w:t>
-      </w:r>
-      <w:r>
-        <w:rPr>
-          <w:rStyle w:val="StringTok"/>
-        </w:rPr>
-        <w:t xml:space="preserve">"blockOnSlope.xd"</w:t>
-      </w:r>
-      <w:r>
-        <w:rPr>
-          <w:rStyle w:val="NormalTok"/>
-        </w:rPr>
-        <w:t xml:space="preserve">, </w:t>
-      </w:r>
-      <w:r>
-        <w:rPr>
-          <w:rStyle w:val="StringTok"/>
-        </w:rPr>
-        <w:t xml:space="preserve">"blockOnSlope.usat"</w:t>
-      </w:r>
-      <w:r>
-        <w:rPr>
-          <w:rStyle w:val="NormalTok"/>
-        </w:rPr>
-        <w:t xml:space="preserve">],</w:t>
-      </w:r>
-      <w:r>
-        <w:br/>
-      </w:r>
-      <w:r>
-        <w:rPr>
-          <w:rStyle w:val="NormalTok"/>
-        </w:rPr>
-        <w:t xml:space="preserve">    showProgress</w:t>
-      </w:r>
-      <w:r>
-        <w:rPr>
-          <w:rStyle w:val="OperatorTok"/>
-        </w:rPr>
-        <w:t xml:space="preserve">=</w:t>
-      </w:r>
-      <w:r>
-        <w:rPr>
-          <w:rStyle w:val="ConstantTok"/>
-        </w:rPr>
-        <w:t xml:space="preserve">false</w:t>
-      </w:r>
-      <w:r>
-        <w:rPr>
-          <w:rStyle w:val="NormalTok"/>
-        </w:rPr>
-        <w:t xml:space="preserve">);</w:t>
-      </w:r>
-      <w:r>
-        <w:br/>
-      </w:r>
-      <w:r>
-        <w:rPr>
-          <w:rStyle w:val="FunctionTok"/>
-        </w:rPr>
-        <w:t xml:space="preserve">unloadFMU</w:t>
-      </w:r>
-      <w:r>
-        <w:rPr>
-          <w:rStyle w:val="NormalTok"/>
-        </w:rPr>
-        <w:t xml:space="preserve">(fmu);</w:t>
-      </w:r>
-      <w:r>
-        <w:br/>
-      </w:r>
-      <w:r>
-        <w:rPr>
-          <w:rStyle w:val="FunctionTok"/>
-        </w:rPr>
-        <w:t xml:space="preserve">plot</w:t>
-      </w:r>
-      <w:r>
-        <w:rPr>
-          <w:rStyle w:val="NormalTok"/>
-        </w:rPr>
-        <w:t xml:space="preserve">(simData, states</w:t>
-      </w:r>
-      <w:r>
-        <w:rPr>
-          <w:rStyle w:val="OperatorTok"/>
-        </w:rPr>
-        <w:t xml:space="preserve">=</w:t>
-      </w:r>
-      <w:r>
-        <w:rPr>
-          <w:rStyle w:val="ConstantTok"/>
-        </w:rPr>
-        <w:t xml:space="preserve">false</w:t>
-      </w:r>
-      <w:r>
-        <w:rPr>
-          <w:rStyle w:val="NormalTok"/>
-        </w:rPr>
-        <w:t xml:space="preserve">, timeEvents</w:t>
-      </w:r>
-      <w:r>
-        <w:rPr>
-          <w:rStyle w:val="OperatorTok"/>
-        </w:rPr>
-        <w:t xml:space="preserve">=</w:t>
-      </w:r>
-      <w:r>
-        <w:rPr>
-          <w:rStyle w:val="ConstantTok"/>
-        </w:rPr>
-        <w:t xml:space="preserve">false</w:t>
-      </w:r>
-      <w:r>
-        <w:rPr>
-          <w:rStyle w:val="NormalTok"/>
-        </w:rPr>
-        <w:t xml:space="preserve">)</w:t>
-      </w:r>
-    </w:p>
-    <w:p>
-      <w:pPr>
-        <w:pStyle w:val="FirstParagraph"/>
-      </w:pPr>
-      <w:r>
         <w:drawing>
           <wp:inline>
             <wp:extent cx="5334000" cy="3810000"/>
             <wp:effectExtent b="0" l="0" r="0" t="0"/>
-            <wp:docPr descr="" title="" id="39" name="Picture"/>
+            <wp:docPr descr="" title="" id="31" name="Picture"/>
             <a:graphic>
               <a:graphicData uri="http://schemas.openxmlformats.org/drawingml/2006/picture">
                 <pic:pic>
                   <pic:nvPicPr>
-                    <pic:cNvPr descr="solution_01_01_files/figure-docx/cell-9-output-1.svg" id="40" name="Picture"/>
+                    <pic:cNvPr descr="solution_01_01_files/figure-docx/cell-5-output-2.svg" id="32" name="Picture"/>
                     <pic:cNvPicPr>
                       <a:picLocks noChangeArrowheads="1" noChangeAspect="1"/>
                     </pic:cNvPicPr>
                   </pic:nvPicPr>
                   <pic:blipFill>
-                    <a:blip r:embed="rId41">
+                    <a:blip r:embed="rId33">
                       <a:extLst>
                         <a:ext uri="{28A0092B-C50C-407E-A947-70E740481C1C}">
                           <a14:useLocalDpi xmlns:a14="http://schemas.microsoft.com/office/drawing/2010/main" val="0"/>
                         </a:ext>
                         <a:ext uri="{96DAC541-7B7A-43D3-8B79-37D633B846F1}">
-                          <asvg:svgBlip xmlns:asvg="http://schemas.microsoft.com/office/drawing/2016/SVG/main" r:embed="rId38"/>
+                          <asvg:svgBlip xmlns:asvg="http://schemas.microsoft.com/office/drawing/2016/SVG/main" r:embed="rId30"/>
                         </a:ext>
                       </a:extLst>
                     </a:blip>
@@ -3746,6 +1900,1757 @@
         <w:pStyle w:val="BodyText"/>
       </w:pPr>
       <w:r>
+        <w:t xml:space="preserve">We can compare this to the open-loop response in</w:t>
+      </w:r>
+      <w:r>
+        <w:t xml:space="preserve"> </w:t>
+      </w:r>
+      <w:hyperlink w:anchor="fig-bode">
+        <w:r>
+          <w:rPr>
+            <w:rStyle w:val="Hyperlink"/>
+          </w:rPr>
+          <w:t xml:space="preserve">Figure 2.1</w:t>
+        </w:r>
+      </w:hyperlink>
+      <w:r>
+        <w:t xml:space="preserve">. We can see that we achieve unitary gain throughout the whole low-frequency range.</w:t>
+      </w:r>
+    </w:p>
+    <w:p>
+      <w:pPr>
+        <w:pStyle w:val="BodyText"/>
+      </w:pPr>
+      <w:r>
+        <w:t xml:space="preserve">We can convert the pole placement controller into the standard PD gain form.</w:t>
+      </w:r>
+    </w:p>
+    <w:p>
+      <w:pPr>
+        <w:pStyle w:val="SourceCode"/>
+      </w:pPr>
+      <w:r>
+        <w:rPr>
+          <w:rStyle w:val="NormalTok"/>
+        </w:rPr>
+        <w:t xml:space="preserve">K </w:t>
+      </w:r>
+      <w:r>
+        <w:rPr>
+          <w:rStyle w:val="OperatorTok"/>
+        </w:rPr>
+        <w:t xml:space="preserve">=</w:t>
+      </w:r>
+      <w:r>
+        <w:rPr>
+          <w:rStyle w:val="NormalTok"/>
+        </w:rPr>
+        <w:t xml:space="preserve"> L[</w:t>
+      </w:r>
+      <w:r>
+        <w:rPr>
+          <w:rStyle w:val="FloatTok"/>
+        </w:rPr>
+        <w:t xml:space="preserve">1</w:t>
+      </w:r>
+      <w:r>
+        <w:rPr>
+          <w:rStyle w:val="NormalTok"/>
+        </w:rPr>
+        <w:t xml:space="preserve">];</w:t>
+      </w:r>
+      <w:r>
+        <w:br/>
+      </w:r>
+      <w:r>
+        <w:rPr>
+          <w:rStyle w:val="NormalTok"/>
+        </w:rPr>
+        <w:t xml:space="preserve">Ti </w:t>
+      </w:r>
+      <w:r>
+        <w:rPr>
+          <w:rStyle w:val="OperatorTok"/>
+        </w:rPr>
+        <w:t xml:space="preserve">=</w:t>
+      </w:r>
+      <w:r>
+        <w:rPr>
+          <w:rStyle w:val="NormalTok"/>
+        </w:rPr>
+        <w:t xml:space="preserve"> </w:t>
+      </w:r>
+      <w:r>
+        <w:rPr>
+          <w:rStyle w:val="FloatTok"/>
+        </w:rPr>
+        <w:t xml:space="preserve">0</w:t>
+      </w:r>
+      <w:r>
+        <w:rPr>
+          <w:rStyle w:val="NormalTok"/>
+        </w:rPr>
+        <w:t xml:space="preserve">;</w:t>
+      </w:r>
+      <w:r>
+        <w:br/>
+      </w:r>
+      <w:r>
+        <w:rPr>
+          <w:rStyle w:val="NormalTok"/>
+        </w:rPr>
+        <w:t xml:space="preserve">Td </w:t>
+      </w:r>
+      <w:r>
+        <w:rPr>
+          <w:rStyle w:val="OperatorTok"/>
+        </w:rPr>
+        <w:t xml:space="preserve">=</w:t>
+      </w:r>
+      <w:r>
+        <w:rPr>
+          <w:rStyle w:val="NormalTok"/>
+        </w:rPr>
+        <w:t xml:space="preserve"> L[</w:t>
+      </w:r>
+      <w:r>
+        <w:rPr>
+          <w:rStyle w:val="FloatTok"/>
+        </w:rPr>
+        <w:t xml:space="preserve">2</w:t>
+      </w:r>
+      <w:r>
+        <w:rPr>
+          <w:rStyle w:val="NormalTok"/>
+        </w:rPr>
+        <w:t xml:space="preserve">] </w:t>
+      </w:r>
+      <w:r>
+        <w:rPr>
+          <w:rStyle w:val="OperatorTok"/>
+        </w:rPr>
+        <w:t xml:space="preserve">/</w:t>
+      </w:r>
+      <w:r>
+        <w:rPr>
+          <w:rStyle w:val="NormalTok"/>
+        </w:rPr>
+        <w:t xml:space="preserve"> L[</w:t>
+      </w:r>
+      <w:r>
+        <w:rPr>
+          <w:rStyle w:val="FloatTok"/>
+        </w:rPr>
+        <w:t xml:space="preserve">1</w:t>
+      </w:r>
+      <w:r>
+        <w:rPr>
+          <w:rStyle w:val="NormalTok"/>
+        </w:rPr>
+        <w:t xml:space="preserve">];</w:t>
+      </w:r>
+      <w:r>
+        <w:br/>
+      </w:r>
+      <w:r>
+        <w:rPr>
+          <w:rStyle w:val="NormalTok"/>
+        </w:rPr>
+        <w:t xml:space="preserve">pid </w:t>
+      </w:r>
+      <w:r>
+        <w:rPr>
+          <w:rStyle w:val="OperatorTok"/>
+        </w:rPr>
+        <w:t xml:space="preserve">=</w:t>
+      </w:r>
+      <w:r>
+        <w:rPr>
+          <w:rStyle w:val="NormalTok"/>
+        </w:rPr>
+        <w:t xml:space="preserve"> </w:t>
+      </w:r>
+      <w:r>
+        <w:rPr>
+          <w:rStyle w:val="FunctionTok"/>
+        </w:rPr>
+        <w:t xml:space="preserve">DiscretePID</w:t>
+      </w:r>
+      <w:r>
+        <w:rPr>
+          <w:rStyle w:val="NormalTok"/>
+        </w:rPr>
+        <w:t xml:space="preserve">(; K, Ts, Ti, Td);</w:t>
+      </w:r>
+    </w:p>
+    <w:bookmarkEnd w:id="34"/>
+    <w:bookmarkStart w:id="39" w:name="simulation"/>
+    <w:p>
+      <w:pPr>
+        <w:pStyle w:val="Heading2"/>
+      </w:pPr>
+      <w:r>
+        <w:t xml:space="preserve">2.3 Simulation</w:t>
+      </w:r>
+    </w:p>
+    <w:p>
+      <w:pPr>
+        <w:pStyle w:val="FirstParagraph"/>
+      </w:pPr>
+      <w:r>
+        <w:t xml:space="preserve">We can simulate this with a motor that only outputs the position:</w:t>
+      </w:r>
+    </w:p>
+    <w:p>
+      <w:pPr>
+        <w:pStyle w:val="SourceCode"/>
+      </w:pPr>
+      <w:r>
+        <w:rPr>
+          <w:rStyle w:val="NormalTok"/>
+        </w:rPr>
+        <w:t xml:space="preserve">sysreal </w:t>
+      </w:r>
+      <w:r>
+        <w:rPr>
+          <w:rStyle w:val="OperatorTok"/>
+        </w:rPr>
+        <w:t xml:space="preserve">=</w:t>
+      </w:r>
+      <w:r>
+        <w:rPr>
+          <w:rStyle w:val="NormalTok"/>
+        </w:rPr>
+        <w:t xml:space="preserve"> </w:t>
+      </w:r>
+      <w:r>
+        <w:rPr>
+          <w:rStyle w:val="FunctionTok"/>
+        </w:rPr>
+        <w:t xml:space="preserve">ss</w:t>
+      </w:r>
+      <w:r>
+        <w:rPr>
+          <w:rStyle w:val="NormalTok"/>
+        </w:rPr>
+        <w:t xml:space="preserve">(A, B, [</w:t>
+      </w:r>
+      <w:r>
+        <w:rPr>
+          <w:rStyle w:val="FloatTok"/>
+        </w:rPr>
+        <w:t xml:space="preserve">1</w:t>
+      </w:r>
+      <w:r>
+        <w:rPr>
+          <w:rStyle w:val="NormalTok"/>
+        </w:rPr>
+        <w:t xml:space="preserve"> </w:t>
+      </w:r>
+      <w:r>
+        <w:rPr>
+          <w:rStyle w:val="FloatTok"/>
+        </w:rPr>
+        <w:t xml:space="preserve">0</w:t>
+      </w:r>
+      <w:r>
+        <w:rPr>
+          <w:rStyle w:val="NormalTok"/>
+        </w:rPr>
+        <w:t xml:space="preserve"> </w:t>
+      </w:r>
+      <w:r>
+        <w:rPr>
+          <w:rStyle w:val="FloatTok"/>
+        </w:rPr>
+        <w:t xml:space="preserve">0</w:t>
+      </w:r>
+      <w:r>
+        <w:rPr>
+          <w:rStyle w:val="NormalTok"/>
+        </w:rPr>
+        <w:t xml:space="preserve">], </w:t>
+      </w:r>
+      <w:r>
+        <w:rPr>
+          <w:rStyle w:val="FloatTok"/>
+        </w:rPr>
+        <w:t xml:space="preserve">0.0</w:t>
+      </w:r>
+      <w:r>
+        <w:rPr>
+          <w:rStyle w:val="NormalTok"/>
+        </w:rPr>
+        <w:t xml:space="preserve">)</w:t>
+      </w:r>
+      <w:r>
+        <w:br/>
+      </w:r>
+      <w:r>
+        <w:rPr>
+          <w:rStyle w:val="NormalTok"/>
+        </w:rPr>
+        <w:t xml:space="preserve">ctrl </w:t>
+      </w:r>
+      <w:r>
+        <w:rPr>
+          <w:rStyle w:val="OperatorTok"/>
+        </w:rPr>
+        <w:t xml:space="preserve">=</w:t>
+      </w:r>
+      <w:r>
+        <w:rPr>
+          <w:rStyle w:val="NormalTok"/>
+        </w:rPr>
+        <w:t xml:space="preserve"> </w:t>
+      </w:r>
+      <w:r>
+        <w:rPr>
+          <w:rStyle w:val="KeywordTok"/>
+        </w:rPr>
+        <w:t xml:space="preserve">function</w:t>
+      </w:r>
+      <w:r>
+        <w:rPr>
+          <w:rStyle w:val="NormalTok"/>
+        </w:rPr>
+        <w:t xml:space="preserve"> (x, t)</w:t>
+      </w:r>
+      <w:r>
+        <w:br/>
+      </w:r>
+      <w:r>
+        <w:rPr>
+          <w:rStyle w:val="NormalTok"/>
+        </w:rPr>
+        <w:t xml:space="preserve">    y </w:t>
+      </w:r>
+      <w:r>
+        <w:rPr>
+          <w:rStyle w:val="OperatorTok"/>
+        </w:rPr>
+        <w:t xml:space="preserve">=</w:t>
+      </w:r>
+      <w:r>
+        <w:rPr>
+          <w:rStyle w:val="NormalTok"/>
+        </w:rPr>
+        <w:t xml:space="preserve"> (sysreal.C</w:t>
+      </w:r>
+      <w:r>
+        <w:rPr>
+          <w:rStyle w:val="OperatorTok"/>
+        </w:rPr>
+        <w:t xml:space="preserve">*</w:t>
+      </w:r>
+      <w:r>
+        <w:rPr>
+          <w:rStyle w:val="NormalTok"/>
+        </w:rPr>
+        <w:t xml:space="preserve">x)[] </w:t>
+      </w:r>
+      <w:r>
+        <w:rPr>
+          <w:rStyle w:val="CommentTok"/>
+        </w:rPr>
+        <w:t xml:space="preserve"># measurement</w:t>
+      </w:r>
+      <w:r>
+        <w:br/>
+      </w:r>
+      <w:r>
+        <w:rPr>
+          <w:rStyle w:val="NormalTok"/>
+        </w:rPr>
+        <w:t xml:space="preserve">    d </w:t>
+      </w:r>
+      <w:r>
+        <w:rPr>
+          <w:rStyle w:val="OperatorTok"/>
+        </w:rPr>
+        <w:t xml:space="preserve">=</w:t>
+      </w:r>
+      <w:r>
+        <w:rPr>
+          <w:rStyle w:val="NormalTok"/>
+        </w:rPr>
+        <w:t xml:space="preserve"> </w:t>
+      </w:r>
+      <w:r>
+        <w:rPr>
+          <w:rStyle w:val="FloatTok"/>
+        </w:rPr>
+        <w:t xml:space="preserve">0</w:t>
+      </w:r>
+      <w:r>
+        <w:rPr>
+          <w:rStyle w:val="NormalTok"/>
+        </w:rPr>
+        <w:t xml:space="preserve"> </w:t>
+      </w:r>
+      <w:r>
+        <w:rPr>
+          <w:rStyle w:val="OperatorTok"/>
+        </w:rPr>
+        <w:t xml:space="preserve">*</w:t>
+      </w:r>
+      <w:r>
+        <w:rPr>
+          <w:rStyle w:val="NormalTok"/>
+        </w:rPr>
+        <w:t xml:space="preserve"> [</w:t>
+      </w:r>
+      <w:r>
+        <w:rPr>
+          <w:rStyle w:val="FloatTok"/>
+        </w:rPr>
+        <w:t xml:space="preserve">1.0</w:t>
+      </w:r>
+      <w:r>
+        <w:rPr>
+          <w:rStyle w:val="NormalTok"/>
+        </w:rPr>
+        <w:t xml:space="preserve">]        </w:t>
+      </w:r>
+      <w:r>
+        <w:rPr>
+          <w:rStyle w:val="CommentTok"/>
+        </w:rPr>
+        <w:t xml:space="preserve"># disturbance</w:t>
+      </w:r>
+      <w:r>
+        <w:br/>
+      </w:r>
+      <w:r>
+        <w:rPr>
+          <w:rStyle w:val="NormalTok"/>
+        </w:rPr>
+        <w:t xml:space="preserve">    r </w:t>
+      </w:r>
+      <w:r>
+        <w:rPr>
+          <w:rStyle w:val="OperatorTok"/>
+        </w:rPr>
+        <w:t xml:space="preserve">=</w:t>
+      </w:r>
+      <w:r>
+        <w:rPr>
+          <w:rStyle w:val="NormalTok"/>
+        </w:rPr>
+        <w:t xml:space="preserve"> </w:t>
+      </w:r>
+      <w:r>
+        <w:rPr>
+          <w:rStyle w:val="FloatTok"/>
+        </w:rPr>
+        <w:t xml:space="preserve">2.0</w:t>
+      </w:r>
+      <w:r>
+        <w:rPr>
+          <w:rStyle w:val="NormalTok"/>
+        </w:rPr>
+        <w:t xml:space="preserve"> </w:t>
+      </w:r>
+      <w:r>
+        <w:rPr>
+          <w:rStyle w:val="OperatorTok"/>
+        </w:rPr>
+        <w:t xml:space="preserve">*</w:t>
+      </w:r>
+      <w:r>
+        <w:rPr>
+          <w:rStyle w:val="NormalTok"/>
+        </w:rPr>
+        <w:t xml:space="preserve"> (t </w:t>
+      </w:r>
+      <w:r>
+        <w:rPr>
+          <w:rStyle w:val="OperatorTok"/>
+        </w:rPr>
+        <w:t xml:space="preserve">&gt;=</w:t>
+      </w:r>
+      <w:r>
+        <w:rPr>
+          <w:rStyle w:val="NormalTok"/>
+        </w:rPr>
+        <w:t xml:space="preserve"> </w:t>
+      </w:r>
+      <w:r>
+        <w:rPr>
+          <w:rStyle w:val="FloatTok"/>
+        </w:rPr>
+        <w:t xml:space="preserve">1</w:t>
+      </w:r>
+      <w:r>
+        <w:rPr>
+          <w:rStyle w:val="NormalTok"/>
+        </w:rPr>
+        <w:t xml:space="preserve">) </w:t>
+      </w:r>
+      <w:r>
+        <w:rPr>
+          <w:rStyle w:val="CommentTok"/>
+        </w:rPr>
+        <w:t xml:space="preserve"># reference</w:t>
+      </w:r>
+      <w:r>
+        <w:br/>
+      </w:r>
+      <w:r>
+        <w:rPr>
+          <w:rStyle w:val="NormalTok"/>
+        </w:rPr>
+        <w:t xml:space="preserve">    </w:t>
+      </w:r>
+      <w:r>
+        <w:rPr>
+          <w:rStyle w:val="CommentTok"/>
+        </w:rPr>
+        <w:t xml:space="preserve"># u = pid(r, y) # control signal</w:t>
+      </w:r>
+      <w:r>
+        <w:br/>
+      </w:r>
+      <w:r>
+        <w:rPr>
+          <w:rStyle w:val="NormalTok"/>
+        </w:rPr>
+        <w:t xml:space="preserve">    </w:t>
+      </w:r>
+      <w:r>
+        <w:rPr>
+          <w:rStyle w:val="CommentTok"/>
+        </w:rPr>
+        <w:t xml:space="preserve"># u + d # Plant input is control signal + disturbance</w:t>
+      </w:r>
+      <w:r>
+        <w:br/>
+      </w:r>
+      <w:r>
+        <w:rPr>
+          <w:rStyle w:val="NormalTok"/>
+        </w:rPr>
+        <w:t xml:space="preserve">    </w:t>
+      </w:r>
+      <w:r>
+        <w:rPr>
+          <w:rStyle w:val="CommentTok"/>
+        </w:rPr>
+        <w:t xml:space="preserve"># u =1</w:t>
+      </w:r>
+      <w:r>
+        <w:br/>
+      </w:r>
+      <w:r>
+        <w:rPr>
+          <w:rStyle w:val="NormalTok"/>
+        </w:rPr>
+        <w:t xml:space="preserve">    </w:t>
+      </w:r>
+      <w:r>
+        <w:rPr>
+          <w:rStyle w:val="ConstantTok"/>
+        </w:rPr>
+        <w:t xml:space="preserve">e</w:t>
+      </w:r>
+      <w:r>
+        <w:rPr>
+          <w:rStyle w:val="NormalTok"/>
+        </w:rPr>
+        <w:t xml:space="preserve"> </w:t>
+      </w:r>
+      <w:r>
+        <w:rPr>
+          <w:rStyle w:val="OperatorTok"/>
+        </w:rPr>
+        <w:t xml:space="preserve">=</w:t>
+      </w:r>
+      <w:r>
+        <w:rPr>
+          <w:rStyle w:val="NormalTok"/>
+        </w:rPr>
+        <w:t xml:space="preserve"> x </w:t>
+      </w:r>
+      <w:r>
+        <w:rPr>
+          <w:rStyle w:val="OperatorTok"/>
+        </w:rPr>
+        <w:t xml:space="preserve">-</w:t>
+      </w:r>
+      <w:r>
+        <w:rPr>
+          <w:rStyle w:val="NormalTok"/>
+        </w:rPr>
+        <w:t xml:space="preserve"> [r; </w:t>
+      </w:r>
+      <w:r>
+        <w:rPr>
+          <w:rStyle w:val="FloatTok"/>
+        </w:rPr>
+        <w:t xml:space="preserve">0.0</w:t>
+      </w:r>
+      <w:r>
+        <w:rPr>
+          <w:rStyle w:val="NormalTok"/>
+        </w:rPr>
+        <w:t xml:space="preserve">; </w:t>
+      </w:r>
+      <w:r>
+        <w:rPr>
+          <w:rStyle w:val="FloatTok"/>
+        </w:rPr>
+        <w:t xml:space="preserve">0.0</w:t>
+      </w:r>
+      <w:r>
+        <w:rPr>
+          <w:rStyle w:val="NormalTok"/>
+        </w:rPr>
+        <w:t xml:space="preserve">]</w:t>
+      </w:r>
+      <w:r>
+        <w:br/>
+      </w:r>
+      <w:r>
+        <w:rPr>
+          <w:rStyle w:val="NormalTok"/>
+        </w:rPr>
+        <w:t xml:space="preserve">    </w:t>
+      </w:r>
+      <w:r>
+        <w:rPr>
+          <w:rStyle w:val="ConstantTok"/>
+        </w:rPr>
+        <w:t xml:space="preserve">e</w:t>
+      </w:r>
+      <w:r>
+        <w:rPr>
+          <w:rStyle w:val="NormalTok"/>
+        </w:rPr>
+        <w:t xml:space="preserve">[</w:t>
+      </w:r>
+      <w:r>
+        <w:rPr>
+          <w:rStyle w:val="FloatTok"/>
+        </w:rPr>
+        <w:t xml:space="preserve">3</w:t>
+      </w:r>
+      <w:r>
+        <w:rPr>
+          <w:rStyle w:val="NormalTok"/>
+        </w:rPr>
+        <w:t xml:space="preserve">] </w:t>
+      </w:r>
+      <w:r>
+        <w:rPr>
+          <w:rStyle w:val="OperatorTok"/>
+        </w:rPr>
+        <w:t xml:space="preserve">=</w:t>
+      </w:r>
+      <w:r>
+        <w:rPr>
+          <w:rStyle w:val="NormalTok"/>
+        </w:rPr>
+        <w:t xml:space="preserve"> </w:t>
+      </w:r>
+      <w:r>
+        <w:rPr>
+          <w:rStyle w:val="FloatTok"/>
+        </w:rPr>
+        <w:t xml:space="preserve">0.0</w:t>
+      </w:r>
+      <w:r>
+        <w:rPr>
+          <w:rStyle w:val="NormalTok"/>
+        </w:rPr>
+        <w:t xml:space="preserve"> </w:t>
+      </w:r>
+      <w:r>
+        <w:rPr>
+          <w:rStyle w:val="CommentTok"/>
+        </w:rPr>
+        <w:t xml:space="preserve"># torque not observable, just ignore it in the final feedback</w:t>
+      </w:r>
+      <w:r>
+        <w:br/>
+      </w:r>
+      <w:r>
+        <w:rPr>
+          <w:rStyle w:val="NormalTok"/>
+        </w:rPr>
+        <w:t xml:space="preserve">    u </w:t>
+      </w:r>
+      <w:r>
+        <w:rPr>
+          <w:rStyle w:val="OperatorTok"/>
+        </w:rPr>
+        <w:t xml:space="preserve">=</w:t>
+      </w:r>
+      <w:r>
+        <w:rPr>
+          <w:rStyle w:val="NormalTok"/>
+        </w:rPr>
+        <w:t xml:space="preserve"> </w:t>
+      </w:r>
+      <w:r>
+        <w:rPr>
+          <w:rStyle w:val="OperatorTok"/>
+        </w:rPr>
+        <w:t xml:space="preserve">-</w:t>
+      </w:r>
+      <w:r>
+        <w:rPr>
+          <w:rStyle w:val="NormalTok"/>
+        </w:rPr>
+        <w:t xml:space="preserve">L </w:t>
+      </w:r>
+      <w:r>
+        <w:rPr>
+          <w:rStyle w:val="OperatorTok"/>
+        </w:rPr>
+        <w:t xml:space="preserve">*</w:t>
+      </w:r>
+      <w:r>
+        <w:rPr>
+          <w:rStyle w:val="NormalTok"/>
+        </w:rPr>
+        <w:t xml:space="preserve"> </w:t>
+      </w:r>
+      <w:r>
+        <w:rPr>
+          <w:rStyle w:val="ConstantTok"/>
+        </w:rPr>
+        <w:t xml:space="preserve">e</w:t>
+      </w:r>
+      <w:r>
+        <w:rPr>
+          <w:rStyle w:val="NormalTok"/>
+        </w:rPr>
+        <w:t xml:space="preserve"> </w:t>
+      </w:r>
+      <w:r>
+        <w:rPr>
+          <w:rStyle w:val="OperatorTok"/>
+        </w:rPr>
+        <w:t xml:space="preserve">+</w:t>
+      </w:r>
+      <w:r>
+        <w:rPr>
+          <w:rStyle w:val="NormalTok"/>
+        </w:rPr>
+        <w:t xml:space="preserve"> d</w:t>
+      </w:r>
+      <w:r>
+        <w:br/>
+      </w:r>
+      <w:r>
+        <w:rPr>
+          <w:rStyle w:val="NormalTok"/>
+        </w:rPr>
+        <w:t xml:space="preserve">    u </w:t>
+      </w:r>
+      <w:r>
+        <w:rPr>
+          <w:rStyle w:val="OperatorTok"/>
+        </w:rPr>
+        <w:t xml:space="preserve">=</w:t>
+      </w:r>
+      <w:r>
+        <w:rPr>
+          <w:rStyle w:val="NormalTok"/>
+        </w:rPr>
+        <w:t xml:space="preserve"> [</w:t>
+      </w:r>
+      <w:r>
+        <w:rPr>
+          <w:rStyle w:val="FunctionTok"/>
+        </w:rPr>
+        <w:t xml:space="preserve">maximum</w:t>
+      </w:r>
+      <w:r>
+        <w:rPr>
+          <w:rStyle w:val="NormalTok"/>
+        </w:rPr>
+        <w:t xml:space="preserve">([</w:t>
+      </w:r>
+      <w:r>
+        <w:rPr>
+          <w:rStyle w:val="OperatorTok"/>
+        </w:rPr>
+        <w:t xml:space="preserve">-</w:t>
+      </w:r>
+      <w:r>
+        <w:rPr>
+          <w:rStyle w:val="FloatTok"/>
+        </w:rPr>
+        <w:t xml:space="preserve">20.0</w:t>
+      </w:r>
+      <w:r>
+        <w:rPr>
+          <w:rStyle w:val="NormalTok"/>
+        </w:rPr>
+        <w:t xml:space="preserve"> </w:t>
+      </w:r>
+      <w:r>
+        <w:rPr>
+          <w:rStyle w:val="FunctionTok"/>
+        </w:rPr>
+        <w:t xml:space="preserve">minimum</w:t>
+      </w:r>
+      <w:r>
+        <w:rPr>
+          <w:rStyle w:val="NormalTok"/>
+        </w:rPr>
+        <w:t xml:space="preserve">([</w:t>
+      </w:r>
+      <w:r>
+        <w:rPr>
+          <w:rStyle w:val="FloatTok"/>
+        </w:rPr>
+        <w:t xml:space="preserve">20.0</w:t>
+      </w:r>
+      <w:r>
+        <w:rPr>
+          <w:rStyle w:val="NormalTok"/>
+        </w:rPr>
+        <w:t xml:space="preserve"> u])])]</w:t>
+      </w:r>
+      <w:r>
+        <w:br/>
+      </w:r>
+      <w:r>
+        <w:rPr>
+          <w:rStyle w:val="KeywordTok"/>
+        </w:rPr>
+        <w:t xml:space="preserve">end</w:t>
+      </w:r>
+      <w:r>
+        <w:br/>
+      </w:r>
+      <w:r>
+        <w:rPr>
+          <w:rStyle w:val="NormalTok"/>
+        </w:rPr>
+        <w:t xml:space="preserve">t </w:t>
+      </w:r>
+      <w:r>
+        <w:rPr>
+          <w:rStyle w:val="OperatorTok"/>
+        </w:rPr>
+        <w:t xml:space="preserve">=</w:t>
+      </w:r>
+      <w:r>
+        <w:rPr>
+          <w:rStyle w:val="NormalTok"/>
+        </w:rPr>
+        <w:t xml:space="preserve"> </w:t>
+      </w:r>
+      <w:r>
+        <w:rPr>
+          <w:rStyle w:val="FloatTok"/>
+        </w:rPr>
+        <w:t xml:space="preserve">0</w:t>
+      </w:r>
+      <w:r>
+        <w:rPr>
+          <w:rStyle w:val="OperatorTok"/>
+        </w:rPr>
+        <w:t xml:space="preserve">:</w:t>
+      </w:r>
+      <w:r>
+        <w:rPr>
+          <w:rStyle w:val="NormalTok"/>
+        </w:rPr>
+        <w:t xml:space="preserve">Ts</w:t>
+      </w:r>
+      <w:r>
+        <w:rPr>
+          <w:rStyle w:val="OperatorTok"/>
+        </w:rPr>
+        <w:t xml:space="preserve">:</w:t>
+      </w:r>
+      <w:r>
+        <w:rPr>
+          <w:rStyle w:val="NormalTok"/>
+        </w:rPr>
+        <w:t xml:space="preserve">Tf</w:t>
+      </w:r>
+      <w:r>
+        <w:br/>
+      </w:r>
+      <w:r>
+        <w:br/>
+      </w:r>
+      <w:r>
+        <w:rPr>
+          <w:rStyle w:val="NormalTok"/>
+        </w:rPr>
+        <w:t xml:space="preserve">res </w:t>
+      </w:r>
+      <w:r>
+        <w:rPr>
+          <w:rStyle w:val="OperatorTok"/>
+        </w:rPr>
+        <w:t xml:space="preserve">=</w:t>
+      </w:r>
+      <w:r>
+        <w:rPr>
+          <w:rStyle w:val="NormalTok"/>
+        </w:rPr>
+        <w:t xml:space="preserve"> </w:t>
+      </w:r>
+      <w:r>
+        <w:rPr>
+          <w:rStyle w:val="FunctionTok"/>
+        </w:rPr>
+        <w:t xml:space="preserve">lsim</w:t>
+      </w:r>
+      <w:r>
+        <w:rPr>
+          <w:rStyle w:val="NormalTok"/>
+        </w:rPr>
+        <w:t xml:space="preserve">(sysreal, ctrl, t)</w:t>
+      </w:r>
+      <w:r>
+        <w:br/>
+      </w:r>
+      <w:r>
+        <w:br/>
+      </w:r>
+      <w:r>
+        <w:rPr>
+          <w:rStyle w:val="FunctionTok"/>
+        </w:rPr>
+        <w:t xml:space="preserve">plot</w:t>
+      </w:r>
+      <w:r>
+        <w:rPr>
+          <w:rStyle w:val="NormalTok"/>
+        </w:rPr>
+        <w:t xml:space="preserve">(res, plotu</w:t>
+      </w:r>
+      <w:r>
+        <w:rPr>
+          <w:rStyle w:val="OperatorTok"/>
+        </w:rPr>
+        <w:t xml:space="preserve">=</w:t>
+      </w:r>
+      <w:r>
+        <w:rPr>
+          <w:rStyle w:val="ConstantTok"/>
+        </w:rPr>
+        <w:t xml:space="preserve">true</w:t>
+      </w:r>
+      <w:r>
+        <w:rPr>
+          <w:rStyle w:val="NormalTok"/>
+        </w:rPr>
+        <w:t xml:space="preserve">, plotx</w:t>
+      </w:r>
+      <w:r>
+        <w:rPr>
+          <w:rStyle w:val="OperatorTok"/>
+        </w:rPr>
+        <w:t xml:space="preserve">=</w:t>
+      </w:r>
+      <w:r>
+        <w:rPr>
+          <w:rStyle w:val="ConstantTok"/>
+        </w:rPr>
+        <w:t xml:space="preserve">true</w:t>
+      </w:r>
+      <w:r>
+        <w:rPr>
+          <w:rStyle w:val="NormalTok"/>
+        </w:rPr>
+        <w:t xml:space="preserve">, ploty</w:t>
+      </w:r>
+      <w:r>
+        <w:rPr>
+          <w:rStyle w:val="OperatorTok"/>
+        </w:rPr>
+        <w:t xml:space="preserve">=</w:t>
+      </w:r>
+      <w:r>
+        <w:rPr>
+          <w:rStyle w:val="ConstantTok"/>
+        </w:rPr>
+        <w:t xml:space="preserve">false</w:t>
+      </w:r>
+      <w:r>
+        <w:rPr>
+          <w:rStyle w:val="NormalTok"/>
+        </w:rPr>
+        <w:t xml:space="preserve">)</w:t>
+      </w:r>
+      <w:r>
+        <w:br/>
+      </w:r>
+      <w:r>
+        <w:rPr>
+          <w:rStyle w:val="FunctionTok"/>
+        </w:rPr>
+        <w:t xml:space="preserve">ylabel!</w:t>
+      </w:r>
+      <w:r>
+        <w:rPr>
+          <w:rStyle w:val="NormalTok"/>
+        </w:rPr>
+        <w:t xml:space="preserve">(</w:t>
+      </w:r>
+      <w:r>
+        <w:rPr>
+          <w:rStyle w:val="StringTok"/>
+        </w:rPr>
+        <w:t xml:space="preserve">"u"</w:t>
+      </w:r>
+      <w:r>
+        <w:rPr>
+          <w:rStyle w:val="NormalTok"/>
+        </w:rPr>
+        <w:t xml:space="preserve">, sp</w:t>
+      </w:r>
+      <w:r>
+        <w:rPr>
+          <w:rStyle w:val="OperatorTok"/>
+        </w:rPr>
+        <w:t xml:space="preserve">=</w:t>
+      </w:r>
+      <w:r>
+        <w:rPr>
+          <w:rStyle w:val="FloatTok"/>
+        </w:rPr>
+        <w:t xml:space="preserve">1</w:t>
+      </w:r>
+      <w:r>
+        <w:rPr>
+          <w:rStyle w:val="NormalTok"/>
+        </w:rPr>
+        <w:t xml:space="preserve">);</w:t>
+      </w:r>
+      <w:r>
+        <w:br/>
+      </w:r>
+      <w:r>
+        <w:rPr>
+          <w:rStyle w:val="FunctionTok"/>
+        </w:rPr>
+        <w:t xml:space="preserve">ylabel!</w:t>
+      </w:r>
+      <w:r>
+        <w:rPr>
+          <w:rStyle w:val="NormalTok"/>
+        </w:rPr>
+        <w:t xml:space="preserve">(</w:t>
+      </w:r>
+      <w:r>
+        <w:rPr>
+          <w:rStyle w:val="StringTok"/>
+        </w:rPr>
+        <w:t xml:space="preserve">"x"</w:t>
+      </w:r>
+      <w:r>
+        <w:rPr>
+          <w:rStyle w:val="NormalTok"/>
+        </w:rPr>
+        <w:t xml:space="preserve">, sp</w:t>
+      </w:r>
+      <w:r>
+        <w:rPr>
+          <w:rStyle w:val="OperatorTok"/>
+        </w:rPr>
+        <w:t xml:space="preserve">=</w:t>
+      </w:r>
+      <w:r>
+        <w:rPr>
+          <w:rStyle w:val="FloatTok"/>
+        </w:rPr>
+        <w:t xml:space="preserve">2</w:t>
+      </w:r>
+      <w:r>
+        <w:rPr>
+          <w:rStyle w:val="NormalTok"/>
+        </w:rPr>
+        <w:t xml:space="preserve">);</w:t>
+      </w:r>
+      <w:r>
+        <w:br/>
+      </w:r>
+      <w:r>
+        <w:rPr>
+          <w:rStyle w:val="FunctionTok"/>
+        </w:rPr>
+        <w:t xml:space="preserve">ylabel!</w:t>
+      </w:r>
+      <w:r>
+        <w:rPr>
+          <w:rStyle w:val="NormalTok"/>
+        </w:rPr>
+        <w:t xml:space="preserve">(</w:t>
+      </w:r>
+      <w:r>
+        <w:rPr>
+          <w:rStyle w:val="StringTok"/>
+        </w:rPr>
+        <w:t xml:space="preserve">"v"</w:t>
+      </w:r>
+      <w:r>
+        <w:rPr>
+          <w:rStyle w:val="NormalTok"/>
+        </w:rPr>
+        <w:t xml:space="preserve">, sp</w:t>
+      </w:r>
+      <w:r>
+        <w:rPr>
+          <w:rStyle w:val="OperatorTok"/>
+        </w:rPr>
+        <w:t xml:space="preserve">=</w:t>
+      </w:r>
+      <w:r>
+        <w:rPr>
+          <w:rStyle w:val="FloatTok"/>
+        </w:rPr>
+        <w:t xml:space="preserve">3</w:t>
+      </w:r>
+      <w:r>
+        <w:rPr>
+          <w:rStyle w:val="NormalTok"/>
+        </w:rPr>
+        <w:t xml:space="preserve">);</w:t>
+      </w:r>
+      <w:r>
+        <w:br/>
+      </w:r>
+      <w:r>
+        <w:rPr>
+          <w:rStyle w:val="FunctionTok"/>
+        </w:rPr>
+        <w:t xml:space="preserve">ylabel!</w:t>
+      </w:r>
+      <w:r>
+        <w:rPr>
+          <w:rStyle w:val="NormalTok"/>
+        </w:rPr>
+        <w:t xml:space="preserve">(</w:t>
+      </w:r>
+      <w:r>
+        <w:rPr>
+          <w:rStyle w:val="StringTok"/>
+        </w:rPr>
+        <w:t xml:space="preserve">"T"</w:t>
+      </w:r>
+      <w:r>
+        <w:rPr>
+          <w:rStyle w:val="NormalTok"/>
+        </w:rPr>
+        <w:t xml:space="preserve">, sp</w:t>
+      </w:r>
+      <w:r>
+        <w:rPr>
+          <w:rStyle w:val="OperatorTok"/>
+        </w:rPr>
+        <w:t xml:space="preserve">=</w:t>
+      </w:r>
+      <w:r>
+        <w:rPr>
+          <w:rStyle w:val="FloatTok"/>
+        </w:rPr>
+        <w:t xml:space="preserve">4</w:t>
+      </w:r>
+      <w:r>
+        <w:rPr>
+          <w:rStyle w:val="NormalTok"/>
+        </w:rPr>
+        <w:t xml:space="preserve">);</w:t>
+      </w:r>
+    </w:p>
+    <w:p>
+      <w:pPr>
+        <w:pStyle w:val="FirstParagraph"/>
+      </w:pPr>
+      <w:r>
+        <w:t xml:space="preserve">For more stats:</w:t>
+      </w:r>
+    </w:p>
+    <w:p>
+      <w:pPr>
+        <w:pStyle w:val="SourceCode"/>
+      </w:pPr>
+      <w:r>
+        <w:rPr>
+          <w:rStyle w:val="NormalTok"/>
+        </w:rPr>
+        <w:t xml:space="preserve">si </w:t>
+      </w:r>
+      <w:r>
+        <w:rPr>
+          <w:rStyle w:val="OperatorTok"/>
+        </w:rPr>
+        <w:t xml:space="preserve">=</w:t>
+      </w:r>
+      <w:r>
+        <w:rPr>
+          <w:rStyle w:val="NormalTok"/>
+        </w:rPr>
+        <w:t xml:space="preserve"> </w:t>
+      </w:r>
+      <w:r>
+        <w:rPr>
+          <w:rStyle w:val="FunctionTok"/>
+        </w:rPr>
+        <w:t xml:space="preserve">stepinfo</w:t>
+      </w:r>
+      <w:r>
+        <w:rPr>
+          <w:rStyle w:val="NormalTok"/>
+        </w:rPr>
+        <w:t xml:space="preserve">(res);</w:t>
+      </w:r>
+      <w:r>
+        <w:br/>
+      </w:r>
+      <w:r>
+        <w:rPr>
+          <w:rStyle w:val="FunctionTok"/>
+        </w:rPr>
+        <w:t xml:space="preserve">plot</w:t>
+      </w:r>
+      <w:r>
+        <w:rPr>
+          <w:rStyle w:val="NormalTok"/>
+        </w:rPr>
+        <w:t xml:space="preserve">(si)</w:t>
+      </w:r>
+      <w:r>
+        <w:br/>
+      </w:r>
+      <w:r>
+        <w:rPr>
+          <w:rStyle w:val="FunctionTok"/>
+        </w:rPr>
+        <w:t xml:space="preserve">title!</w:t>
+      </w:r>
+      <w:r>
+        <w:rPr>
+          <w:rStyle w:val="NormalTok"/>
+        </w:rPr>
+        <w:t xml:space="preserve">(</w:t>
+      </w:r>
+      <w:r>
+        <w:rPr>
+          <w:rStyle w:val="StringTok"/>
+        </w:rPr>
+        <w:t xml:space="preserve">"Step Response"</w:t>
+      </w:r>
+      <w:r>
+        <w:rPr>
+          <w:rStyle w:val="NormalTok"/>
+        </w:rPr>
+        <w:t xml:space="preserve">);</w:t>
+      </w:r>
+    </w:p>
+    <w:p>
+      <w:pPr>
+        <w:pStyle w:val="FirstParagraph"/>
+      </w:pPr>
+      <w:r>
+        <w:t xml:space="preserve">We can also simulate it in a SIMULINK-like environment:</w:t>
+      </w:r>
+    </w:p>
+    <w:p>
+      <w:pPr>
+        <w:pStyle w:val="SourceCode"/>
+      </w:pPr>
+      <w:r>
+        <w:rPr>
+          <w:rStyle w:val="ImportTok"/>
+        </w:rPr>
+        <w:t xml:space="preserve">using</w:t>
+      </w:r>
+      <w:r>
+        <w:rPr>
+          <w:rStyle w:val="NormalTok"/>
+        </w:rPr>
+        <w:t xml:space="preserve"> </w:t>
+      </w:r>
+      <w:r>
+        <w:rPr>
+          <w:rStyle w:val="BuiltInTok"/>
+        </w:rPr>
+        <w:t xml:space="preserve">FMI</w:t>
+      </w:r>
+      <w:r>
+        <w:rPr>
+          <w:rStyle w:val="NormalTok"/>
+        </w:rPr>
+        <w:t xml:space="preserve">, </w:t>
+      </w:r>
+      <w:r>
+        <w:rPr>
+          <w:rStyle w:val="BuiltInTok"/>
+        </w:rPr>
+        <w:t xml:space="preserve">DifferentialEquations</w:t>
+      </w:r>
+      <w:r>
+        <w:br/>
+      </w:r>
+      <w:r>
+        <w:rPr>
+          <w:rStyle w:val="NormalTok"/>
+        </w:rPr>
+        <w:t xml:space="preserve">fmuPath </w:t>
+      </w:r>
+      <w:r>
+        <w:rPr>
+          <w:rStyle w:val="OperatorTok"/>
+        </w:rPr>
+        <w:t xml:space="preserve">=</w:t>
+      </w:r>
+      <w:r>
+        <w:rPr>
+          <w:rStyle w:val="NormalTok"/>
+        </w:rPr>
+        <w:t xml:space="preserve"> </w:t>
+      </w:r>
+      <w:r>
+        <w:rPr>
+          <w:rStyle w:val="FunctionTok"/>
+        </w:rPr>
+        <w:t xml:space="preserve">abspath</w:t>
+      </w:r>
+      <w:r>
+        <w:rPr>
+          <w:rStyle w:val="NormalTok"/>
+        </w:rPr>
+        <w:t xml:space="preserve">(</w:t>
+      </w:r>
+      <w:r>
+        <w:rPr>
+          <w:rStyle w:val="FunctionTok"/>
+        </w:rPr>
+        <w:t xml:space="preserve">joinpath</w:t>
+      </w:r>
+      <w:r>
+        <w:rPr>
+          <w:rStyle w:val="NormalTok"/>
+        </w:rPr>
+        <w:t xml:space="preserve">(</w:t>
+      </w:r>
+      <w:r>
+        <w:rPr>
+          <w:rStyle w:val="PreprocessorTok"/>
+        </w:rPr>
+        <w:t xml:space="preserve">@__DIR__</w:t>
+      </w:r>
+      <w:r>
+        <w:rPr>
+          <w:rStyle w:val="NormalTok"/>
+        </w:rPr>
+        <w:t xml:space="preserve">,</w:t>
+      </w:r>
+      <w:r>
+        <w:br/>
+      </w:r>
+      <w:r>
+        <w:rPr>
+          <w:rStyle w:val="NormalTok"/>
+        </w:rPr>
+        <w:t xml:space="preserve">    </w:t>
+      </w:r>
+      <w:r>
+        <w:rPr>
+          <w:rStyle w:val="StringTok"/>
+        </w:rPr>
+        <w:t xml:space="preserve">".."</w:t>
+      </w:r>
+      <w:r>
+        <w:rPr>
+          <w:rStyle w:val="NormalTok"/>
+        </w:rPr>
+        <w:t xml:space="preserve">,</w:t>
+      </w:r>
+      <w:r>
+        <w:br/>
+      </w:r>
+      <w:r>
+        <w:rPr>
+          <w:rStyle w:val="NormalTok"/>
+        </w:rPr>
+        <w:t xml:space="preserve">    </w:t>
+      </w:r>
+      <w:r>
+        <w:rPr>
+          <w:rStyle w:val="StringTok"/>
+        </w:rPr>
+        <w:t xml:space="preserve">"modelica"</w:t>
+      </w:r>
+      <w:r>
+        <w:rPr>
+          <w:rStyle w:val="NormalTok"/>
+        </w:rPr>
+        <w:t xml:space="preserve">,</w:t>
+      </w:r>
+      <w:r>
+        <w:br/>
+      </w:r>
+      <w:r>
+        <w:rPr>
+          <w:rStyle w:val="NormalTok"/>
+        </w:rPr>
+        <w:t xml:space="preserve">    </w:t>
+      </w:r>
+      <w:r>
+        <w:rPr>
+          <w:rStyle w:val="StringTok"/>
+        </w:rPr>
+        <w:t xml:space="preserve">"ControlChallenges"</w:t>
+      </w:r>
+      <w:r>
+        <w:rPr>
+          <w:rStyle w:val="NormalTok"/>
+        </w:rPr>
+        <w:t xml:space="preserve">,</w:t>
+      </w:r>
+      <w:r>
+        <w:br/>
+      </w:r>
+      <w:r>
+        <w:rPr>
+          <w:rStyle w:val="NormalTok"/>
+        </w:rPr>
+        <w:t xml:space="preserve">    </w:t>
+      </w:r>
+      <w:r>
+        <w:rPr>
+          <w:rStyle w:val="StringTok"/>
+        </w:rPr>
+        <w:t xml:space="preserve">"ControlChallenges.BlockOnSlope_Challenges.Examples.WithFriction.fmu"</w:t>
+      </w:r>
+      <w:r>
+        <w:rPr>
+          <w:rStyle w:val="NormalTok"/>
+        </w:rPr>
+        <w:t xml:space="preserve">))</w:t>
+      </w:r>
+      <w:r>
+        <w:br/>
+      </w:r>
+      <w:r>
+        <w:rPr>
+          <w:rStyle w:val="NormalTok"/>
+        </w:rPr>
+        <w:t xml:space="preserve">fmu </w:t>
+      </w:r>
+      <w:r>
+        <w:rPr>
+          <w:rStyle w:val="OperatorTok"/>
+        </w:rPr>
+        <w:t xml:space="preserve">=</w:t>
+      </w:r>
+      <w:r>
+        <w:rPr>
+          <w:rStyle w:val="NormalTok"/>
+        </w:rPr>
+        <w:t xml:space="preserve"> </w:t>
+      </w:r>
+      <w:r>
+        <w:rPr>
+          <w:rStyle w:val="FunctionTok"/>
+        </w:rPr>
+        <w:t xml:space="preserve">loadFMU</w:t>
+      </w:r>
+      <w:r>
+        <w:rPr>
+          <w:rStyle w:val="NormalTok"/>
+        </w:rPr>
+        <w:t xml:space="preserve">(fmuPath);</w:t>
+      </w:r>
+      <w:r>
+        <w:br/>
+      </w:r>
+      <w:r>
+        <w:rPr>
+          <w:rStyle w:val="NormalTok"/>
+        </w:rPr>
+        <w:t xml:space="preserve">simData </w:t>
+      </w:r>
+      <w:r>
+        <w:rPr>
+          <w:rStyle w:val="OperatorTok"/>
+        </w:rPr>
+        <w:t xml:space="preserve">=</w:t>
+      </w:r>
+      <w:r>
+        <w:rPr>
+          <w:rStyle w:val="NormalTok"/>
+        </w:rPr>
+        <w:t xml:space="preserve"> </w:t>
+      </w:r>
+      <w:r>
+        <w:rPr>
+          <w:rStyle w:val="FunctionTok"/>
+        </w:rPr>
+        <w:t xml:space="preserve">simulateME</w:t>
+      </w:r>
+      <w:r>
+        <w:rPr>
+          <w:rStyle w:val="NormalTok"/>
+        </w:rPr>
+        <w:t xml:space="preserve">(</w:t>
+      </w:r>
+      <w:r>
+        <w:br/>
+      </w:r>
+      <w:r>
+        <w:rPr>
+          <w:rStyle w:val="NormalTok"/>
+        </w:rPr>
+        <w:t xml:space="preserve">    fmu,</w:t>
+      </w:r>
+      <w:r>
+        <w:br/>
+      </w:r>
+      <w:r>
+        <w:rPr>
+          <w:rStyle w:val="NormalTok"/>
+        </w:rPr>
+        <w:t xml:space="preserve">    (</w:t>
+      </w:r>
+      <w:r>
+        <w:rPr>
+          <w:rStyle w:val="FloatTok"/>
+        </w:rPr>
+        <w:t xml:space="preserve">0.0</w:t>
+      </w:r>
+      <w:r>
+        <w:rPr>
+          <w:rStyle w:val="NormalTok"/>
+        </w:rPr>
+        <w:t xml:space="preserve">, </w:t>
+      </w:r>
+      <w:r>
+        <w:rPr>
+          <w:rStyle w:val="FloatTok"/>
+        </w:rPr>
+        <w:t xml:space="preserve">5.0</w:t>
+      </w:r>
+      <w:r>
+        <w:rPr>
+          <w:rStyle w:val="NormalTok"/>
+        </w:rPr>
+        <w:t xml:space="preserve">);</w:t>
+      </w:r>
+      <w:r>
+        <w:br/>
+      </w:r>
+      <w:r>
+        <w:rPr>
+          <w:rStyle w:val="NormalTok"/>
+        </w:rPr>
+        <w:t xml:space="preserve">    recordValues</w:t>
+      </w:r>
+      <w:r>
+        <w:rPr>
+          <w:rStyle w:val="OperatorTok"/>
+        </w:rPr>
+        <w:t xml:space="preserve">=</w:t>
+      </w:r>
+      <w:r>
+        <w:rPr>
+          <w:rStyle w:val="NormalTok"/>
+        </w:rPr>
+        <w:t xml:space="preserve">[</w:t>
+      </w:r>
+      <w:r>
+        <w:rPr>
+          <w:rStyle w:val="StringTok"/>
+        </w:rPr>
+        <w:t xml:space="preserve">"blockOnSlope.x"</w:t>
+      </w:r>
+      <w:r>
+        <w:rPr>
+          <w:rStyle w:val="NormalTok"/>
+        </w:rPr>
+        <w:t xml:space="preserve">, </w:t>
+      </w:r>
+      <w:r>
+        <w:rPr>
+          <w:rStyle w:val="StringTok"/>
+        </w:rPr>
+        <w:t xml:space="preserve">"blockOnSlope.xd"</w:t>
+      </w:r>
+      <w:r>
+        <w:rPr>
+          <w:rStyle w:val="NormalTok"/>
+        </w:rPr>
+        <w:t xml:space="preserve">, </w:t>
+      </w:r>
+      <w:r>
+        <w:rPr>
+          <w:rStyle w:val="StringTok"/>
+        </w:rPr>
+        <w:t xml:space="preserve">"blockOnSlope.usat"</w:t>
+      </w:r>
+      <w:r>
+        <w:rPr>
+          <w:rStyle w:val="NormalTok"/>
+        </w:rPr>
+        <w:t xml:space="preserve">],</w:t>
+      </w:r>
+      <w:r>
+        <w:br/>
+      </w:r>
+      <w:r>
+        <w:rPr>
+          <w:rStyle w:val="NormalTok"/>
+        </w:rPr>
+        <w:t xml:space="preserve">    showProgress</w:t>
+      </w:r>
+      <w:r>
+        <w:rPr>
+          <w:rStyle w:val="OperatorTok"/>
+        </w:rPr>
+        <w:t xml:space="preserve">=</w:t>
+      </w:r>
+      <w:r>
+        <w:rPr>
+          <w:rStyle w:val="ConstantTok"/>
+        </w:rPr>
+        <w:t xml:space="preserve">false</w:t>
+      </w:r>
+      <w:r>
+        <w:rPr>
+          <w:rStyle w:val="NormalTok"/>
+        </w:rPr>
+        <w:t xml:space="preserve">);</w:t>
+      </w:r>
+      <w:r>
+        <w:br/>
+      </w:r>
+      <w:r>
+        <w:rPr>
+          <w:rStyle w:val="FunctionTok"/>
+        </w:rPr>
+        <w:t xml:space="preserve">unloadFMU</w:t>
+      </w:r>
+      <w:r>
+        <w:rPr>
+          <w:rStyle w:val="NormalTok"/>
+        </w:rPr>
+        <w:t xml:space="preserve">(fmu);</w:t>
+      </w:r>
+      <w:r>
+        <w:br/>
+      </w:r>
+      <w:r>
+        <w:rPr>
+          <w:rStyle w:val="FunctionTok"/>
+        </w:rPr>
+        <w:t xml:space="preserve">plot</w:t>
+      </w:r>
+      <w:r>
+        <w:rPr>
+          <w:rStyle w:val="NormalTok"/>
+        </w:rPr>
+        <w:t xml:space="preserve">(simData, states</w:t>
+      </w:r>
+      <w:r>
+        <w:rPr>
+          <w:rStyle w:val="OperatorTok"/>
+        </w:rPr>
+        <w:t xml:space="preserve">=</w:t>
+      </w:r>
+      <w:r>
+        <w:rPr>
+          <w:rStyle w:val="ConstantTok"/>
+        </w:rPr>
+        <w:t xml:space="preserve">false</w:t>
+      </w:r>
+      <w:r>
+        <w:rPr>
+          <w:rStyle w:val="NormalTok"/>
+        </w:rPr>
+        <w:t xml:space="preserve">, timeEvents</w:t>
+      </w:r>
+      <w:r>
+        <w:rPr>
+          <w:rStyle w:val="OperatorTok"/>
+        </w:rPr>
+        <w:t xml:space="preserve">=</w:t>
+      </w:r>
+      <w:r>
+        <w:rPr>
+          <w:rStyle w:val="ConstantTok"/>
+        </w:rPr>
+        <w:t xml:space="preserve">false</w:t>
+      </w:r>
+      <w:r>
+        <w:rPr>
+          <w:rStyle w:val="NormalTok"/>
+        </w:rPr>
+        <w:t xml:space="preserve">)</w:t>
+      </w:r>
+    </w:p>
+    <w:p>
+      <w:pPr>
+        <w:pStyle w:val="FirstParagraph"/>
+      </w:pPr>
+      <w:r>
+        <w:drawing>
+          <wp:inline>
+            <wp:extent cx="5334000" cy="3810000"/>
+            <wp:effectExtent b="0" l="0" r="0" t="0"/>
+            <wp:docPr descr="" title="" id="36" name="Picture"/>
+            <a:graphic>
+              <a:graphicData uri="http://schemas.openxmlformats.org/drawingml/2006/picture">
+                <pic:pic>
+                  <pic:nvPicPr>
+                    <pic:cNvPr descr="solution_01_01_files/figure-docx/cell-9-output-1.svg" id="37" name="Picture"/>
+                    <pic:cNvPicPr>
+                      <a:picLocks noChangeArrowheads="1" noChangeAspect="1"/>
+                    </pic:cNvPicPr>
+                  </pic:nvPicPr>
+                  <pic:blipFill>
+                    <a:blip r:embed="rId38">
+                      <a:extLst>
+                        <a:ext uri="{28A0092B-C50C-407E-A947-70E740481C1C}">
+                          <a14:useLocalDpi xmlns:a14="http://schemas.microsoft.com/office/drawing/2010/main" val="0"/>
+                        </a:ext>
+                        <a:ext uri="{96DAC541-7B7A-43D3-8B79-37D633B846F1}">
+                          <asvg:svgBlip xmlns:asvg="http://schemas.microsoft.com/office/drawing/2016/SVG/main" r:embed="rId35"/>
+                        </a:ext>
+                      </a:extLst>
+                    </a:blip>
+                    <a:stretch>
+                      <a:fillRect/>
+                    </a:stretch>
+                  </pic:blipFill>
+                  <pic:spPr bwMode="auto">
+                    <a:xfrm>
+                      <a:off x="0" y="0"/>
+                      <a:ext cx="5334000" cy="3810000"/>
+                    </a:xfrm>
+                    <a:prstGeom prst="rect">
+                      <a:avLst/>
+                    </a:prstGeom>
+                    <a:noFill/>
+                    <a:ln w="9525">
+                      <a:noFill/>
+                      <a:headEnd/>
+                      <a:tailEnd/>
+                    </a:ln>
+                  </pic:spPr>
+                </pic:pic>
+              </a:graphicData>
+            </a:graphic>
+          </wp:inline>
+        </w:drawing>
+      </w:r>
+    </w:p>
+    <w:p>
+      <w:pPr>
+        <w:pStyle w:val="BodyText"/>
+      </w:pPr>
+      <w:r>
         <w:t xml:space="preserve">There is a slight difference between the</w:t>
       </w:r>
       <w:r>
@@ -3769,8 +3674,8 @@
         <w:pStyle w:val="BodyText"/>
       </w:pPr>
     </w:p>
-    <w:bookmarkEnd w:id="42"/>
-    <w:bookmarkEnd w:id="43"/>
+    <w:bookmarkEnd w:id="39"/>
+    <w:bookmarkEnd w:id="40"/>
     <w:sectPr>
       <w:footnotePr>
         <w:numRestart w:val="eachSect"/>

</xml_diff>